<commit_message>
poprawki w kategoriach + testy podkategorii
</commit_message>
<xml_diff>
--- a/tests/Description/details.docx
+++ b/tests/Description/details.docx
@@ -914,23 +914,7 @@
           <w:color w:val="000000"/>
           <w:lang w:eastAsia="pl-PL"/>
         </w:rPr>
-        <w:t xml:space="preserve">• [ CHANGE_VISIBILITY ] - Wykonanie akcji edycji widoczności </w:t>
-      </w:r>
-      <w:r>
-        <w:rPr>
-          <w:rFonts w:ascii="Sitka Banner" w:eastAsia="Times New Roman" w:hAnsi="Sitka Banner" w:cs="Times New Roman"/>
-          <w:color w:val="000000"/>
-          <w:lang w:eastAsia="pl-PL"/>
-        </w:rPr>
-        <w:t>pod</w:t>
-      </w:r>
-      <w:r>
-        <w:rPr>
-          <w:rFonts w:ascii="Sitka Banner" w:eastAsia="Times New Roman" w:hAnsi="Sitka Banner" w:cs="Times New Roman"/>
-          <w:color w:val="000000"/>
-          <w:lang w:eastAsia="pl-PL"/>
-        </w:rPr>
-        <w:t>kategorii</w:t>
+        <w:t>• [ CHANGE_VISIBILITY ] - Wykonanie akcji edycji widoczności kategorii</w:t>
       </w:r>
     </w:p>
     <w:p>
@@ -1065,7 +1049,7 @@
           <w:color w:val="70AD47" w:themeColor="accent6"/>
           <w:lang w:eastAsia="pl-PL"/>
         </w:rPr>
-        <w:t>CREATE</w:t>
+        <w:t>STORE</w:t>
       </w:r>
       <w:r>
         <w:rPr>
@@ -1086,78 +1070,6 @@
           <w:lang w:eastAsia="pl-PL"/>
         </w:rPr>
         <w:t>Wysłanie formularza</w:t>
-      </w:r>
-    </w:p>
-    <w:p>
-      <w:pPr>
-        <w:spacing w:after="0" w:line="240" w:lineRule="auto"/>
-        <w:rPr>
-          <w:rFonts w:ascii="Sitka Banner" w:eastAsia="Times New Roman" w:hAnsi="Sitka Banner" w:cs="Times New Roman"/>
-          <w:color w:val="000000" w:themeColor="text1"/>
-          <w:lang w:eastAsia="pl-PL"/>
-        </w:rPr>
-      </w:pPr>
-      <w:r>
-        <w:rPr>
-          <w:rFonts w:ascii="Sitka Banner" w:eastAsia="Times New Roman" w:hAnsi="Sitka Banner" w:cs="Times New Roman"/>
-          <w:b/>
-          <w:bCs/>
-          <w:color w:val="000000" w:themeColor="text1"/>
-          <w:lang w:eastAsia="pl-PL"/>
-        </w:rPr>
-        <w:tab/>
-      </w:r>
-      <w:r>
-        <w:rPr>
-          <w:rFonts w:ascii="Sitka Banner" w:eastAsia="Times New Roman" w:hAnsi="Sitka Banner" w:cs="Times New Roman"/>
-          <w:color w:val="000000" w:themeColor="text1"/>
-          <w:lang w:eastAsia="pl-PL"/>
-        </w:rPr>
-        <w:t>•</w:t>
-      </w:r>
-      <w:r>
-        <w:rPr>
-          <w:rFonts w:ascii="Sitka Banner" w:eastAsia="Times New Roman" w:hAnsi="Sitka Banner" w:cs="Times New Roman"/>
-          <w:b/>
-          <w:bCs/>
-          <w:color w:val="000000" w:themeColor="text1"/>
-          <w:lang w:eastAsia="pl-PL"/>
-        </w:rPr>
-        <w:t xml:space="preserve"> </w:t>
-      </w:r>
-      <w:r>
-        <w:rPr>
-          <w:rFonts w:ascii="Sitka Banner" w:eastAsia="Times New Roman" w:hAnsi="Sitka Banner" w:cs="Times New Roman"/>
-          <w:b/>
-          <w:bCs/>
-          <w:color w:val="000000" w:themeColor="text1"/>
-          <w:lang w:eastAsia="pl-PL"/>
-        </w:rPr>
-        <w:t>ANY</w:t>
-      </w:r>
-      <w:r>
-        <w:rPr>
-          <w:rFonts w:ascii="Sitka Banner" w:eastAsia="Times New Roman" w:hAnsi="Sitka Banner" w:cs="Times New Roman"/>
-          <w:color w:val="000000" w:themeColor="text1"/>
-          <w:lang w:eastAsia="pl-PL"/>
-        </w:rPr>
-        <w:t xml:space="preserve"> [3]: Informacj</w:t>
-      </w:r>
-      <w:r>
-        <w:rPr>
-          <w:rFonts w:ascii="Sitka Banner" w:eastAsia="Times New Roman" w:hAnsi="Sitka Banner" w:cs="Times New Roman"/>
-          <w:color w:val="000000" w:themeColor="text1"/>
-          <w:lang w:eastAsia="pl-PL"/>
-        </w:rPr>
-        <w:t>a</w:t>
-      </w:r>
-      <w:r>
-        <w:rPr>
-          <w:rFonts w:ascii="Sitka Banner" w:eastAsia="Times New Roman" w:hAnsi="Sitka Banner" w:cs="Times New Roman"/>
-          <w:color w:val="000000" w:themeColor="text1"/>
-          <w:lang w:eastAsia="pl-PL"/>
-        </w:rPr>
-        <w:t>, że pole jest wymagane</w:t>
       </w:r>
       <w:r>
         <w:rPr>
@@ -1367,6 +1279,536 @@
           <w:color w:val="000000" w:themeColor="text1"/>
           <w:lang w:eastAsia="pl-PL"/>
         </w:rPr>
+        <w:t xml:space="preserve"> [2]: Przekierowanie na stronę category.list z komunikatem błędu</w:t>
+      </w:r>
+    </w:p>
+    <w:p>
+      <w:pPr>
+        <w:spacing w:after="0" w:line="240" w:lineRule="auto"/>
+        <w:rPr>
+          <w:rFonts w:ascii="Sitka Banner" w:eastAsia="Times New Roman" w:hAnsi="Sitka Banner" w:cs="Times New Roman"/>
+          <w:color w:val="000000"/>
+          <w:lang w:eastAsia="pl-PL"/>
+        </w:rPr>
+      </w:pPr>
+      <w:r>
+        <w:rPr>
+          <w:rFonts w:ascii="Sitka Banner" w:eastAsia="Times New Roman" w:hAnsi="Sitka Banner" w:cs="Times New Roman"/>
+          <w:color w:val="000000" w:themeColor="text1"/>
+          <w:lang w:eastAsia="pl-PL"/>
+        </w:rPr>
+        <w:t xml:space="preserve"> </w:t>
+      </w:r>
+      <w:r>
+        <w:rPr>
+          <w:rFonts w:ascii="Sitka Banner" w:eastAsia="Times New Roman" w:hAnsi="Sitka Banner" w:cs="Times New Roman"/>
+          <w:color w:val="000000" w:themeColor="text1"/>
+          <w:lang w:eastAsia="pl-PL"/>
+        </w:rPr>
+        <w:tab/>
+      </w:r>
+      <w:r>
+        <w:rPr>
+          <w:rFonts w:ascii="Sitka Banner" w:eastAsia="Times New Roman" w:hAnsi="Sitka Banner" w:cs="Times New Roman"/>
+          <w:color w:val="000000" w:themeColor="text1"/>
+          <w:lang w:eastAsia="pl-PL"/>
+        </w:rPr>
+        <w:t xml:space="preserve">• </w:t>
+      </w:r>
+      <w:r>
+        <w:rPr>
+          <w:rFonts w:ascii="Sitka Banner" w:eastAsia="Times New Roman" w:hAnsi="Sitka Banner" w:cs="Times New Roman"/>
+          <w:b/>
+          <w:bCs/>
+          <w:color w:val="000000" w:themeColor="text1"/>
+          <w:lang w:eastAsia="pl-PL"/>
+        </w:rPr>
+        <w:t>ID</w:t>
+      </w:r>
+      <w:r>
+        <w:rPr>
+          <w:rFonts w:ascii="Sitka Banner" w:eastAsia="Times New Roman" w:hAnsi="Sitka Banner" w:cs="Times New Roman"/>
+          <w:color w:val="000000" w:themeColor="text1"/>
+          <w:lang w:eastAsia="pl-PL"/>
+        </w:rPr>
+        <w:t xml:space="preserve"> [3]: 404 | NOT FOUND</w:t>
+      </w:r>
+      <w:r>
+        <w:rPr>
+          <w:rFonts w:ascii="Sitka Banner" w:eastAsia="Times New Roman" w:hAnsi="Sitka Banner" w:cs="Times New Roman"/>
+          <w:color w:val="000000"/>
+          <w:lang w:eastAsia="pl-PL"/>
+        </w:rPr>
+        <w:br/>
+      </w:r>
+      <w:r>
+        <w:rPr>
+          <w:rFonts w:ascii="Sitka Banner" w:eastAsia="Times New Roman" w:hAnsi="Sitka Banner" w:cs="Times New Roman"/>
+          <w:b/>
+          <w:bCs/>
+          <w:color w:val="70AD47" w:themeColor="accent6"/>
+          <w:lang w:eastAsia="pl-PL"/>
+        </w:rPr>
+        <w:t>Edycja [ VIEW ] - Wyświetlenie formularza edycji kategorii</w:t>
+      </w:r>
+    </w:p>
+    <w:p>
+      <w:pPr>
+        <w:spacing w:after="0" w:line="240" w:lineRule="auto"/>
+        <w:ind w:left="705"/>
+        <w:rPr>
+          <w:rFonts w:ascii="Sitka Banner" w:eastAsia="Times New Roman" w:hAnsi="Sitka Banner" w:cs="Times New Roman"/>
+          <w:color w:val="000000"/>
+          <w:lang w:eastAsia="pl-PL"/>
+        </w:rPr>
+      </w:pPr>
+      <w:r>
+        <w:rPr>
+          <w:rFonts w:ascii="Sitka Banner" w:eastAsia="Times New Roman" w:hAnsi="Sitka Banner" w:cs="Times New Roman"/>
+          <w:color w:val="000000" w:themeColor="text1"/>
+          <w:lang w:eastAsia="pl-PL"/>
+        </w:rPr>
+        <w:t>•</w:t>
+      </w:r>
+      <w:r>
+        <w:rPr>
+          <w:rFonts w:ascii="Sitka Banner" w:eastAsia="Times New Roman" w:hAnsi="Sitka Banner" w:cs="Times New Roman"/>
+          <w:b/>
+          <w:bCs/>
+          <w:color w:val="000000" w:themeColor="text1"/>
+          <w:lang w:eastAsia="pl-PL"/>
+        </w:rPr>
+        <w:t xml:space="preserve"> </w:t>
+      </w:r>
+      <w:r>
+        <w:rPr>
+          <w:rFonts w:ascii="Sitka Banner" w:eastAsia="Times New Roman" w:hAnsi="Sitka Banner" w:cs="Times New Roman"/>
+          <w:b/>
+          <w:bCs/>
+          <w:color w:val="000000" w:themeColor="text1"/>
+          <w:lang w:eastAsia="pl-PL"/>
+        </w:rPr>
+        <w:t>ID</w:t>
+      </w:r>
+      <w:r>
+        <w:rPr>
+          <w:rFonts w:ascii="Sitka Banner" w:eastAsia="Times New Roman" w:hAnsi="Sitka Banner" w:cs="Times New Roman"/>
+          <w:color w:val="000000" w:themeColor="text1"/>
+          <w:lang w:eastAsia="pl-PL"/>
+        </w:rPr>
+        <w:t xml:space="preserve"> [1</w:t>
+      </w:r>
+      <w:r>
+        <w:rPr>
+          <w:rFonts w:ascii="Sitka Banner" w:eastAsia="Times New Roman" w:hAnsi="Sitka Banner" w:cs="Times New Roman"/>
+          <w:color w:val="000000" w:themeColor="text1"/>
+          <w:lang w:eastAsia="pl-PL"/>
+        </w:rPr>
+        <w:t>,2,3</w:t>
+      </w:r>
+      <w:r>
+        <w:rPr>
+          <w:rFonts w:ascii="Sitka Banner" w:eastAsia="Times New Roman" w:hAnsi="Sitka Banner" w:cs="Times New Roman"/>
+          <w:color w:val="000000" w:themeColor="text1"/>
+          <w:lang w:eastAsia="pl-PL"/>
+        </w:rPr>
+        <w:t>]:</w:t>
+      </w:r>
+      <w:r>
+        <w:rPr>
+          <w:rFonts w:ascii="Sitka Banner" w:eastAsia="Times New Roman" w:hAnsi="Sitka Banner" w:cs="Times New Roman"/>
+          <w:color w:val="000000" w:themeColor="text1"/>
+          <w:lang w:eastAsia="pl-PL"/>
+        </w:rPr>
+        <w:t xml:space="preserve"> Standard</w:t>
+      </w:r>
+      <w:r>
+        <w:rPr>
+          <w:rFonts w:ascii="Sitka Banner" w:eastAsia="Times New Roman" w:hAnsi="Sitka Banner" w:cs="Times New Roman"/>
+          <w:color w:val="000000" w:themeColor="text1"/>
+          <w:lang w:eastAsia="pl-PL"/>
+        </w:rPr>
+        <w:t xml:space="preserve">  </w:t>
+      </w:r>
+    </w:p>
+    <w:p>
+      <w:pPr>
+        <w:spacing w:after="0" w:line="240" w:lineRule="auto"/>
+        <w:rPr>
+          <w:rFonts w:ascii="Sitka Banner" w:eastAsia="Times New Roman" w:hAnsi="Sitka Banner" w:cs="Times New Roman"/>
+          <w:b/>
+          <w:bCs/>
+          <w:color w:val="70AD47" w:themeColor="accent6"/>
+          <w:lang w:eastAsia="pl-PL"/>
+        </w:rPr>
+      </w:pPr>
+      <w:r>
+        <w:rPr>
+          <w:rFonts w:ascii="Sitka Banner" w:eastAsia="Times New Roman" w:hAnsi="Sitka Banner" w:cs="Times New Roman"/>
+          <w:b/>
+          <w:bCs/>
+          <w:color w:val="70AD47" w:themeColor="accent6"/>
+          <w:lang w:eastAsia="pl-PL"/>
+        </w:rPr>
+        <w:t>Edycja [ ACTION ] - Wykonanie akcji edycji kategorii</w:t>
+      </w:r>
+    </w:p>
+    <w:p>
+      <w:pPr>
+        <w:spacing w:after="0" w:line="240" w:lineRule="auto"/>
+        <w:ind w:left="705"/>
+        <w:rPr>
+          <w:rFonts w:ascii="Sitka Banner" w:eastAsia="Times New Roman" w:hAnsi="Sitka Banner" w:cs="Times New Roman"/>
+          <w:color w:val="000000"/>
+          <w:lang w:eastAsia="pl-PL"/>
+        </w:rPr>
+      </w:pPr>
+      <w:r>
+        <w:rPr>
+          <w:rFonts w:ascii="Sitka Banner" w:eastAsia="Times New Roman" w:hAnsi="Sitka Banner" w:cs="Times New Roman"/>
+          <w:color w:val="000000" w:themeColor="text1"/>
+          <w:lang w:eastAsia="pl-PL"/>
+        </w:rPr>
+        <w:t>•</w:t>
+      </w:r>
+      <w:r>
+        <w:rPr>
+          <w:rFonts w:ascii="Sitka Banner" w:eastAsia="Times New Roman" w:hAnsi="Sitka Banner" w:cs="Times New Roman"/>
+          <w:b/>
+          <w:bCs/>
+          <w:color w:val="000000" w:themeColor="text1"/>
+          <w:lang w:eastAsia="pl-PL"/>
+        </w:rPr>
+        <w:t xml:space="preserve"> </w:t>
+      </w:r>
+      <w:r>
+        <w:rPr>
+          <w:rFonts w:ascii="Sitka Banner" w:eastAsia="Times New Roman" w:hAnsi="Sitka Banner" w:cs="Times New Roman"/>
+          <w:b/>
+          <w:bCs/>
+          <w:color w:val="000000" w:themeColor="text1"/>
+          <w:lang w:eastAsia="pl-PL"/>
+        </w:rPr>
+        <w:t>ID</w:t>
+      </w:r>
+      <w:r>
+        <w:rPr>
+          <w:rFonts w:ascii="Sitka Banner" w:eastAsia="Times New Roman" w:hAnsi="Sitka Banner" w:cs="Times New Roman"/>
+          <w:color w:val="000000" w:themeColor="text1"/>
+          <w:lang w:eastAsia="pl-PL"/>
+        </w:rPr>
+        <w:t xml:space="preserve"> [1</w:t>
+      </w:r>
+      <w:r>
+        <w:rPr>
+          <w:rFonts w:ascii="Sitka Banner" w:eastAsia="Times New Roman" w:hAnsi="Sitka Banner" w:cs="Times New Roman"/>
+          <w:color w:val="000000" w:themeColor="text1"/>
+          <w:lang w:eastAsia="pl-PL"/>
+        </w:rPr>
+        <w:t>,2,3</w:t>
+      </w:r>
+      <w:r>
+        <w:rPr>
+          <w:rFonts w:ascii="Sitka Banner" w:eastAsia="Times New Roman" w:hAnsi="Sitka Banner" w:cs="Times New Roman"/>
+          <w:color w:val="000000" w:themeColor="text1"/>
+          <w:lang w:eastAsia="pl-PL"/>
+        </w:rPr>
+        <w:t>]:</w:t>
+      </w:r>
+      <w:r>
+        <w:rPr>
+          <w:rFonts w:ascii="Sitka Banner" w:eastAsia="Times New Roman" w:hAnsi="Sitka Banner" w:cs="Times New Roman"/>
+          <w:color w:val="000000" w:themeColor="text1"/>
+          <w:lang w:eastAsia="pl-PL"/>
+        </w:rPr>
+        <w:t xml:space="preserve"> Standard</w:t>
+      </w:r>
+      <w:r>
+        <w:rPr>
+          <w:rFonts w:ascii="Sitka Banner" w:eastAsia="Times New Roman" w:hAnsi="Sitka Banner" w:cs="Times New Roman"/>
+          <w:color w:val="000000" w:themeColor="text1"/>
+          <w:lang w:eastAsia="pl-PL"/>
+        </w:rPr>
+        <w:t xml:space="preserve">  </w:t>
+      </w:r>
+    </w:p>
+    <w:p>
+      <w:pPr>
+        <w:spacing w:after="0" w:line="240" w:lineRule="auto"/>
+        <w:ind w:firstLine="708"/>
+        <w:rPr>
+          <w:rFonts w:ascii="Sitka Banner" w:eastAsia="Times New Roman" w:hAnsi="Sitka Banner" w:cs="Times New Roman"/>
+          <w:color w:val="000000"/>
+          <w:lang w:eastAsia="pl-PL"/>
+        </w:rPr>
+      </w:pPr>
+      <w:r>
+        <w:rPr>
+          <w:rFonts w:ascii="Sitka Banner" w:eastAsia="Times New Roman" w:hAnsi="Sitka Banner" w:cs="Times New Roman"/>
+          <w:color w:val="000000" w:themeColor="text1"/>
+          <w:lang w:eastAsia="pl-PL"/>
+        </w:rPr>
+        <w:t xml:space="preserve">• </w:t>
+      </w:r>
+      <w:r>
+        <w:rPr>
+          <w:rFonts w:ascii="Sitka Banner" w:eastAsia="Times New Roman" w:hAnsi="Sitka Banner" w:cs="Times New Roman"/>
+          <w:b/>
+          <w:bCs/>
+          <w:color w:val="000000" w:themeColor="text1"/>
+          <w:lang w:eastAsia="pl-PL"/>
+        </w:rPr>
+        <w:t>MIN, MAX, REQUIRE</w:t>
+      </w:r>
+      <w:r>
+        <w:rPr>
+          <w:rFonts w:ascii="Sitka Banner" w:eastAsia="Times New Roman" w:hAnsi="Sitka Banner" w:cs="Times New Roman"/>
+          <w:color w:val="000000" w:themeColor="text1"/>
+          <w:lang w:eastAsia="pl-PL"/>
+        </w:rPr>
+        <w:t>: Informacje o błędzie</w:t>
+      </w:r>
+      <w:r>
+        <w:rPr>
+          <w:rFonts w:ascii="Sitka Banner" w:eastAsia="Times New Roman" w:hAnsi="Sitka Banner" w:cs="Times New Roman"/>
+          <w:color w:val="000000"/>
+          <w:lang w:eastAsia="pl-PL"/>
+        </w:rPr>
+        <w:br/>
+      </w:r>
+      <w:r>
+        <w:rPr>
+          <w:rFonts w:ascii="Sitka Banner" w:eastAsia="Times New Roman" w:hAnsi="Sitka Banner" w:cs="Times New Roman"/>
+          <w:b/>
+          <w:bCs/>
+          <w:color w:val="70AD47" w:themeColor="accent6"/>
+          <w:lang w:eastAsia="pl-PL"/>
+        </w:rPr>
+        <w:t>[ CHANGE_VISIBILITY ] - Wykonanie akcji edycji widoczności kategorii</w:t>
+      </w:r>
+    </w:p>
+    <w:p>
+      <w:pPr>
+        <w:spacing w:after="0" w:line="240" w:lineRule="auto"/>
+        <w:ind w:left="705"/>
+        <w:rPr>
+          <w:rFonts w:ascii="Sitka Banner" w:eastAsia="Times New Roman" w:hAnsi="Sitka Banner" w:cs="Times New Roman"/>
+          <w:color w:val="000000"/>
+          <w:lang w:eastAsia="pl-PL"/>
+        </w:rPr>
+      </w:pPr>
+      <w:r>
+        <w:rPr>
+          <w:rFonts w:ascii="Sitka Banner" w:eastAsia="Times New Roman" w:hAnsi="Sitka Banner" w:cs="Times New Roman"/>
+          <w:color w:val="000000" w:themeColor="text1"/>
+          <w:lang w:eastAsia="pl-PL"/>
+        </w:rPr>
+        <w:t>•</w:t>
+      </w:r>
+      <w:r>
+        <w:rPr>
+          <w:rFonts w:ascii="Sitka Banner" w:eastAsia="Times New Roman" w:hAnsi="Sitka Banner" w:cs="Times New Roman"/>
+          <w:b/>
+          <w:bCs/>
+          <w:color w:val="000000" w:themeColor="text1"/>
+          <w:lang w:eastAsia="pl-PL"/>
+        </w:rPr>
+        <w:t xml:space="preserve"> </w:t>
+      </w:r>
+      <w:r>
+        <w:rPr>
+          <w:rFonts w:ascii="Sitka Banner" w:eastAsia="Times New Roman" w:hAnsi="Sitka Banner" w:cs="Times New Roman"/>
+          <w:b/>
+          <w:bCs/>
+          <w:color w:val="000000" w:themeColor="text1"/>
+          <w:lang w:eastAsia="pl-PL"/>
+        </w:rPr>
+        <w:t>ID</w:t>
+      </w:r>
+      <w:r>
+        <w:rPr>
+          <w:rFonts w:ascii="Sitka Banner" w:eastAsia="Times New Roman" w:hAnsi="Sitka Banner" w:cs="Times New Roman"/>
+          <w:color w:val="000000" w:themeColor="text1"/>
+          <w:lang w:eastAsia="pl-PL"/>
+        </w:rPr>
+        <w:t xml:space="preserve"> [1</w:t>
+      </w:r>
+      <w:r>
+        <w:rPr>
+          <w:rFonts w:ascii="Sitka Banner" w:eastAsia="Times New Roman" w:hAnsi="Sitka Banner" w:cs="Times New Roman"/>
+          <w:color w:val="000000" w:themeColor="text1"/>
+          <w:lang w:eastAsia="pl-PL"/>
+        </w:rPr>
+        <w:t>,2,3</w:t>
+      </w:r>
+      <w:r>
+        <w:rPr>
+          <w:rFonts w:ascii="Sitka Banner" w:eastAsia="Times New Roman" w:hAnsi="Sitka Banner" w:cs="Times New Roman"/>
+          <w:color w:val="000000" w:themeColor="text1"/>
+          <w:lang w:eastAsia="pl-PL"/>
+        </w:rPr>
+        <w:t>]:</w:t>
+      </w:r>
+      <w:r>
+        <w:rPr>
+          <w:rFonts w:ascii="Sitka Banner" w:eastAsia="Times New Roman" w:hAnsi="Sitka Banner" w:cs="Times New Roman"/>
+          <w:color w:val="000000" w:themeColor="text1"/>
+          <w:lang w:eastAsia="pl-PL"/>
+        </w:rPr>
+        <w:t xml:space="preserve"> Standard</w:t>
+      </w:r>
+    </w:p>
+    <w:p>
+      <w:pPr>
+        <w:spacing w:after="0" w:line="240" w:lineRule="auto"/>
+        <w:rPr>
+          <w:rFonts w:ascii="Sitka Banner" w:eastAsia="Times New Roman" w:hAnsi="Sitka Banner" w:cs="Times New Roman"/>
+          <w:color w:val="000000" w:themeColor="text1"/>
+          <w:lang w:eastAsia="pl-PL"/>
+        </w:rPr>
+      </w:pPr>
+      <w:r>
+        <w:rPr>
+          <w:rFonts w:ascii="Sitka Banner" w:eastAsia="Times New Roman" w:hAnsi="Sitka Banner" w:cs="Times New Roman"/>
+          <w:b/>
+          <w:bCs/>
+          <w:color w:val="70AD47" w:themeColor="accent6"/>
+          <w:lang w:eastAsia="pl-PL"/>
+        </w:rPr>
+        <w:t>Panel zarządzania [ ACTION ] - Wykonanie akcji edycji kategorii</w:t>
+      </w:r>
+      <w:r>
+        <w:rPr>
+          <w:rFonts w:ascii="Sitka Banner" w:eastAsia="Times New Roman" w:hAnsi="Sitka Banner" w:cs="Times New Roman"/>
+          <w:color w:val="000000"/>
+          <w:lang w:eastAsia="pl-PL"/>
+        </w:rPr>
+        <w:br/>
+      </w:r>
+      <w:r>
+        <w:rPr>
+          <w:rFonts w:ascii="Sitka Banner" w:eastAsia="Times New Roman" w:hAnsi="Sitka Banner" w:cs="Times New Roman"/>
+          <w:color w:val="000000"/>
+          <w:lang w:eastAsia="pl-PL"/>
+        </w:rPr>
+        <w:tab/>
+      </w:r>
+      <w:r>
+        <w:rPr>
+          <w:rFonts w:ascii="Sitka Banner" w:eastAsia="Times New Roman" w:hAnsi="Sitka Banner" w:cs="Times New Roman"/>
+          <w:color w:val="000000" w:themeColor="text1"/>
+          <w:lang w:eastAsia="pl-PL"/>
+        </w:rPr>
+        <w:t>•</w:t>
+      </w:r>
+      <w:r>
+        <w:rPr>
+          <w:rFonts w:ascii="Sitka Banner" w:eastAsia="Times New Roman" w:hAnsi="Sitka Banner" w:cs="Times New Roman"/>
+          <w:b/>
+          <w:bCs/>
+          <w:color w:val="000000" w:themeColor="text1"/>
+          <w:lang w:eastAsia="pl-PL"/>
+        </w:rPr>
+        <w:t xml:space="preserve"> </w:t>
+      </w:r>
+      <w:r>
+        <w:rPr>
+          <w:rFonts w:ascii="Sitka Banner" w:eastAsia="Times New Roman" w:hAnsi="Sitka Banner" w:cs="Times New Roman"/>
+          <w:b/>
+          <w:bCs/>
+          <w:color w:val="000000" w:themeColor="text1"/>
+          <w:lang w:eastAsia="pl-PL"/>
+        </w:rPr>
+        <w:t>ID</w:t>
+      </w:r>
+      <w:r>
+        <w:rPr>
+          <w:rFonts w:ascii="Sitka Banner" w:eastAsia="Times New Roman" w:hAnsi="Sitka Banner" w:cs="Times New Roman"/>
+          <w:color w:val="000000" w:themeColor="text1"/>
+          <w:lang w:eastAsia="pl-PL"/>
+        </w:rPr>
+        <w:t xml:space="preserve"> [1]:  Komunikat błędu na domyślnym tle</w:t>
+      </w:r>
+    </w:p>
+    <w:p>
+      <w:pPr>
+        <w:spacing w:after="0" w:line="240" w:lineRule="auto"/>
+        <w:ind w:firstLine="708"/>
+        <w:rPr>
+          <w:rFonts w:ascii="Sitka Banner" w:eastAsia="Times New Roman" w:hAnsi="Sitka Banner" w:cs="Times New Roman"/>
+          <w:color w:val="000000" w:themeColor="text1"/>
+          <w:lang w:eastAsia="pl-PL"/>
+        </w:rPr>
+      </w:pPr>
+      <w:r>
+        <w:rPr>
+          <w:rFonts w:ascii="Sitka Banner" w:eastAsia="Times New Roman" w:hAnsi="Sitka Banner" w:cs="Times New Roman"/>
+          <w:color w:val="000000" w:themeColor="text1"/>
+          <w:lang w:eastAsia="pl-PL"/>
+        </w:rPr>
+        <w:t xml:space="preserve">• </w:t>
+      </w:r>
+      <w:r>
+        <w:rPr>
+          <w:rFonts w:ascii="Sitka Banner" w:eastAsia="Times New Roman" w:hAnsi="Sitka Banner" w:cs="Times New Roman"/>
+          <w:b/>
+          <w:bCs/>
+          <w:color w:val="000000" w:themeColor="text1"/>
+          <w:lang w:eastAsia="pl-PL"/>
+        </w:rPr>
+        <w:t>ID</w:t>
+      </w:r>
+      <w:r>
+        <w:rPr>
+          <w:rFonts w:ascii="Sitka Banner" w:eastAsia="Times New Roman" w:hAnsi="Sitka Banner" w:cs="Times New Roman"/>
+          <w:color w:val="000000" w:themeColor="text1"/>
+          <w:lang w:eastAsia="pl-PL"/>
+        </w:rPr>
+        <w:t xml:space="preserve"> [2]: </w:t>
+      </w:r>
+      <w:r>
+        <w:rPr>
+          <w:rFonts w:ascii="Sitka Banner" w:eastAsia="Times New Roman" w:hAnsi="Sitka Banner" w:cs="Times New Roman"/>
+          <w:color w:val="000000" w:themeColor="text1"/>
+          <w:lang w:eastAsia="pl-PL"/>
+        </w:rPr>
+        <w:t>Element o niewłaściwym ID nie podlega aktualizacji</w:t>
+      </w:r>
+    </w:p>
+    <w:p>
+      <w:pPr>
+        <w:spacing w:after="0" w:line="240" w:lineRule="auto"/>
+        <w:ind w:firstLine="708"/>
+        <w:rPr>
+          <w:rFonts w:ascii="Sitka Banner" w:eastAsia="Times New Roman" w:hAnsi="Sitka Banner" w:cs="Times New Roman"/>
+          <w:color w:val="000000"/>
+          <w:lang w:eastAsia="pl-PL"/>
+        </w:rPr>
+      </w:pPr>
+      <w:r>
+        <w:rPr>
+          <w:rFonts w:ascii="Sitka Banner" w:eastAsia="Times New Roman" w:hAnsi="Sitka Banner" w:cs="Times New Roman"/>
+          <w:color w:val="000000" w:themeColor="text1"/>
+          <w:lang w:eastAsia="pl-PL"/>
+        </w:rPr>
+        <w:t xml:space="preserve">• </w:t>
+      </w:r>
+      <w:r>
+        <w:rPr>
+          <w:rFonts w:ascii="Sitka Banner" w:eastAsia="Times New Roman" w:hAnsi="Sitka Banner" w:cs="Times New Roman"/>
+          <w:b/>
+          <w:bCs/>
+          <w:color w:val="000000" w:themeColor="text1"/>
+          <w:lang w:eastAsia="pl-PL"/>
+        </w:rPr>
+        <w:t>ANY</w:t>
+      </w:r>
+      <w:r>
+        <w:rPr>
+          <w:rFonts w:ascii="Sitka Banner" w:eastAsia="Times New Roman" w:hAnsi="Sitka Banner" w:cs="Times New Roman"/>
+          <w:color w:val="000000" w:themeColor="text1"/>
+          <w:lang w:eastAsia="pl-PL"/>
+        </w:rPr>
         <w:t xml:space="preserve"> [</w:t>
       </w:r>
       <w:r>
@@ -1375,29 +1817,68 @@
           <w:color w:val="000000" w:themeColor="text1"/>
           <w:lang w:eastAsia="pl-PL"/>
         </w:rPr>
-        <w:t>2</w:t>
-      </w:r>
-      <w:r>
-        <w:rPr>
-          <w:rFonts w:ascii="Sitka Banner" w:eastAsia="Times New Roman" w:hAnsi="Sitka Banner" w:cs="Times New Roman"/>
-          <w:color w:val="000000" w:themeColor="text1"/>
-          <w:lang w:eastAsia="pl-PL"/>
-        </w:rPr>
-        <w:t>]: Przekierowanie na stronę category.list z komunikatem błędu</w:t>
-      </w:r>
-    </w:p>
-    <w:p>
-      <w:pPr>
-        <w:spacing w:after="0" w:line="240" w:lineRule="auto"/>
-        <w:rPr>
-          <w:rFonts w:ascii="Sitka Banner" w:eastAsia="Times New Roman" w:hAnsi="Sitka Banner" w:cs="Times New Roman"/>
-          <w:color w:val="000000"/>
-          <w:lang w:eastAsia="pl-PL"/>
-        </w:rPr>
-      </w:pPr>
-      <w:r>
-        <w:rPr>
-          <w:rFonts w:ascii="Sitka Banner" w:eastAsia="Times New Roman" w:hAnsi="Sitka Banner" w:cs="Times New Roman"/>
+        <w:t>3</w:t>
+      </w:r>
+      <w:r>
+        <w:rPr>
+          <w:rFonts w:ascii="Sitka Banner" w:eastAsia="Times New Roman" w:hAnsi="Sitka Banner" w:cs="Times New Roman"/>
+          <w:color w:val="000000" w:themeColor="text1"/>
+          <w:lang w:eastAsia="pl-PL"/>
+        </w:rPr>
+        <w:t xml:space="preserve">]: </w:t>
+      </w:r>
+      <w:r>
+        <w:rPr>
+          <w:rFonts w:ascii="Sitka Banner" w:eastAsia="Times New Roman" w:hAnsi="Sitka Banner" w:cs="Times New Roman"/>
+          <w:color w:val="000000" w:themeColor="text1"/>
+          <w:lang w:eastAsia="pl-PL"/>
+        </w:rPr>
+        <w:t>Wyświetlenie komunikatu, że pole jest wymagane</w:t>
+      </w:r>
+    </w:p>
+    <w:p>
+      <w:pPr>
+        <w:spacing w:after="0" w:line="240" w:lineRule="auto"/>
+        <w:rPr>
+          <w:rFonts w:ascii="Sitka Banner" w:eastAsia="Times New Roman" w:hAnsi="Sitka Banner" w:cs="Times New Roman"/>
+          <w:color w:val="70AD47" w:themeColor="accent6"/>
+          <w:lang w:eastAsia="pl-PL"/>
+        </w:rPr>
+      </w:pPr>
+      <w:r>
+        <w:rPr>
+          <w:rFonts w:ascii="Sitka Banner" w:eastAsia="Times New Roman" w:hAnsi="Sitka Banner" w:cs="Times New Roman"/>
+          <w:b/>
+          <w:bCs/>
+          <w:color w:val="70AD47" w:themeColor="accent6"/>
+          <w:lang w:eastAsia="pl-PL"/>
+        </w:rPr>
+        <w:t>[ DELETE ] - Usunięcie kategorii</w:t>
+      </w:r>
+    </w:p>
+    <w:p>
+      <w:pPr>
+        <w:spacing w:after="0" w:line="240" w:lineRule="auto"/>
+        <w:ind w:left="705"/>
+        <w:rPr>
+          <w:rFonts w:ascii="Sitka Banner" w:eastAsia="Times New Roman" w:hAnsi="Sitka Banner" w:cs="Times New Roman"/>
+          <w:color w:val="000000" w:themeColor="text1"/>
+          <w:lang w:eastAsia="pl-PL"/>
+        </w:rPr>
+      </w:pPr>
+      <w:r>
+        <w:rPr>
+          <w:rFonts w:ascii="Sitka Banner" w:eastAsia="Times New Roman" w:hAnsi="Sitka Banner" w:cs="Times New Roman"/>
+          <w:color w:val="000000" w:themeColor="text1"/>
+          <w:lang w:eastAsia="pl-PL"/>
+        </w:rPr>
+        <w:t>•</w:t>
+      </w:r>
+      <w:r>
+        <w:rPr>
+          <w:rFonts w:ascii="Sitka Banner" w:eastAsia="Times New Roman" w:hAnsi="Sitka Banner" w:cs="Times New Roman"/>
+          <w:b/>
+          <w:bCs/>
           <w:color w:val="000000" w:themeColor="text1"/>
           <w:lang w:eastAsia="pl-PL"/>
         </w:rPr>
@@ -1406,22 +1887,6 @@
       <w:r>
         <w:rPr>
           <w:rFonts w:ascii="Sitka Banner" w:eastAsia="Times New Roman" w:hAnsi="Sitka Banner" w:cs="Times New Roman"/>
-          <w:color w:val="000000" w:themeColor="text1"/>
-          <w:lang w:eastAsia="pl-PL"/>
-        </w:rPr>
-        <w:tab/>
-      </w:r>
-      <w:r>
-        <w:rPr>
-          <w:rFonts w:ascii="Sitka Banner" w:eastAsia="Times New Roman" w:hAnsi="Sitka Banner" w:cs="Times New Roman"/>
-          <w:color w:val="000000" w:themeColor="text1"/>
-          <w:lang w:eastAsia="pl-PL"/>
-        </w:rPr>
-        <w:t xml:space="preserve">• </w:t>
-      </w:r>
-      <w:r>
-        <w:rPr>
-          <w:rFonts w:ascii="Sitka Banner" w:eastAsia="Times New Roman" w:hAnsi="Sitka Banner" w:cs="Times New Roman"/>
           <w:b/>
           <w:bCs/>
           <w:color w:val="000000" w:themeColor="text1"/>
@@ -1435,15 +1900,15 @@
           <w:color w:val="000000" w:themeColor="text1"/>
           <w:lang w:eastAsia="pl-PL"/>
         </w:rPr>
-        <w:t xml:space="preserve"> [</w:t>
-      </w:r>
-      <w:r>
-        <w:rPr>
-          <w:rFonts w:ascii="Sitka Banner" w:eastAsia="Times New Roman" w:hAnsi="Sitka Banner" w:cs="Times New Roman"/>
-          <w:color w:val="000000" w:themeColor="text1"/>
-          <w:lang w:eastAsia="pl-PL"/>
-        </w:rPr>
-        <w:t>3</w:t>
+        <w:t xml:space="preserve"> [1</w:t>
+      </w:r>
+      <w:r>
+        <w:rPr>
+          <w:rFonts w:ascii="Sitka Banner" w:eastAsia="Times New Roman" w:hAnsi="Sitka Banner" w:cs="Times New Roman"/>
+          <w:color w:val="000000" w:themeColor="text1"/>
+          <w:lang w:eastAsia="pl-PL"/>
+        </w:rPr>
+        <w:t>,2,3</w:t>
       </w:r>
       <w:r>
         <w:rPr>
@@ -1459,25 +1924,15 @@
           <w:color w:val="000000" w:themeColor="text1"/>
           <w:lang w:eastAsia="pl-PL"/>
         </w:rPr>
-        <w:t xml:space="preserve"> 404 | NOT FOUND</w:t>
-      </w:r>
-      <w:r>
-        <w:rPr>
-          <w:rFonts w:ascii="Sitka Banner" w:eastAsia="Times New Roman" w:hAnsi="Sitka Banner" w:cs="Times New Roman"/>
-          <w:color w:val="000000"/>
-          <w:lang w:eastAsia="pl-PL"/>
-        </w:rPr>
-        <w:br/>
-      </w:r>
-      <w:r>
-        <w:rPr>
-          <w:rFonts w:ascii="Sitka Banner" w:eastAsia="Times New Roman" w:hAnsi="Sitka Banner" w:cs="Times New Roman"/>
-          <w:b/>
-          <w:bCs/>
-          <w:color w:val="70AD47" w:themeColor="accent6"/>
-          <w:lang w:eastAsia="pl-PL"/>
-        </w:rPr>
-        <w:t>Edycja [ VIEW ] - Wyświetlenie formularza edycji kategorii</w:t>
+        <w:t xml:space="preserve"> Standard</w:t>
+      </w:r>
+      <w:r>
+        <w:rPr>
+          <w:rFonts w:ascii="Sitka Banner" w:eastAsia="Times New Roman" w:hAnsi="Sitka Banner" w:cs="Times New Roman"/>
+          <w:color w:val="000000" w:themeColor="text1"/>
+          <w:lang w:eastAsia="pl-PL"/>
+        </w:rPr>
+        <w:t xml:space="preserve">  </w:t>
       </w:r>
     </w:p>
     <w:p>
@@ -1490,591 +1945,6 @@
           <w:lang w:eastAsia="pl-PL"/>
         </w:rPr>
       </w:pPr>
-      <w:r>
-        <w:rPr>
-          <w:rFonts w:ascii="Sitka Banner" w:eastAsia="Times New Roman" w:hAnsi="Sitka Banner" w:cs="Times New Roman"/>
-          <w:color w:val="000000" w:themeColor="text1"/>
-          <w:lang w:eastAsia="pl-PL"/>
-        </w:rPr>
-        <w:t>•</w:t>
-      </w:r>
-      <w:r>
-        <w:rPr>
-          <w:rFonts w:ascii="Sitka Banner" w:eastAsia="Times New Roman" w:hAnsi="Sitka Banner" w:cs="Times New Roman"/>
-          <w:b/>
-          <w:bCs/>
-          <w:color w:val="000000" w:themeColor="text1"/>
-          <w:lang w:eastAsia="pl-PL"/>
-        </w:rPr>
-        <w:t xml:space="preserve"> </w:t>
-      </w:r>
-      <w:r>
-        <w:rPr>
-          <w:rFonts w:ascii="Sitka Banner" w:eastAsia="Times New Roman" w:hAnsi="Sitka Banner" w:cs="Times New Roman"/>
-          <w:b/>
-          <w:bCs/>
-          <w:color w:val="000000" w:themeColor="text1"/>
-          <w:lang w:eastAsia="pl-PL"/>
-        </w:rPr>
-        <w:t>ID</w:t>
-      </w:r>
-      <w:r>
-        <w:rPr>
-          <w:rFonts w:ascii="Sitka Banner" w:eastAsia="Times New Roman" w:hAnsi="Sitka Banner" w:cs="Times New Roman"/>
-          <w:color w:val="000000" w:themeColor="text1"/>
-          <w:lang w:eastAsia="pl-PL"/>
-        </w:rPr>
-        <w:t xml:space="preserve"> [1</w:t>
-      </w:r>
-      <w:r>
-        <w:rPr>
-          <w:rFonts w:ascii="Sitka Banner" w:eastAsia="Times New Roman" w:hAnsi="Sitka Banner" w:cs="Times New Roman"/>
-          <w:color w:val="000000" w:themeColor="text1"/>
-          <w:lang w:eastAsia="pl-PL"/>
-        </w:rPr>
-        <w:t>,2,3</w:t>
-      </w:r>
-      <w:r>
-        <w:rPr>
-          <w:rFonts w:ascii="Sitka Banner" w:eastAsia="Times New Roman" w:hAnsi="Sitka Banner" w:cs="Times New Roman"/>
-          <w:color w:val="000000" w:themeColor="text1"/>
-          <w:lang w:eastAsia="pl-PL"/>
-        </w:rPr>
-        <w:t>]:</w:t>
-      </w:r>
-      <w:r>
-        <w:rPr>
-          <w:rFonts w:ascii="Sitka Banner" w:eastAsia="Times New Roman" w:hAnsi="Sitka Banner" w:cs="Times New Roman"/>
-          <w:color w:val="000000" w:themeColor="text1"/>
-          <w:lang w:eastAsia="pl-PL"/>
-        </w:rPr>
-        <w:t xml:space="preserve"> Standard</w:t>
-      </w:r>
-      <w:r>
-        <w:rPr>
-          <w:rFonts w:ascii="Sitka Banner" w:eastAsia="Times New Roman" w:hAnsi="Sitka Banner" w:cs="Times New Roman"/>
-          <w:color w:val="000000" w:themeColor="text1"/>
-          <w:lang w:eastAsia="pl-PL"/>
-        </w:rPr>
-        <w:t xml:space="preserve">  </w:t>
-      </w:r>
-    </w:p>
-    <w:p>
-      <w:pPr>
-        <w:spacing w:after="0" w:line="240" w:lineRule="auto"/>
-        <w:rPr>
-          <w:rFonts w:ascii="Sitka Banner" w:eastAsia="Times New Roman" w:hAnsi="Sitka Banner" w:cs="Times New Roman"/>
-          <w:b/>
-          <w:bCs/>
-          <w:color w:val="70AD47" w:themeColor="accent6"/>
-          <w:lang w:eastAsia="pl-PL"/>
-        </w:rPr>
-      </w:pPr>
-      <w:r>
-        <w:rPr>
-          <w:rFonts w:ascii="Sitka Banner" w:eastAsia="Times New Roman" w:hAnsi="Sitka Banner" w:cs="Times New Roman"/>
-          <w:b/>
-          <w:bCs/>
-          <w:color w:val="70AD47" w:themeColor="accent6"/>
-          <w:lang w:eastAsia="pl-PL"/>
-        </w:rPr>
-        <w:t>Edycja [ ACTION ] - Wykonanie akcji edycji kategorii</w:t>
-      </w:r>
-    </w:p>
-    <w:p>
-      <w:pPr>
-        <w:spacing w:after="0" w:line="240" w:lineRule="auto"/>
-        <w:ind w:left="705"/>
-        <w:rPr>
-          <w:rFonts w:ascii="Sitka Banner" w:eastAsia="Times New Roman" w:hAnsi="Sitka Banner" w:cs="Times New Roman"/>
-          <w:color w:val="000000"/>
-          <w:lang w:eastAsia="pl-PL"/>
-        </w:rPr>
-      </w:pPr>
-      <w:r>
-        <w:rPr>
-          <w:rFonts w:ascii="Sitka Banner" w:eastAsia="Times New Roman" w:hAnsi="Sitka Banner" w:cs="Times New Roman"/>
-          <w:color w:val="000000" w:themeColor="text1"/>
-          <w:lang w:eastAsia="pl-PL"/>
-        </w:rPr>
-        <w:t>•</w:t>
-      </w:r>
-      <w:r>
-        <w:rPr>
-          <w:rFonts w:ascii="Sitka Banner" w:eastAsia="Times New Roman" w:hAnsi="Sitka Banner" w:cs="Times New Roman"/>
-          <w:b/>
-          <w:bCs/>
-          <w:color w:val="000000" w:themeColor="text1"/>
-          <w:lang w:eastAsia="pl-PL"/>
-        </w:rPr>
-        <w:t xml:space="preserve"> </w:t>
-      </w:r>
-      <w:r>
-        <w:rPr>
-          <w:rFonts w:ascii="Sitka Banner" w:eastAsia="Times New Roman" w:hAnsi="Sitka Banner" w:cs="Times New Roman"/>
-          <w:b/>
-          <w:bCs/>
-          <w:color w:val="000000" w:themeColor="text1"/>
-          <w:lang w:eastAsia="pl-PL"/>
-        </w:rPr>
-        <w:t>ID</w:t>
-      </w:r>
-      <w:r>
-        <w:rPr>
-          <w:rFonts w:ascii="Sitka Banner" w:eastAsia="Times New Roman" w:hAnsi="Sitka Banner" w:cs="Times New Roman"/>
-          <w:color w:val="000000" w:themeColor="text1"/>
-          <w:lang w:eastAsia="pl-PL"/>
-        </w:rPr>
-        <w:t xml:space="preserve"> [1</w:t>
-      </w:r>
-      <w:r>
-        <w:rPr>
-          <w:rFonts w:ascii="Sitka Banner" w:eastAsia="Times New Roman" w:hAnsi="Sitka Banner" w:cs="Times New Roman"/>
-          <w:color w:val="000000" w:themeColor="text1"/>
-          <w:lang w:eastAsia="pl-PL"/>
-        </w:rPr>
-        <w:t>,2,3</w:t>
-      </w:r>
-      <w:r>
-        <w:rPr>
-          <w:rFonts w:ascii="Sitka Banner" w:eastAsia="Times New Roman" w:hAnsi="Sitka Banner" w:cs="Times New Roman"/>
-          <w:color w:val="000000" w:themeColor="text1"/>
-          <w:lang w:eastAsia="pl-PL"/>
-        </w:rPr>
-        <w:t>]:</w:t>
-      </w:r>
-      <w:r>
-        <w:rPr>
-          <w:rFonts w:ascii="Sitka Banner" w:eastAsia="Times New Roman" w:hAnsi="Sitka Banner" w:cs="Times New Roman"/>
-          <w:color w:val="000000" w:themeColor="text1"/>
-          <w:lang w:eastAsia="pl-PL"/>
-        </w:rPr>
-        <w:t xml:space="preserve"> Standard</w:t>
-      </w:r>
-      <w:r>
-        <w:rPr>
-          <w:rFonts w:ascii="Sitka Banner" w:eastAsia="Times New Roman" w:hAnsi="Sitka Banner" w:cs="Times New Roman"/>
-          <w:color w:val="000000" w:themeColor="text1"/>
-          <w:lang w:eastAsia="pl-PL"/>
-        </w:rPr>
-        <w:t xml:space="preserve">  </w:t>
-      </w:r>
-    </w:p>
-    <w:p>
-      <w:pPr>
-        <w:spacing w:after="0" w:line="240" w:lineRule="auto"/>
-        <w:ind w:firstLine="708"/>
-        <w:rPr>
-          <w:rFonts w:ascii="Sitka Banner" w:eastAsia="Times New Roman" w:hAnsi="Sitka Banner" w:cs="Times New Roman"/>
-          <w:color w:val="000000"/>
-          <w:lang w:eastAsia="pl-PL"/>
-        </w:rPr>
-      </w:pPr>
-      <w:r>
-        <w:rPr>
-          <w:rFonts w:ascii="Sitka Banner" w:eastAsia="Times New Roman" w:hAnsi="Sitka Banner" w:cs="Times New Roman"/>
-          <w:color w:val="000000" w:themeColor="text1"/>
-          <w:lang w:eastAsia="pl-PL"/>
-        </w:rPr>
-        <w:t xml:space="preserve">• </w:t>
-      </w:r>
-      <w:r>
-        <w:rPr>
-          <w:rFonts w:ascii="Sitka Banner" w:eastAsia="Times New Roman" w:hAnsi="Sitka Banner" w:cs="Times New Roman"/>
-          <w:b/>
-          <w:bCs/>
-          <w:color w:val="000000" w:themeColor="text1"/>
-          <w:lang w:eastAsia="pl-PL"/>
-        </w:rPr>
-        <w:t>MIN, MAX, REQUIRE</w:t>
-      </w:r>
-      <w:r>
-        <w:rPr>
-          <w:rFonts w:ascii="Sitka Banner" w:eastAsia="Times New Roman" w:hAnsi="Sitka Banner" w:cs="Times New Roman"/>
-          <w:color w:val="000000" w:themeColor="text1"/>
-          <w:lang w:eastAsia="pl-PL"/>
-        </w:rPr>
-        <w:t>: Informacje o błędzie</w:t>
-      </w:r>
-      <w:r>
-        <w:rPr>
-          <w:rFonts w:ascii="Sitka Banner" w:eastAsia="Times New Roman" w:hAnsi="Sitka Banner" w:cs="Times New Roman"/>
-          <w:color w:val="000000"/>
-          <w:lang w:eastAsia="pl-PL"/>
-        </w:rPr>
-        <w:br/>
-      </w:r>
-      <w:r>
-        <w:rPr>
-          <w:rFonts w:ascii="Sitka Banner" w:eastAsia="Times New Roman" w:hAnsi="Sitka Banner" w:cs="Times New Roman"/>
-          <w:b/>
-          <w:bCs/>
-          <w:color w:val="70AD47" w:themeColor="accent6"/>
-          <w:lang w:eastAsia="pl-PL"/>
-        </w:rPr>
-        <w:t>[ CHANGE_VISIBILITY ] - Wykonanie akcji edycji widoczności kategorii</w:t>
-      </w:r>
-    </w:p>
-    <w:p>
-      <w:pPr>
-        <w:spacing w:after="0" w:line="240" w:lineRule="auto"/>
-        <w:ind w:left="705"/>
-        <w:rPr>
-          <w:rFonts w:ascii="Sitka Banner" w:eastAsia="Times New Roman" w:hAnsi="Sitka Banner" w:cs="Times New Roman"/>
-          <w:color w:val="000000"/>
-          <w:lang w:eastAsia="pl-PL"/>
-        </w:rPr>
-      </w:pPr>
-      <w:r>
-        <w:rPr>
-          <w:rFonts w:ascii="Sitka Banner" w:eastAsia="Times New Roman" w:hAnsi="Sitka Banner" w:cs="Times New Roman"/>
-          <w:color w:val="000000" w:themeColor="text1"/>
-          <w:lang w:eastAsia="pl-PL"/>
-        </w:rPr>
-        <w:t>•</w:t>
-      </w:r>
-      <w:r>
-        <w:rPr>
-          <w:rFonts w:ascii="Sitka Banner" w:eastAsia="Times New Roman" w:hAnsi="Sitka Banner" w:cs="Times New Roman"/>
-          <w:b/>
-          <w:bCs/>
-          <w:color w:val="000000" w:themeColor="text1"/>
-          <w:lang w:eastAsia="pl-PL"/>
-        </w:rPr>
-        <w:t xml:space="preserve"> </w:t>
-      </w:r>
-      <w:r>
-        <w:rPr>
-          <w:rFonts w:ascii="Sitka Banner" w:eastAsia="Times New Roman" w:hAnsi="Sitka Banner" w:cs="Times New Roman"/>
-          <w:b/>
-          <w:bCs/>
-          <w:color w:val="000000" w:themeColor="text1"/>
-          <w:lang w:eastAsia="pl-PL"/>
-        </w:rPr>
-        <w:t>ID</w:t>
-      </w:r>
-      <w:r>
-        <w:rPr>
-          <w:rFonts w:ascii="Sitka Banner" w:eastAsia="Times New Roman" w:hAnsi="Sitka Banner" w:cs="Times New Roman"/>
-          <w:color w:val="000000" w:themeColor="text1"/>
-          <w:lang w:eastAsia="pl-PL"/>
-        </w:rPr>
-        <w:t xml:space="preserve"> [1</w:t>
-      </w:r>
-      <w:r>
-        <w:rPr>
-          <w:rFonts w:ascii="Sitka Banner" w:eastAsia="Times New Roman" w:hAnsi="Sitka Banner" w:cs="Times New Roman"/>
-          <w:color w:val="000000" w:themeColor="text1"/>
-          <w:lang w:eastAsia="pl-PL"/>
-        </w:rPr>
-        <w:t>,2,3</w:t>
-      </w:r>
-      <w:r>
-        <w:rPr>
-          <w:rFonts w:ascii="Sitka Banner" w:eastAsia="Times New Roman" w:hAnsi="Sitka Banner" w:cs="Times New Roman"/>
-          <w:color w:val="000000" w:themeColor="text1"/>
-          <w:lang w:eastAsia="pl-PL"/>
-        </w:rPr>
-        <w:t>]:</w:t>
-      </w:r>
-      <w:r>
-        <w:rPr>
-          <w:rFonts w:ascii="Sitka Banner" w:eastAsia="Times New Roman" w:hAnsi="Sitka Banner" w:cs="Times New Roman"/>
-          <w:color w:val="000000" w:themeColor="text1"/>
-          <w:lang w:eastAsia="pl-PL"/>
-        </w:rPr>
-        <w:t xml:space="preserve"> Standard</w:t>
-      </w:r>
-    </w:p>
-    <w:p>
-      <w:pPr>
-        <w:spacing w:after="0" w:line="240" w:lineRule="auto"/>
-        <w:rPr>
-          <w:rFonts w:ascii="Sitka Banner" w:eastAsia="Times New Roman" w:hAnsi="Sitka Banner" w:cs="Times New Roman"/>
-          <w:color w:val="000000" w:themeColor="text1"/>
-          <w:lang w:eastAsia="pl-PL"/>
-        </w:rPr>
-      </w:pPr>
-      <w:r>
-        <w:rPr>
-          <w:rFonts w:ascii="Sitka Banner" w:eastAsia="Times New Roman" w:hAnsi="Sitka Banner" w:cs="Times New Roman"/>
-          <w:b/>
-          <w:bCs/>
-          <w:color w:val="000000"/>
-          <w:lang w:eastAsia="pl-PL"/>
-        </w:rPr>
-        <w:t>Panel zarządzania [ ACTION ] - Wykonanie akcji edycji kategorii</w:t>
-      </w:r>
-      <w:r>
-        <w:rPr>
-          <w:rFonts w:ascii="Sitka Banner" w:eastAsia="Times New Roman" w:hAnsi="Sitka Banner" w:cs="Times New Roman"/>
-          <w:color w:val="000000"/>
-          <w:lang w:eastAsia="pl-PL"/>
-        </w:rPr>
-        <w:br/>
-      </w:r>
-      <w:r>
-        <w:rPr>
-          <w:rFonts w:ascii="Sitka Banner" w:eastAsia="Times New Roman" w:hAnsi="Sitka Banner" w:cs="Times New Roman"/>
-          <w:color w:val="000000"/>
-          <w:lang w:eastAsia="pl-PL"/>
-        </w:rPr>
-        <w:tab/>
-      </w:r>
-      <w:r>
-        <w:rPr>
-          <w:rFonts w:ascii="Sitka Banner" w:eastAsia="Times New Roman" w:hAnsi="Sitka Banner" w:cs="Times New Roman"/>
-          <w:color w:val="000000" w:themeColor="text1"/>
-          <w:lang w:eastAsia="pl-PL"/>
-        </w:rPr>
-        <w:t>•</w:t>
-      </w:r>
-      <w:r>
-        <w:rPr>
-          <w:rFonts w:ascii="Sitka Banner" w:eastAsia="Times New Roman" w:hAnsi="Sitka Banner" w:cs="Times New Roman"/>
-          <w:b/>
-          <w:bCs/>
-          <w:color w:val="000000" w:themeColor="text1"/>
-          <w:lang w:eastAsia="pl-PL"/>
-        </w:rPr>
-        <w:t xml:space="preserve"> </w:t>
-      </w:r>
-      <w:r>
-        <w:rPr>
-          <w:rFonts w:ascii="Sitka Banner" w:eastAsia="Times New Roman" w:hAnsi="Sitka Banner" w:cs="Times New Roman"/>
-          <w:b/>
-          <w:bCs/>
-          <w:color w:val="000000" w:themeColor="text1"/>
-          <w:lang w:eastAsia="pl-PL"/>
-        </w:rPr>
-        <w:t>ID</w:t>
-      </w:r>
-      <w:r>
-        <w:rPr>
-          <w:rFonts w:ascii="Sitka Banner" w:eastAsia="Times New Roman" w:hAnsi="Sitka Banner" w:cs="Times New Roman"/>
-          <w:color w:val="000000" w:themeColor="text1"/>
-          <w:lang w:eastAsia="pl-PL"/>
-        </w:rPr>
-        <w:t xml:space="preserve"> [1]:  Komunikat błędu na domyślnym tle</w:t>
-      </w:r>
-    </w:p>
-    <w:p>
-      <w:pPr>
-        <w:spacing w:after="0" w:line="240" w:lineRule="auto"/>
-        <w:ind w:firstLine="708"/>
-        <w:rPr>
-          <w:rFonts w:ascii="Sitka Banner" w:eastAsia="Times New Roman" w:hAnsi="Sitka Banner" w:cs="Times New Roman"/>
-          <w:color w:val="000000" w:themeColor="text1"/>
-          <w:lang w:eastAsia="pl-PL"/>
-        </w:rPr>
-      </w:pPr>
-      <w:r>
-        <w:rPr>
-          <w:rFonts w:ascii="Sitka Banner" w:eastAsia="Times New Roman" w:hAnsi="Sitka Banner" w:cs="Times New Roman"/>
-          <w:color w:val="000000" w:themeColor="text1"/>
-          <w:lang w:eastAsia="pl-PL"/>
-        </w:rPr>
-        <w:t xml:space="preserve">• </w:t>
-      </w:r>
-      <w:r>
-        <w:rPr>
-          <w:rFonts w:ascii="Sitka Banner" w:eastAsia="Times New Roman" w:hAnsi="Sitka Banner" w:cs="Times New Roman"/>
-          <w:b/>
-          <w:bCs/>
-          <w:color w:val="000000" w:themeColor="text1"/>
-          <w:lang w:eastAsia="pl-PL"/>
-        </w:rPr>
-        <w:t>ID</w:t>
-      </w:r>
-      <w:r>
-        <w:rPr>
-          <w:rFonts w:ascii="Sitka Banner" w:eastAsia="Times New Roman" w:hAnsi="Sitka Banner" w:cs="Times New Roman"/>
-          <w:color w:val="000000" w:themeColor="text1"/>
-          <w:lang w:eastAsia="pl-PL"/>
-        </w:rPr>
-        <w:t xml:space="preserve"> [2]: </w:t>
-      </w:r>
-      <w:r>
-        <w:rPr>
-          <w:rFonts w:ascii="Sitka Banner" w:eastAsia="Times New Roman" w:hAnsi="Sitka Banner" w:cs="Times New Roman"/>
-          <w:color w:val="000000" w:themeColor="text1"/>
-          <w:lang w:eastAsia="pl-PL"/>
-        </w:rPr>
-        <w:t>Element o niewłaściwym ID nie podlega aktualizacji</w:t>
-      </w:r>
-    </w:p>
-    <w:p>
-      <w:pPr>
-        <w:spacing w:after="0" w:line="240" w:lineRule="auto"/>
-        <w:ind w:firstLine="708"/>
-        <w:rPr>
-          <w:rFonts w:ascii="Sitka Banner" w:eastAsia="Times New Roman" w:hAnsi="Sitka Banner" w:cs="Times New Roman"/>
-          <w:color w:val="000000"/>
-          <w:lang w:eastAsia="pl-PL"/>
-        </w:rPr>
-      </w:pPr>
-      <w:r>
-        <w:rPr>
-          <w:rFonts w:ascii="Sitka Banner" w:eastAsia="Times New Roman" w:hAnsi="Sitka Banner" w:cs="Times New Roman"/>
-          <w:color w:val="000000" w:themeColor="text1"/>
-          <w:lang w:eastAsia="pl-PL"/>
-        </w:rPr>
-        <w:t xml:space="preserve">• </w:t>
-      </w:r>
-      <w:r>
-        <w:rPr>
-          <w:rFonts w:ascii="Sitka Banner" w:eastAsia="Times New Roman" w:hAnsi="Sitka Banner" w:cs="Times New Roman"/>
-          <w:b/>
-          <w:bCs/>
-          <w:color w:val="000000" w:themeColor="text1"/>
-          <w:lang w:eastAsia="pl-PL"/>
-        </w:rPr>
-        <w:t>ANY</w:t>
-      </w:r>
-      <w:r>
-        <w:rPr>
-          <w:rFonts w:ascii="Sitka Banner" w:eastAsia="Times New Roman" w:hAnsi="Sitka Banner" w:cs="Times New Roman"/>
-          <w:color w:val="000000" w:themeColor="text1"/>
-          <w:lang w:eastAsia="pl-PL"/>
-        </w:rPr>
-        <w:t xml:space="preserve"> [</w:t>
-      </w:r>
-      <w:r>
-        <w:rPr>
-          <w:rFonts w:ascii="Sitka Banner" w:eastAsia="Times New Roman" w:hAnsi="Sitka Banner" w:cs="Times New Roman"/>
-          <w:color w:val="000000" w:themeColor="text1"/>
-          <w:lang w:eastAsia="pl-PL"/>
-        </w:rPr>
-        <w:t>3</w:t>
-      </w:r>
-      <w:r>
-        <w:rPr>
-          <w:rFonts w:ascii="Sitka Banner" w:eastAsia="Times New Roman" w:hAnsi="Sitka Banner" w:cs="Times New Roman"/>
-          <w:color w:val="000000" w:themeColor="text1"/>
-          <w:lang w:eastAsia="pl-PL"/>
-        </w:rPr>
-        <w:t xml:space="preserve">]: </w:t>
-      </w:r>
-      <w:r>
-        <w:rPr>
-          <w:rFonts w:ascii="Sitka Banner" w:eastAsia="Times New Roman" w:hAnsi="Sitka Banner" w:cs="Times New Roman"/>
-          <w:color w:val="000000" w:themeColor="text1"/>
-          <w:lang w:eastAsia="pl-PL"/>
-        </w:rPr>
-        <w:t>Wyświetlenie komunikatu, że pole jest wymagane</w:t>
-      </w:r>
-    </w:p>
-    <w:p>
-      <w:pPr>
-        <w:spacing w:after="0" w:line="240" w:lineRule="auto"/>
-        <w:rPr>
-          <w:rFonts w:ascii="Sitka Banner" w:eastAsia="Times New Roman" w:hAnsi="Sitka Banner" w:cs="Times New Roman"/>
-          <w:color w:val="70AD47" w:themeColor="accent6"/>
-          <w:lang w:eastAsia="pl-PL"/>
-        </w:rPr>
-      </w:pPr>
-      <w:r>
-        <w:rPr>
-          <w:rFonts w:ascii="Sitka Banner" w:eastAsia="Times New Roman" w:hAnsi="Sitka Banner" w:cs="Times New Roman"/>
-          <w:b/>
-          <w:bCs/>
-          <w:color w:val="70AD47" w:themeColor="accent6"/>
-          <w:lang w:eastAsia="pl-PL"/>
-        </w:rPr>
-        <w:t>[ DELETE ] - Usunięcie kategorii</w:t>
-      </w:r>
-    </w:p>
-    <w:p>
-      <w:pPr>
-        <w:spacing w:after="0" w:line="240" w:lineRule="auto"/>
-        <w:ind w:left="705"/>
-        <w:rPr>
-          <w:rFonts w:ascii="Sitka Banner" w:eastAsia="Times New Roman" w:hAnsi="Sitka Banner" w:cs="Times New Roman"/>
-          <w:color w:val="000000" w:themeColor="text1"/>
-          <w:lang w:eastAsia="pl-PL"/>
-        </w:rPr>
-      </w:pPr>
-      <w:r>
-        <w:rPr>
-          <w:rFonts w:ascii="Sitka Banner" w:eastAsia="Times New Roman" w:hAnsi="Sitka Banner" w:cs="Times New Roman"/>
-          <w:color w:val="000000" w:themeColor="text1"/>
-          <w:lang w:eastAsia="pl-PL"/>
-        </w:rPr>
-        <w:t>•</w:t>
-      </w:r>
-      <w:r>
-        <w:rPr>
-          <w:rFonts w:ascii="Sitka Banner" w:eastAsia="Times New Roman" w:hAnsi="Sitka Banner" w:cs="Times New Roman"/>
-          <w:b/>
-          <w:bCs/>
-          <w:color w:val="000000" w:themeColor="text1"/>
-          <w:lang w:eastAsia="pl-PL"/>
-        </w:rPr>
-        <w:t xml:space="preserve"> </w:t>
-      </w:r>
-      <w:r>
-        <w:rPr>
-          <w:rFonts w:ascii="Sitka Banner" w:eastAsia="Times New Roman" w:hAnsi="Sitka Banner" w:cs="Times New Roman"/>
-          <w:b/>
-          <w:bCs/>
-          <w:color w:val="000000" w:themeColor="text1"/>
-          <w:lang w:eastAsia="pl-PL"/>
-        </w:rPr>
-        <w:t>ID</w:t>
-      </w:r>
-      <w:r>
-        <w:rPr>
-          <w:rFonts w:ascii="Sitka Banner" w:eastAsia="Times New Roman" w:hAnsi="Sitka Banner" w:cs="Times New Roman"/>
-          <w:color w:val="000000" w:themeColor="text1"/>
-          <w:lang w:eastAsia="pl-PL"/>
-        </w:rPr>
-        <w:t xml:space="preserve"> [1</w:t>
-      </w:r>
-      <w:r>
-        <w:rPr>
-          <w:rFonts w:ascii="Sitka Banner" w:eastAsia="Times New Roman" w:hAnsi="Sitka Banner" w:cs="Times New Roman"/>
-          <w:color w:val="000000" w:themeColor="text1"/>
-          <w:lang w:eastAsia="pl-PL"/>
-        </w:rPr>
-        <w:t>,2,3</w:t>
-      </w:r>
-      <w:r>
-        <w:rPr>
-          <w:rFonts w:ascii="Sitka Banner" w:eastAsia="Times New Roman" w:hAnsi="Sitka Banner" w:cs="Times New Roman"/>
-          <w:color w:val="000000" w:themeColor="text1"/>
-          <w:lang w:eastAsia="pl-PL"/>
-        </w:rPr>
-        <w:t>]:</w:t>
-      </w:r>
-      <w:r>
-        <w:rPr>
-          <w:rFonts w:ascii="Sitka Banner" w:eastAsia="Times New Roman" w:hAnsi="Sitka Banner" w:cs="Times New Roman"/>
-          <w:color w:val="000000" w:themeColor="text1"/>
-          <w:lang w:eastAsia="pl-PL"/>
-        </w:rPr>
-        <w:t xml:space="preserve"> Standard</w:t>
-      </w:r>
-      <w:r>
-        <w:rPr>
-          <w:rFonts w:ascii="Sitka Banner" w:eastAsia="Times New Roman" w:hAnsi="Sitka Banner" w:cs="Times New Roman"/>
-          <w:color w:val="000000" w:themeColor="text1"/>
-          <w:lang w:eastAsia="pl-PL"/>
-        </w:rPr>
-        <w:t xml:space="preserve">  </w:t>
-      </w:r>
-    </w:p>
-    <w:p>
-      <w:pPr>
-        <w:spacing w:after="0" w:line="240" w:lineRule="auto"/>
-        <w:ind w:left="705"/>
-        <w:rPr>
-          <w:rFonts w:ascii="Sitka Banner" w:eastAsia="Times New Roman" w:hAnsi="Sitka Banner" w:cs="Times New Roman"/>
-          <w:color w:val="000000"/>
-          <w:lang w:eastAsia="pl-PL"/>
-        </w:rPr>
-      </w:pPr>
-      <w:bookmarkStart w:id="0" w:name="_GoBack"/>
-      <w:bookmarkEnd w:id="0"/>
     </w:p>
     <w:p>
       <w:pPr>
@@ -2257,307 +2127,6 @@
         </w:rPr>
         <w:t>ategorie</w:t>
       </w:r>
-      <w:r>
-        <w:rPr>
-          <w:rFonts w:ascii="Sitka Banner" w:eastAsia="Times New Roman" w:hAnsi="Sitka Banner" w:cs="Times New Roman"/>
-          <w:b/>
-          <w:bCs/>
-          <w:color w:val="000000"/>
-          <w:lang w:eastAsia="pl-PL"/>
-        </w:rPr>
-        <w:t>: Nie zaczęte</w:t>
-      </w:r>
-      <w:r>
-        <w:rPr>
-          <w:rFonts w:ascii="Sitka Banner" w:eastAsia="Times New Roman" w:hAnsi="Sitka Banner" w:cs="Times New Roman"/>
-          <w:b/>
-          <w:bCs/>
-          <w:color w:val="000000"/>
-          <w:lang w:eastAsia="pl-PL"/>
-        </w:rPr>
-        <w:t>, tylko skopiowane</w:t>
-      </w:r>
-    </w:p>
-    <w:p>
-      <w:pPr>
-        <w:spacing w:after="0" w:line="240" w:lineRule="auto"/>
-        <w:rPr>
-          <w:rFonts w:ascii="Sitka Banner" w:eastAsia="Times New Roman" w:hAnsi="Sitka Banner" w:cs="Times New Roman"/>
-          <w:sz w:val="24"/>
-          <w:szCs w:val="24"/>
-          <w:lang w:eastAsia="pl-PL"/>
-        </w:rPr>
-      </w:pPr>
-      <w:r>
-        <w:rPr>
-          <w:rFonts w:ascii="Sitka Banner" w:eastAsia="Times New Roman" w:hAnsi="Sitka Banner" w:cs="Times New Roman"/>
-          <w:b/>
-          <w:bCs/>
-          <w:color w:val="000000" w:themeColor="text1"/>
-          <w:lang w:eastAsia="pl-PL"/>
-        </w:rPr>
-        <w:t>Testy poprawności</w:t>
-      </w:r>
-      <w:r>
-        <w:rPr>
-          <w:rFonts w:ascii="Sitka Banner" w:eastAsia="Times New Roman" w:hAnsi="Sitka Banner" w:cs="Times New Roman"/>
-          <w:color w:val="000000"/>
-          <w:lang w:eastAsia="pl-PL"/>
-        </w:rPr>
-        <w:br/>
-        <w:t xml:space="preserve">• CREATE </w:t>
-      </w:r>
-      <w:r>
-        <w:rPr>
-          <w:rFonts w:ascii="Sitka Banner" w:eastAsia="Times New Roman" w:hAnsi="Sitka Banner" w:cs="Times New Roman"/>
-          <w:color w:val="000000"/>
-          <w:lang w:eastAsia="pl-PL"/>
-        </w:rPr>
-        <w:t>–</w:t>
-      </w:r>
-      <w:r>
-        <w:rPr>
-          <w:rFonts w:ascii="Sitka Banner" w:eastAsia="Times New Roman" w:hAnsi="Sitka Banner" w:cs="Times New Roman"/>
-          <w:color w:val="000000"/>
-          <w:lang w:eastAsia="pl-PL"/>
-        </w:rPr>
-        <w:t xml:space="preserve"> Utworzeni</w:t>
-      </w:r>
-      <w:r>
-        <w:rPr>
-          <w:rFonts w:ascii="Sitka Banner" w:eastAsia="Times New Roman" w:hAnsi="Sitka Banner" w:cs="Times New Roman"/>
-          <w:color w:val="000000"/>
-          <w:lang w:eastAsia="pl-PL"/>
-        </w:rPr>
-        <w:t xml:space="preserve">e nowej </w:t>
-      </w:r>
-      <w:r>
-        <w:rPr>
-          <w:rFonts w:ascii="Sitka Banner" w:eastAsia="Times New Roman" w:hAnsi="Sitka Banner" w:cs="Times New Roman"/>
-          <w:color w:val="000000"/>
-          <w:lang w:eastAsia="pl-PL"/>
-        </w:rPr>
-        <w:t>podkategorii</w:t>
-      </w:r>
-      <w:r>
-        <w:rPr>
-          <w:rFonts w:ascii="Sitka Banner" w:eastAsia="Times New Roman" w:hAnsi="Sitka Banner" w:cs="Times New Roman"/>
-          <w:color w:val="000000"/>
-          <w:lang w:eastAsia="pl-PL"/>
-        </w:rPr>
-        <w:br/>
-        <w:t>• EDIT</w:t>
-      </w:r>
-      <w:r>
-        <w:rPr>
-          <w:rFonts w:ascii="Sitka Banner" w:eastAsia="Times New Roman" w:hAnsi="Sitka Banner" w:cs="Times New Roman"/>
-          <w:color w:val="000000"/>
-          <w:lang w:eastAsia="pl-PL"/>
-        </w:rPr>
-        <w:t xml:space="preserve"> – Wyświetlenie formularza edycji </w:t>
-      </w:r>
-      <w:r>
-        <w:rPr>
-          <w:rFonts w:ascii="Sitka Banner" w:eastAsia="Times New Roman" w:hAnsi="Sitka Banner" w:cs="Times New Roman"/>
-          <w:color w:val="000000"/>
-          <w:lang w:eastAsia="pl-PL"/>
-        </w:rPr>
-        <w:t>pod</w:t>
-      </w:r>
-      <w:r>
-        <w:rPr>
-          <w:rFonts w:ascii="Sitka Banner" w:eastAsia="Times New Roman" w:hAnsi="Sitka Banner" w:cs="Times New Roman"/>
-          <w:color w:val="000000"/>
-          <w:lang w:eastAsia="pl-PL"/>
-        </w:rPr>
-        <w:t>kategorii</w:t>
-      </w:r>
-      <w:r>
-        <w:rPr>
-          <w:rFonts w:ascii="Sitka Banner" w:eastAsia="Times New Roman" w:hAnsi="Sitka Banner" w:cs="Times New Roman"/>
-          <w:color w:val="000000"/>
-          <w:lang w:eastAsia="pl-PL"/>
-        </w:rPr>
-        <w:br/>
-        <w:t>• UPDATE</w:t>
-      </w:r>
-      <w:r>
-        <w:rPr>
-          <w:rFonts w:ascii="Sitka Banner" w:eastAsia="Times New Roman" w:hAnsi="Sitka Banner" w:cs="Times New Roman"/>
-          <w:color w:val="000000"/>
-          <w:lang w:eastAsia="pl-PL"/>
-        </w:rPr>
-        <w:t xml:space="preserve"> – Aktualizacja danych z </w:t>
-      </w:r>
-      <w:r>
-        <w:rPr>
-          <w:rFonts w:ascii="Sitka Banner" w:eastAsia="Times New Roman" w:hAnsi="Sitka Banner" w:cs="Times New Roman"/>
-          <w:color w:val="000000"/>
-          <w:lang w:eastAsia="pl-PL"/>
-        </w:rPr>
-        <w:t>pod</w:t>
-      </w:r>
-      <w:r>
-        <w:rPr>
-          <w:rFonts w:ascii="Sitka Banner" w:eastAsia="Times New Roman" w:hAnsi="Sitka Banner" w:cs="Times New Roman"/>
-          <w:color w:val="000000"/>
-          <w:lang w:eastAsia="pl-PL"/>
-        </w:rPr>
-        <w:t>kategorii</w:t>
-      </w:r>
-      <w:r>
-        <w:rPr>
-          <w:rFonts w:ascii="Sitka Banner" w:eastAsia="Times New Roman" w:hAnsi="Sitka Banner" w:cs="Times New Roman"/>
-          <w:color w:val="000000"/>
-          <w:lang w:eastAsia="pl-PL"/>
-        </w:rPr>
-        <w:br/>
-        <w:t>• MULTI UPDATE</w:t>
-      </w:r>
-      <w:r>
-        <w:rPr>
-          <w:rFonts w:ascii="Sitka Banner" w:eastAsia="Times New Roman" w:hAnsi="Sitka Banner" w:cs="Times New Roman"/>
-          <w:color w:val="000000"/>
-          <w:lang w:eastAsia="pl-PL"/>
-        </w:rPr>
-        <w:t xml:space="preserve"> – Aktualizacja danych z panelu zarządzania</w:t>
-      </w:r>
-      <w:r>
-        <w:rPr>
-          <w:rFonts w:ascii="Sitka Banner" w:eastAsia="Times New Roman" w:hAnsi="Sitka Banner" w:cs="Times New Roman"/>
-          <w:color w:val="000000"/>
-          <w:lang w:eastAsia="pl-PL"/>
-        </w:rPr>
-        <w:br/>
-        <w:t>• DELETE</w:t>
-      </w:r>
-      <w:r>
-        <w:rPr>
-          <w:rFonts w:ascii="Sitka Banner" w:eastAsia="Times New Roman" w:hAnsi="Sitka Banner" w:cs="Times New Roman"/>
-          <w:color w:val="000000"/>
-          <w:lang w:eastAsia="pl-PL"/>
-        </w:rPr>
-        <w:t xml:space="preserve"> – Usunięcie </w:t>
-      </w:r>
-      <w:r>
-        <w:rPr>
-          <w:rFonts w:ascii="Sitka Banner" w:eastAsia="Times New Roman" w:hAnsi="Sitka Banner" w:cs="Times New Roman"/>
-          <w:color w:val="000000"/>
-          <w:lang w:eastAsia="pl-PL"/>
-        </w:rPr>
-        <w:t>pod</w:t>
-      </w:r>
-      <w:r>
-        <w:rPr>
-          <w:rFonts w:ascii="Sitka Banner" w:eastAsia="Times New Roman" w:hAnsi="Sitka Banner" w:cs="Times New Roman"/>
-          <w:color w:val="000000"/>
-          <w:lang w:eastAsia="pl-PL"/>
-        </w:rPr>
-        <w:t>kategorii wraz z całą jego zawartością</w:t>
-      </w:r>
-    </w:p>
-    <w:p>
-      <w:pPr>
-        <w:spacing w:after="0" w:line="240" w:lineRule="auto"/>
-        <w:rPr>
-          <w:rFonts w:ascii="Sitka Banner" w:eastAsia="Times New Roman" w:hAnsi="Sitka Banner" w:cs="Times New Roman"/>
-          <w:sz w:val="24"/>
-          <w:szCs w:val="24"/>
-          <w:lang w:eastAsia="pl-PL"/>
-        </w:rPr>
-      </w:pPr>
-      <w:r>
-        <w:rPr>
-          <w:rFonts w:ascii="Sitka Banner" w:eastAsia="Times New Roman" w:hAnsi="Sitka Banner" w:cs="Times New Roman"/>
-          <w:color w:val="000000"/>
-          <w:lang w:eastAsia="pl-PL"/>
-        </w:rPr>
-        <w:t xml:space="preserve">• [ SHOW_PUBLIC ] - Wyświetlenie zawartości publicznej </w:t>
-      </w:r>
-      <w:r>
-        <w:rPr>
-          <w:rFonts w:ascii="Sitka Banner" w:eastAsia="Times New Roman" w:hAnsi="Sitka Banner" w:cs="Times New Roman"/>
-          <w:color w:val="000000"/>
-          <w:lang w:eastAsia="pl-PL"/>
-        </w:rPr>
-        <w:t>pod</w:t>
-      </w:r>
-      <w:r>
-        <w:rPr>
-          <w:rFonts w:ascii="Sitka Banner" w:eastAsia="Times New Roman" w:hAnsi="Sitka Banner" w:cs="Times New Roman"/>
-          <w:color w:val="000000"/>
-          <w:lang w:eastAsia="pl-PL"/>
-        </w:rPr>
-        <w:t>kategorii</w:t>
-      </w:r>
-      <w:r>
-        <w:rPr>
-          <w:rFonts w:ascii="Sitka Banner" w:eastAsia="Times New Roman" w:hAnsi="Sitka Banner" w:cs="Times New Roman"/>
-          <w:color w:val="000000"/>
-          <w:lang w:eastAsia="pl-PL"/>
-        </w:rPr>
-        <w:br/>
-        <w:t xml:space="preserve">• [ SHOW_PUBLIC ] - Błąd podczas wyświetlania prywatnej </w:t>
-      </w:r>
-      <w:r>
-        <w:rPr>
-          <w:rFonts w:ascii="Sitka Banner" w:eastAsia="Times New Roman" w:hAnsi="Sitka Banner" w:cs="Times New Roman"/>
-          <w:color w:val="000000"/>
-          <w:lang w:eastAsia="pl-PL"/>
-        </w:rPr>
-        <w:t>pod</w:t>
-      </w:r>
-      <w:r>
-        <w:rPr>
-          <w:rFonts w:ascii="Sitka Banner" w:eastAsia="Times New Roman" w:hAnsi="Sitka Banner" w:cs="Times New Roman"/>
-          <w:color w:val="000000"/>
-          <w:lang w:eastAsia="pl-PL"/>
-        </w:rPr>
-        <w:t>kategorii</w:t>
-      </w:r>
-      <w:r>
-        <w:rPr>
-          <w:rFonts w:ascii="Sitka Banner" w:eastAsia="Times New Roman" w:hAnsi="Sitka Banner" w:cs="Times New Roman"/>
-          <w:color w:val="000000"/>
-          <w:lang w:eastAsia="pl-PL"/>
-        </w:rPr>
-        <w:br/>
-      </w:r>
-      <w:r>
-        <w:rPr>
-          <w:rFonts w:ascii="Sitka Banner" w:eastAsia="Times New Roman" w:hAnsi="Sitka Banner" w:cs="Times New Roman"/>
-          <w:color w:val="000000"/>
-          <w:lang w:eastAsia="pl-PL"/>
-        </w:rPr>
-        <w:t xml:space="preserve">• [ CHANGE_VISIBILITY ] - Wykonanie akcji edycji widoczności </w:t>
-      </w:r>
-      <w:r>
-        <w:rPr>
-          <w:rFonts w:ascii="Sitka Banner" w:eastAsia="Times New Roman" w:hAnsi="Sitka Banner" w:cs="Times New Roman"/>
-          <w:color w:val="000000"/>
-          <w:lang w:eastAsia="pl-PL"/>
-        </w:rPr>
-        <w:t>pod</w:t>
-      </w:r>
-      <w:r>
-        <w:rPr>
-          <w:rFonts w:ascii="Sitka Banner" w:eastAsia="Times New Roman" w:hAnsi="Sitka Banner" w:cs="Times New Roman"/>
-          <w:color w:val="000000"/>
-          <w:lang w:eastAsia="pl-PL"/>
-        </w:rPr>
-        <w:t>kategorii</w:t>
-      </w:r>
-    </w:p>
-    <w:p>
-      <w:pPr>
-        <w:spacing w:after="0" w:line="240" w:lineRule="auto"/>
-        <w:rPr>
-          <w:rFonts w:ascii="Sitka Banner" w:eastAsia="Times New Roman" w:hAnsi="Sitka Banner" w:cs="Times New Roman"/>
-          <w:sz w:val="24"/>
-          <w:szCs w:val="24"/>
-          <w:lang w:eastAsia="pl-PL"/>
-        </w:rPr>
-      </w:pPr>
     </w:p>
     <w:p>
       <w:pPr>
@@ -2575,14 +2144,160 @@
           <w:rFonts w:ascii="Sitka Banner" w:eastAsia="Times New Roman" w:hAnsi="Sitka Banner" w:cs="Times New Roman"/>
           <w:b/>
           <w:bCs/>
+          <w:color w:val="000000" w:themeColor="text1"/>
+          <w:lang w:eastAsia="pl-PL"/>
+        </w:rPr>
+        <w:t>Testy poprawności</w:t>
+      </w:r>
+      <w:r>
+        <w:rPr>
+          <w:rFonts w:ascii="Sitka Banner" w:eastAsia="Times New Roman" w:hAnsi="Sitka Banner" w:cs="Times New Roman"/>
+          <w:color w:val="000000"/>
+          <w:lang w:eastAsia="pl-PL"/>
+        </w:rPr>
+        <w:br/>
+      </w:r>
+      <w:r>
+        <w:rPr>
+          <w:rFonts w:ascii="Sitka Banner" w:eastAsia="Times New Roman" w:hAnsi="Sitka Banner" w:cs="Times New Roman"/>
+          <w:strike/>
+          <w:color w:val="000000"/>
+          <w:lang w:eastAsia="pl-PL"/>
+        </w:rPr>
+        <w:t xml:space="preserve">• CREATE – Utworzenie nowej </w:t>
+      </w:r>
+      <w:r>
+        <w:rPr>
+          <w:rFonts w:ascii="Sitka Banner" w:eastAsia="Times New Roman" w:hAnsi="Sitka Banner" w:cs="Times New Roman"/>
+          <w:strike/>
+          <w:color w:val="000000"/>
+          <w:lang w:eastAsia="pl-PL"/>
+        </w:rPr>
+        <w:t>pod</w:t>
+      </w:r>
+      <w:r>
+        <w:rPr>
+          <w:rFonts w:ascii="Sitka Banner" w:eastAsia="Times New Roman" w:hAnsi="Sitka Banner" w:cs="Times New Roman"/>
+          <w:strike/>
+          <w:color w:val="000000"/>
+          <w:lang w:eastAsia="pl-PL"/>
+        </w:rPr>
+        <w:t>kategorii</w:t>
+      </w:r>
+      <w:r>
+        <w:rPr>
+          <w:rFonts w:ascii="Sitka Banner" w:eastAsia="Times New Roman" w:hAnsi="Sitka Banner" w:cs="Times New Roman"/>
+          <w:strike/>
+          <w:color w:val="000000"/>
+          <w:lang w:eastAsia="pl-PL"/>
+        </w:rPr>
+        <w:br/>
+        <w:t>• EDIT – Wyświetlenie formularza edycji podkategorii</w:t>
+      </w:r>
+      <w:r>
+        <w:rPr>
+          <w:rFonts w:ascii="Sitka Banner" w:eastAsia="Times New Roman" w:hAnsi="Sitka Banner" w:cs="Times New Roman"/>
+          <w:strike/>
+          <w:color w:val="000000"/>
+          <w:lang w:eastAsia="pl-PL"/>
+        </w:rPr>
+        <w:br/>
+        <w:t>• UPDATE – Aktualizacja danych z podkategorii</w:t>
+      </w:r>
+      <w:r>
+        <w:rPr>
+          <w:rFonts w:ascii="Sitka Banner" w:eastAsia="Times New Roman" w:hAnsi="Sitka Banner" w:cs="Times New Roman"/>
+          <w:strike/>
+          <w:color w:val="000000"/>
+          <w:lang w:eastAsia="pl-PL"/>
+        </w:rPr>
+        <w:br/>
+        <w:t>• MULTI UPDATE – Aktualizacja danych z panelu zarządzania</w:t>
+      </w:r>
+      <w:r>
+        <w:rPr>
+          <w:rFonts w:ascii="Sitka Banner" w:eastAsia="Times New Roman" w:hAnsi="Sitka Banner" w:cs="Times New Roman"/>
+          <w:strike/>
+          <w:color w:val="000000"/>
+          <w:lang w:eastAsia="pl-PL"/>
+        </w:rPr>
+        <w:br/>
+        <w:t>• DELETE – Usunięcie podkategorii</w:t>
+      </w:r>
+      <w:r>
+        <w:rPr>
+          <w:rFonts w:ascii="Sitka Banner" w:eastAsia="Times New Roman" w:hAnsi="Sitka Banner" w:cs="Times New Roman"/>
+          <w:strike/>
+          <w:color w:val="000000"/>
+          <w:lang w:eastAsia="pl-PL"/>
+        </w:rPr>
+        <w:t xml:space="preserve"> </w:t>
+      </w:r>
+      <w:r>
+        <w:rPr>
+          <w:rFonts w:ascii="Sitka Banner" w:eastAsia="Times New Roman" w:hAnsi="Sitka Banner" w:cs="Times New Roman"/>
+          <w:strike/>
+          <w:color w:val="000000"/>
+          <w:lang w:eastAsia="pl-PL"/>
+        </w:rPr>
+        <w:t>wraz z całą jego zawartością</w:t>
+      </w:r>
+    </w:p>
+    <w:p>
+      <w:pPr>
+        <w:spacing w:after="0" w:line="240" w:lineRule="auto"/>
+        <w:rPr>
+          <w:rFonts w:ascii="Sitka Banner" w:eastAsia="Times New Roman" w:hAnsi="Sitka Banner" w:cs="Times New Roman"/>
           <w:strike/>
           <w:sz w:val="24"/>
           <w:szCs w:val="24"/>
           <w:lang w:eastAsia="pl-PL"/>
         </w:rPr>
-        <w:t>Wynik</w:t>
-      </w:r>
-      <w:r>
+      </w:pPr>
+      <w:r>
+        <w:rPr>
+          <w:rFonts w:ascii="Sitka Banner" w:eastAsia="Times New Roman" w:hAnsi="Sitka Banner" w:cs="Times New Roman"/>
+          <w:strike/>
+          <w:color w:val="000000"/>
+          <w:lang w:eastAsia="pl-PL"/>
+        </w:rPr>
+        <w:t>• [ SHOW_PUBLIC ] - Wyświetlenie zawartości publicznej podkategorii</w:t>
+      </w:r>
+      <w:r>
+        <w:rPr>
+          <w:rFonts w:ascii="Sitka Banner" w:eastAsia="Times New Roman" w:hAnsi="Sitka Banner" w:cs="Times New Roman"/>
+          <w:strike/>
+          <w:color w:val="000000"/>
+          <w:lang w:eastAsia="pl-PL"/>
+        </w:rPr>
+        <w:br/>
+        <w:t>• [ SHOW_PUBLIC ] - Błąd podczas wyświetlania prywatnej podkategorii</w:t>
+      </w:r>
+      <w:r>
+        <w:rPr>
+          <w:rFonts w:ascii="Sitka Banner" w:eastAsia="Times New Roman" w:hAnsi="Sitka Banner" w:cs="Times New Roman"/>
+          <w:strike/>
+          <w:color w:val="000000"/>
+          <w:lang w:eastAsia="pl-PL"/>
+        </w:rPr>
+        <w:br/>
+        <w:t>• [ CHANGE_VISIBILITY ] - Wykonanie akcji edycji widoczności podkategorii</w:t>
+      </w:r>
+    </w:p>
+    <w:p>
+      <w:pPr>
+        <w:spacing w:after="0" w:line="240" w:lineRule="auto"/>
+        <w:rPr>
+          <w:rFonts w:ascii="Sitka Banner" w:eastAsia="Times New Roman" w:hAnsi="Sitka Banner" w:cs="Times New Roman"/>
+          <w:sz w:val="24"/>
+          <w:szCs w:val="24"/>
+          <w:lang w:eastAsia="pl-PL"/>
+        </w:rPr>
+      </w:pPr>
+    </w:p>
+    <w:p>
+      <w:pPr>
+        <w:spacing w:after="0" w:line="240" w:lineRule="auto"/>
         <w:rPr>
           <w:rFonts w:ascii="Sitka Banner" w:eastAsia="Times New Roman" w:hAnsi="Sitka Banner" w:cs="Times New Roman"/>
           <w:strike/>
@@ -2590,8 +2305,7 @@
           <w:szCs w:val="24"/>
           <w:lang w:eastAsia="pl-PL"/>
         </w:rPr>
-        <w:t xml:space="preserve">: Wszystkie </w:t>
-      </w:r>
+      </w:pPr>
       <w:r>
         <w:rPr>
           <w:rFonts w:ascii="Sitka Banner" w:eastAsia="Times New Roman" w:hAnsi="Sitka Banner" w:cs="Times New Roman"/>
@@ -2602,7 +2316,7 @@
           <w:szCs w:val="24"/>
           <w:lang w:eastAsia="pl-PL"/>
         </w:rPr>
-        <w:t xml:space="preserve">testy poprawności </w:t>
+        <w:t>Wynik</w:t>
       </w:r>
       <w:r>
         <w:rPr>
@@ -2612,534 +2326,1330 @@
           <w:szCs w:val="24"/>
           <w:lang w:eastAsia="pl-PL"/>
         </w:rPr>
-        <w:t>zostały zakończone pomyślnie.</w:t>
-      </w:r>
-    </w:p>
-    <w:p>
-      <w:pPr>
-        <w:spacing w:after="0" w:line="240" w:lineRule="auto"/>
-        <w:rPr>
-          <w:rFonts w:ascii="Sitka Banner" w:eastAsia="Times New Roman" w:hAnsi="Sitka Banner" w:cs="Times New Roman"/>
-          <w:sz w:val="24"/>
-          <w:szCs w:val="24"/>
-          <w:lang w:eastAsia="pl-PL"/>
-        </w:rPr>
-      </w:pPr>
-    </w:p>
-    <w:p>
-      <w:pPr>
-        <w:spacing w:after="0" w:line="240" w:lineRule="auto"/>
-        <w:rPr>
-          <w:rFonts w:ascii="Sitka Banner" w:eastAsia="Times New Roman" w:hAnsi="Sitka Banner" w:cs="Times New Roman"/>
+        <w:t xml:space="preserve">: Wszystkie </w:t>
+      </w:r>
+      <w:r>
+        <w:rPr>
+          <w:rFonts w:ascii="Sitka Banner" w:eastAsia="Times New Roman" w:hAnsi="Sitka Banner" w:cs="Times New Roman"/>
+          <w:b/>
+          <w:bCs/>
           <w:strike/>
           <w:sz w:val="24"/>
           <w:szCs w:val="24"/>
           <w:lang w:eastAsia="pl-PL"/>
         </w:rPr>
-      </w:pPr>
-      <w:r>
-        <w:rPr>
-          <w:rFonts w:ascii="Sitka Banner" w:eastAsia="Times New Roman" w:hAnsi="Sitka Banner" w:cs="Times New Roman"/>
-          <w:b/>
-          <w:bCs/>
-          <w:color w:val="000000"/>
-          <w:lang w:eastAsia="pl-PL"/>
-        </w:rPr>
-        <w:t>Testy zabezpieczeń [ Działanie na zawartości innego użytkownika i inne ]</w:t>
-      </w:r>
-      <w:r>
-        <w:rPr>
-          <w:rFonts w:ascii="Sitka Banner" w:eastAsia="Times New Roman" w:hAnsi="Sitka Banner" w:cs="Times New Roman"/>
-          <w:b/>
-          <w:bCs/>
-          <w:color w:val="000000"/>
-          <w:lang w:eastAsia="pl-PL"/>
-        </w:rPr>
-        <w:br/>
-      </w:r>
-      <w:r>
-        <w:rPr>
-          <w:rFonts w:ascii="Sitka Banner" w:eastAsia="Times New Roman" w:hAnsi="Sitka Banner" w:cs="Times New Roman"/>
-          <w:color w:val="FF0000"/>
-          <w:lang w:eastAsia="pl-PL"/>
-        </w:rPr>
-        <w:t>• CREATE</w:t>
-      </w:r>
-      <w:r>
-        <w:rPr>
-          <w:rFonts w:ascii="Sitka Banner" w:eastAsia="Times New Roman" w:hAnsi="Sitka Banner" w:cs="Times New Roman"/>
-          <w:color w:val="FF0000"/>
-          <w:lang w:eastAsia="pl-PL"/>
-        </w:rPr>
-        <w:br/>
-        <w:t xml:space="preserve"> </w:t>
-      </w:r>
-      <w:r>
-        <w:rPr>
-          <w:rFonts w:ascii="Sitka Banner" w:eastAsia="Times New Roman" w:hAnsi="Sitka Banner" w:cs="Times New Roman"/>
-          <w:color w:val="FF0000"/>
-          <w:lang w:eastAsia="pl-PL"/>
-        </w:rPr>
-        <w:tab/>
-        <w:t xml:space="preserve">• </w:t>
-      </w:r>
-      <w:r>
-        <w:rPr>
-          <w:rFonts w:ascii="Sitka Banner" w:eastAsia="Times New Roman" w:hAnsi="Sitka Banner" w:cs="Times New Roman"/>
-          <w:color w:val="FF0000"/>
-          <w:lang w:eastAsia="pl-PL"/>
-        </w:rPr>
-        <w:t xml:space="preserve">Wysłanie formularza z brakującym polem </w:t>
-      </w:r>
-      <w:r>
-        <w:rPr>
-          <w:rFonts w:ascii="Sitka Banner" w:eastAsia="Times New Roman" w:hAnsi="Sitka Banner" w:cs="Times New Roman"/>
-          <w:b/>
-          <w:bCs/>
-          <w:color w:val="FF0000"/>
-          <w:lang w:eastAsia="pl-PL"/>
-        </w:rPr>
-        <w:t>Name</w:t>
-      </w:r>
-      <w:r>
-        <w:rPr>
-          <w:rFonts w:ascii="Sitka Banner" w:eastAsia="Times New Roman" w:hAnsi="Sitka Banner" w:cs="Times New Roman"/>
-          <w:b/>
-          <w:bCs/>
-          <w:color w:val="FF0000"/>
-          <w:lang w:eastAsia="pl-PL"/>
-        </w:rPr>
-        <w:br/>
-        <w:t xml:space="preserve"> </w:t>
-      </w:r>
-      <w:r>
-        <w:rPr>
-          <w:rFonts w:ascii="Sitka Banner" w:eastAsia="Times New Roman" w:hAnsi="Sitka Banner" w:cs="Times New Roman"/>
-          <w:b/>
-          <w:bCs/>
-          <w:color w:val="FF0000"/>
-          <w:lang w:eastAsia="pl-PL"/>
-        </w:rPr>
-        <w:tab/>
-      </w:r>
-      <w:r>
-        <w:rPr>
-          <w:rFonts w:ascii="Sitka Banner" w:eastAsia="Times New Roman" w:hAnsi="Sitka Banner" w:cs="Times New Roman"/>
-          <w:color w:val="FF0000"/>
-          <w:lang w:eastAsia="pl-PL"/>
-        </w:rPr>
-        <w:t xml:space="preserve">• Podanie nie swojego </w:t>
-      </w:r>
-      <w:r>
-        <w:rPr>
-          <w:rFonts w:ascii="Sitka Banner" w:eastAsia="Times New Roman" w:hAnsi="Sitka Banner" w:cs="Times New Roman"/>
-          <w:b/>
-          <w:bCs/>
-          <w:color w:val="FF0000"/>
-          <w:lang w:eastAsia="pl-PL"/>
-        </w:rPr>
-        <w:t>category_id</w:t>
-      </w:r>
-      <w:r>
-        <w:rPr>
-          <w:rFonts w:ascii="Sitka Banner" w:eastAsia="Times New Roman" w:hAnsi="Sitka Banner" w:cs="Times New Roman"/>
-          <w:color w:val="FF0000"/>
-          <w:lang w:eastAsia="pl-PL"/>
-        </w:rPr>
-        <w:br/>
-        <w:t xml:space="preserve"> </w:t>
-      </w:r>
-      <w:r>
-        <w:rPr>
-          <w:rFonts w:ascii="Sitka Banner" w:eastAsia="Times New Roman" w:hAnsi="Sitka Banner" w:cs="Times New Roman"/>
-          <w:color w:val="FF0000"/>
-          <w:lang w:eastAsia="pl-PL"/>
-        </w:rPr>
-        <w:tab/>
-        <w:t xml:space="preserve">• Podanie nie istniejącego </w:t>
-      </w:r>
-      <w:r>
-        <w:rPr>
-          <w:rFonts w:ascii="Sitka Banner" w:eastAsia="Times New Roman" w:hAnsi="Sitka Banner" w:cs="Times New Roman"/>
-          <w:b/>
-          <w:bCs/>
-          <w:color w:val="FF0000"/>
-          <w:lang w:eastAsia="pl-PL"/>
-        </w:rPr>
-        <w:t>category_id</w:t>
-      </w:r>
-      <w:r>
-        <w:rPr>
-          <w:rFonts w:ascii="Sitka Banner" w:eastAsia="Times New Roman" w:hAnsi="Sitka Banner" w:cs="Times New Roman"/>
-          <w:color w:val="000000"/>
-          <w:lang w:eastAsia="pl-PL"/>
-        </w:rPr>
-        <w:br/>
-        <w:t xml:space="preserve">• Widok [ SHOW ] - Wyświetlenie zawartości </w:t>
-      </w:r>
-      <w:r>
-        <w:rPr>
-          <w:rFonts w:ascii="Sitka Banner" w:eastAsia="Times New Roman" w:hAnsi="Sitka Banner" w:cs="Times New Roman"/>
-          <w:color w:val="000000"/>
-          <w:lang w:eastAsia="pl-PL"/>
-        </w:rPr>
-        <w:t>pod</w:t>
-      </w:r>
-      <w:r>
-        <w:rPr>
-          <w:rFonts w:ascii="Sitka Banner" w:eastAsia="Times New Roman" w:hAnsi="Sitka Banner" w:cs="Times New Roman"/>
-          <w:color w:val="000000"/>
-          <w:lang w:eastAsia="pl-PL"/>
-        </w:rPr>
-        <w:t>kategorii</w:t>
-      </w:r>
-      <w:r>
-        <w:rPr>
-          <w:rFonts w:ascii="Sitka Banner" w:eastAsia="Times New Roman" w:hAnsi="Sitka Banner" w:cs="Times New Roman"/>
-          <w:color w:val="000000"/>
-          <w:lang w:eastAsia="pl-PL"/>
-        </w:rPr>
-        <w:br/>
-        <w:t xml:space="preserve">• Edycja [ VIEW ] - Wyświetlenie formularza edycji </w:t>
-      </w:r>
-      <w:r>
-        <w:rPr>
-          <w:rFonts w:ascii="Sitka Banner" w:eastAsia="Times New Roman" w:hAnsi="Sitka Banner" w:cs="Times New Roman"/>
-          <w:color w:val="000000"/>
-          <w:lang w:eastAsia="pl-PL"/>
-        </w:rPr>
-        <w:t>pod</w:t>
-      </w:r>
-      <w:r>
-        <w:rPr>
-          <w:rFonts w:ascii="Sitka Banner" w:eastAsia="Times New Roman" w:hAnsi="Sitka Banner" w:cs="Times New Roman"/>
-          <w:color w:val="000000"/>
-          <w:lang w:eastAsia="pl-PL"/>
-        </w:rPr>
-        <w:t>kategorii</w:t>
-      </w:r>
-      <w:r>
-        <w:rPr>
-          <w:rFonts w:ascii="Sitka Banner" w:eastAsia="Times New Roman" w:hAnsi="Sitka Banner" w:cs="Times New Roman"/>
-          <w:color w:val="000000"/>
-          <w:lang w:eastAsia="pl-PL"/>
-        </w:rPr>
-        <w:br/>
-        <w:t xml:space="preserve">• Edycja [ ACTION ] - Wykonanie akcji edycji </w:t>
-      </w:r>
-      <w:r>
-        <w:rPr>
-          <w:rFonts w:ascii="Sitka Banner" w:eastAsia="Times New Roman" w:hAnsi="Sitka Banner" w:cs="Times New Roman"/>
-          <w:color w:val="000000"/>
-          <w:lang w:eastAsia="pl-PL"/>
-        </w:rPr>
-        <w:t>pod</w:t>
-      </w:r>
-      <w:r>
-        <w:rPr>
-          <w:rFonts w:ascii="Sitka Banner" w:eastAsia="Times New Roman" w:hAnsi="Sitka Banner" w:cs="Times New Roman"/>
-          <w:color w:val="000000"/>
-          <w:lang w:eastAsia="pl-PL"/>
-        </w:rPr>
-        <w:t>kategorii</w:t>
-      </w:r>
-      <w:r>
-        <w:rPr>
-          <w:rFonts w:ascii="Sitka Banner" w:eastAsia="Times New Roman" w:hAnsi="Sitka Banner" w:cs="Times New Roman"/>
-          <w:color w:val="000000"/>
-          <w:lang w:eastAsia="pl-PL"/>
-        </w:rPr>
-        <w:br/>
-      </w:r>
-      <w:r>
-        <w:rPr>
-          <w:rFonts w:ascii="Sitka Banner" w:eastAsia="Times New Roman" w:hAnsi="Sitka Banner" w:cs="Times New Roman"/>
-          <w:color w:val="000000"/>
-          <w:lang w:eastAsia="pl-PL"/>
-        </w:rPr>
-        <w:tab/>
-      </w:r>
-      <w:r>
-        <w:rPr>
-          <w:rFonts w:ascii="Sitka Banner" w:eastAsia="Times New Roman" w:hAnsi="Sitka Banner" w:cs="Times New Roman"/>
-          <w:color w:val="FF0000"/>
-          <w:lang w:eastAsia="pl-PL"/>
-        </w:rPr>
-        <w:t xml:space="preserve">• </w:t>
-      </w:r>
-      <w:r>
-        <w:rPr>
-          <w:rFonts w:ascii="Sitka Banner" w:eastAsia="Times New Roman" w:hAnsi="Sitka Banner" w:cs="Times New Roman"/>
-          <w:color w:val="FF0000"/>
-          <w:lang w:eastAsia="pl-PL"/>
-        </w:rPr>
-        <w:t>Testy ID [1,2,x]</w:t>
-      </w:r>
-      <w:r>
-        <w:rPr>
-          <w:rFonts w:ascii="Sitka Banner" w:eastAsia="Times New Roman" w:hAnsi="Sitka Banner" w:cs="Times New Roman"/>
-          <w:color w:val="000000"/>
-          <w:lang w:eastAsia="pl-PL"/>
-        </w:rPr>
-        <w:br/>
-      </w:r>
-      <w:r>
-        <w:rPr>
-          <w:rFonts w:ascii="Sitka Banner" w:eastAsia="Times New Roman" w:hAnsi="Sitka Banner" w:cs="Times New Roman"/>
-          <w:color w:val="000000"/>
-          <w:lang w:eastAsia="pl-PL"/>
-        </w:rPr>
-        <w:tab/>
-        <w:t xml:space="preserve">• Zmiana </w:t>
-      </w:r>
-      <w:r>
-        <w:rPr>
-          <w:rFonts w:ascii="Sitka Banner" w:eastAsia="Times New Roman" w:hAnsi="Sitka Banner" w:cs="Times New Roman"/>
-          <w:b/>
-          <w:bCs/>
-          <w:color w:val="000000"/>
-          <w:lang w:eastAsia="pl-PL"/>
-        </w:rPr>
-        <w:t>N</w:t>
-      </w:r>
-      <w:r>
-        <w:rPr>
-          <w:rFonts w:ascii="Sitka Banner" w:eastAsia="Times New Roman" w:hAnsi="Sitka Banner" w:cs="Times New Roman"/>
-          <w:b/>
-          <w:bCs/>
-          <w:color w:val="000000"/>
-          <w:lang w:eastAsia="pl-PL"/>
-        </w:rPr>
-        <w:t xml:space="preserve">ame </w:t>
-      </w:r>
-      <w:r>
-        <w:rPr>
-          <w:rFonts w:ascii="Sitka Banner" w:eastAsia="Times New Roman" w:hAnsi="Sitka Banner" w:cs="Times New Roman"/>
-          <w:color w:val="000000"/>
-          <w:lang w:eastAsia="pl-PL"/>
-        </w:rPr>
-        <w:t>na niepoprawne - Formularz wysłany, brak update dla pola</w:t>
-      </w:r>
-      <w:r>
-        <w:rPr>
-          <w:rFonts w:ascii="Sitka Banner" w:eastAsia="Times New Roman" w:hAnsi="Sitka Banner" w:cs="Times New Roman"/>
-          <w:color w:val="000000"/>
-          <w:lang w:eastAsia="pl-PL"/>
-        </w:rPr>
-        <w:br/>
-        <w:t xml:space="preserve">• [ CHANGE_VISIBILITY ] - Wykonanie akcji edycji widoczności </w:t>
-      </w:r>
-      <w:r>
-        <w:rPr>
-          <w:rFonts w:ascii="Sitka Banner" w:eastAsia="Times New Roman" w:hAnsi="Sitka Banner" w:cs="Times New Roman"/>
-          <w:color w:val="000000"/>
-          <w:lang w:eastAsia="pl-PL"/>
-        </w:rPr>
-        <w:t>pod</w:t>
-      </w:r>
-      <w:r>
-        <w:rPr>
-          <w:rFonts w:ascii="Sitka Banner" w:eastAsia="Times New Roman" w:hAnsi="Sitka Banner" w:cs="Times New Roman"/>
-          <w:color w:val="000000"/>
-          <w:lang w:eastAsia="pl-PL"/>
-        </w:rPr>
-        <w:t>kategorii</w:t>
-      </w:r>
-      <w:r>
-        <w:rPr>
-          <w:rFonts w:ascii="Sitka Banner" w:eastAsia="Times New Roman" w:hAnsi="Sitka Banner" w:cs="Times New Roman"/>
-          <w:color w:val="000000"/>
-          <w:lang w:eastAsia="pl-PL"/>
-        </w:rPr>
-        <w:br/>
-      </w:r>
-      <w:r>
-        <w:rPr>
-          <w:rFonts w:ascii="Sitka Banner" w:eastAsia="Times New Roman" w:hAnsi="Sitka Banner" w:cs="Times New Roman"/>
-          <w:color w:val="000000"/>
-          <w:lang w:eastAsia="pl-PL"/>
-        </w:rPr>
-        <w:tab/>
-      </w:r>
-      <w:r>
-        <w:rPr>
-          <w:rFonts w:ascii="Sitka Banner" w:eastAsia="Times New Roman" w:hAnsi="Sitka Banner" w:cs="Times New Roman"/>
-          <w:color w:val="FF0000"/>
-          <w:lang w:eastAsia="pl-PL"/>
-        </w:rPr>
-        <w:t xml:space="preserve">• </w:t>
-      </w:r>
-      <w:r>
-        <w:rPr>
-          <w:rFonts w:ascii="Sitka Banner" w:eastAsia="Times New Roman" w:hAnsi="Sitka Banner" w:cs="Times New Roman"/>
-          <w:color w:val="FF0000"/>
-          <w:lang w:eastAsia="pl-PL"/>
-        </w:rPr>
-        <w:t>Testy ID [1,2,x]</w:t>
-      </w:r>
-      <w:r>
-        <w:rPr>
-          <w:rFonts w:ascii="Sitka Banner" w:eastAsia="Times New Roman" w:hAnsi="Sitka Banner" w:cs="Times New Roman"/>
-          <w:color w:val="000000"/>
-          <w:lang w:eastAsia="pl-PL"/>
-        </w:rPr>
-        <w:br/>
-        <w:t xml:space="preserve">• Panel zarządzania [ ACTION ] - Wykonanie akcji edycji </w:t>
-      </w:r>
-      <w:r>
-        <w:rPr>
-          <w:rFonts w:ascii="Sitka Banner" w:eastAsia="Times New Roman" w:hAnsi="Sitka Banner" w:cs="Times New Roman"/>
-          <w:color w:val="000000"/>
-          <w:lang w:eastAsia="pl-PL"/>
-        </w:rPr>
-        <w:t>pod</w:t>
-      </w:r>
-      <w:r>
-        <w:rPr>
-          <w:rFonts w:ascii="Sitka Banner" w:eastAsia="Times New Roman" w:hAnsi="Sitka Banner" w:cs="Times New Roman"/>
-          <w:color w:val="000000"/>
-          <w:lang w:eastAsia="pl-PL"/>
-        </w:rPr>
-        <w:t>kategorii</w:t>
-      </w:r>
-      <w:r>
-        <w:rPr>
-          <w:rFonts w:ascii="Sitka Banner" w:eastAsia="Times New Roman" w:hAnsi="Sitka Banner" w:cs="Times New Roman"/>
-          <w:color w:val="000000"/>
-          <w:lang w:eastAsia="pl-PL"/>
-        </w:rPr>
-        <w:br/>
-      </w:r>
-      <w:r>
-        <w:rPr>
-          <w:rFonts w:ascii="Sitka Banner" w:eastAsia="Times New Roman" w:hAnsi="Sitka Banner" w:cs="Times New Roman"/>
-          <w:color w:val="000000"/>
-          <w:lang w:eastAsia="pl-PL"/>
-        </w:rPr>
-        <w:tab/>
-        <w:t xml:space="preserve">• </w:t>
-      </w:r>
-      <w:r>
-        <w:rPr>
-          <w:rFonts w:ascii="Sitka Banner" w:eastAsia="Times New Roman" w:hAnsi="Sitka Banner" w:cs="Times New Roman"/>
-          <w:color w:val="FF0000"/>
-          <w:lang w:eastAsia="pl-PL"/>
-        </w:rPr>
-        <w:t xml:space="preserve">• </w:t>
-      </w:r>
-      <w:r>
-        <w:rPr>
-          <w:rFonts w:ascii="Sitka Banner" w:eastAsia="Times New Roman" w:hAnsi="Sitka Banner" w:cs="Times New Roman"/>
-          <w:color w:val="FF0000"/>
-          <w:lang w:eastAsia="pl-PL"/>
-        </w:rPr>
-        <w:t>Testy ID [1,2,x]</w:t>
-      </w:r>
-      <w:r>
-        <w:rPr>
-          <w:rFonts w:ascii="Sitka Banner" w:eastAsia="Times New Roman" w:hAnsi="Sitka Banner" w:cs="Times New Roman"/>
-          <w:color w:val="000000"/>
-          <w:lang w:eastAsia="pl-PL"/>
-        </w:rPr>
-        <w:br/>
-        <w:t xml:space="preserve">• [ DELETE ] - Usunięcie </w:t>
-      </w:r>
-      <w:r>
-        <w:rPr>
-          <w:rFonts w:ascii="Sitka Banner" w:eastAsia="Times New Roman" w:hAnsi="Sitka Banner" w:cs="Times New Roman"/>
-          <w:color w:val="000000"/>
-          <w:lang w:eastAsia="pl-PL"/>
-        </w:rPr>
-        <w:t>pod</w:t>
-      </w:r>
-      <w:r>
-        <w:rPr>
-          <w:rFonts w:ascii="Sitka Banner" w:eastAsia="Times New Roman" w:hAnsi="Sitka Banner" w:cs="Times New Roman"/>
-          <w:color w:val="000000"/>
-          <w:lang w:eastAsia="pl-PL"/>
-        </w:rPr>
-        <w:t>kategorii</w:t>
-      </w:r>
-      <w:r>
-        <w:rPr>
-          <w:rFonts w:ascii="Sitka Banner" w:eastAsia="Times New Roman" w:hAnsi="Sitka Banner" w:cs="Times New Roman"/>
-          <w:color w:val="000000"/>
-          <w:lang w:eastAsia="pl-PL"/>
-        </w:rPr>
-        <w:br/>
-      </w:r>
-      <w:r>
-        <w:rPr>
-          <w:rFonts w:ascii="Sitka Banner" w:eastAsia="Times New Roman" w:hAnsi="Sitka Banner" w:cs="Times New Roman"/>
-          <w:color w:val="000000"/>
-          <w:lang w:eastAsia="pl-PL"/>
-        </w:rPr>
-        <w:tab/>
-      </w:r>
-      <w:r>
-        <w:rPr>
-          <w:rFonts w:ascii="Sitka Banner" w:eastAsia="Times New Roman" w:hAnsi="Sitka Banner" w:cs="Times New Roman"/>
-          <w:color w:val="FF0000"/>
-          <w:lang w:eastAsia="pl-PL"/>
-        </w:rPr>
-        <w:t xml:space="preserve">• </w:t>
-      </w:r>
-      <w:r>
-        <w:rPr>
-          <w:rFonts w:ascii="Sitka Banner" w:eastAsia="Times New Roman" w:hAnsi="Sitka Banner" w:cs="Times New Roman"/>
-          <w:color w:val="FF0000"/>
-          <w:lang w:eastAsia="pl-PL"/>
-        </w:rPr>
-        <w:t>Testy ID [1,2,x]</w:t>
-      </w:r>
-      <w:r>
-        <w:rPr>
-          <w:rFonts w:ascii="Sitka Banner" w:eastAsia="Times New Roman" w:hAnsi="Sitka Banner" w:cs="Times New Roman"/>
-          <w:color w:val="000000"/>
-          <w:lang w:eastAsia="pl-PL"/>
-        </w:rPr>
-        <w:br/>
-      </w:r>
-      <w:r>
-        <w:rPr>
-          <w:rFonts w:ascii="Sitka Banner" w:eastAsia="Times New Roman" w:hAnsi="Sitka Banner" w:cs="Times New Roman"/>
-          <w:color w:val="000000"/>
-          <w:lang w:eastAsia="pl-PL"/>
-        </w:rPr>
-        <w:br/>
-      </w:r>
-      <w:r>
-        <w:rPr>
-          <w:rFonts w:ascii="Sitka Banner" w:eastAsia="Times New Roman" w:hAnsi="Sitka Banner" w:cs="Times New Roman"/>
-          <w:b/>
-          <w:bCs/>
+        <w:t xml:space="preserve">testy poprawności </w:t>
+      </w:r>
+      <w:r>
+        <w:rPr>
+          <w:rFonts w:ascii="Sitka Banner" w:eastAsia="Times New Roman" w:hAnsi="Sitka Banner" w:cs="Times New Roman"/>
           <w:strike/>
           <w:sz w:val="24"/>
           <w:szCs w:val="24"/>
           <w:lang w:eastAsia="pl-PL"/>
         </w:rPr>
-        <w:t>Wynik</w:t>
-      </w:r>
-      <w:r>
-        <w:rPr>
-          <w:rFonts w:ascii="Sitka Banner" w:eastAsia="Times New Roman" w:hAnsi="Sitka Banner" w:cs="Times New Roman"/>
-          <w:strike/>
+        <w:t>zostały zakończone pomyślnie.</w:t>
+      </w:r>
+    </w:p>
+    <w:p>
+      <w:pPr>
+        <w:spacing w:after="0" w:line="240" w:lineRule="auto"/>
+        <w:rPr>
+          <w:rFonts w:ascii="Sitka Banner" w:eastAsia="Times New Roman" w:hAnsi="Sitka Banner" w:cs="Times New Roman"/>
           <w:sz w:val="24"/>
           <w:szCs w:val="24"/>
           <w:lang w:eastAsia="pl-PL"/>
         </w:rPr>
-        <w:t xml:space="preserve">: Wszystkie </w:t>
-      </w:r>
-      <w:r>
-        <w:rPr>
-          <w:rFonts w:ascii="Sitka Banner" w:eastAsia="Times New Roman" w:hAnsi="Sitka Banner" w:cs="Times New Roman"/>
-          <w:b/>
-          <w:bCs/>
-          <w:strike/>
+      </w:pPr>
+    </w:p>
+    <w:p>
+      <w:pPr>
+        <w:spacing w:after="0" w:line="240" w:lineRule="auto"/>
+        <w:rPr>
+          <w:rFonts w:ascii="Sitka Banner" w:eastAsia="Times New Roman" w:hAnsi="Sitka Banner" w:cs="Times New Roman"/>
+          <w:b/>
+          <w:bCs/>
+          <w:color w:val="FF0000"/>
+          <w:lang w:eastAsia="pl-PL"/>
+        </w:rPr>
+      </w:pPr>
+      <w:r>
+        <w:rPr>
+          <w:rFonts w:ascii="Sitka Banner" w:eastAsia="Times New Roman" w:hAnsi="Sitka Banner" w:cs="Times New Roman"/>
+          <w:b/>
+          <w:bCs/>
+          <w:color w:val="000000"/>
+          <w:lang w:eastAsia="pl-PL"/>
+        </w:rPr>
+        <w:t>Testy zabezpieczeń [ Działanie na zawartości innego użytkownika i inne ]</w:t>
+      </w:r>
+      <w:r>
+        <w:rPr>
+          <w:rFonts w:ascii="Sitka Banner" w:eastAsia="Times New Roman" w:hAnsi="Sitka Banner" w:cs="Times New Roman"/>
+          <w:b/>
+          <w:bCs/>
+          <w:color w:val="000000"/>
+          <w:lang w:eastAsia="pl-PL"/>
+        </w:rPr>
+        <w:br/>
+      </w:r>
+      <w:r>
+        <w:rPr>
+          <w:rFonts w:ascii="Sitka Banner" w:eastAsia="Times New Roman" w:hAnsi="Sitka Banner" w:cs="Times New Roman"/>
+          <w:b/>
+          <w:bCs/>
+          <w:color w:val="70AD47" w:themeColor="accent6"/>
+          <w:lang w:eastAsia="pl-PL"/>
+        </w:rPr>
+        <w:t xml:space="preserve">CREATE: </w:t>
+      </w:r>
+      <w:r>
+        <w:rPr>
+          <w:rFonts w:ascii="Sitka Banner" w:eastAsia="Times New Roman" w:hAnsi="Sitka Banner" w:cs="Times New Roman"/>
+          <w:b/>
+          <w:bCs/>
+          <w:color w:val="70AD47" w:themeColor="accent6"/>
+          <w:lang w:eastAsia="pl-PL"/>
+        </w:rPr>
+        <w:t>Wyświetlenie formularza</w:t>
+      </w:r>
+      <w:r>
+        <w:rPr>
+          <w:rFonts w:ascii="Sitka Banner" w:eastAsia="Times New Roman" w:hAnsi="Sitka Banner" w:cs="Times New Roman"/>
+          <w:b/>
+          <w:bCs/>
+          <w:color w:val="70AD47" w:themeColor="accent6"/>
+          <w:lang w:eastAsia="pl-PL"/>
+        </w:rPr>
+        <w:t xml:space="preserve"> z określonym </w:t>
+      </w:r>
+      <w:r>
+        <w:rPr>
+          <w:rFonts w:ascii="Sitka Banner" w:eastAsia="Times New Roman" w:hAnsi="Sitka Banner" w:cs="Times New Roman"/>
+          <w:b/>
+          <w:bCs/>
+          <w:color w:val="FF0000"/>
+          <w:lang w:eastAsia="pl-PL"/>
+        </w:rPr>
+        <w:t>category_id</w:t>
+      </w:r>
+      <w:r>
+        <w:rPr>
+          <w:rFonts w:ascii="Sitka Banner" w:eastAsia="Times New Roman" w:hAnsi="Sitka Banner" w:cs="Times New Roman"/>
+          <w:b/>
+          <w:bCs/>
+          <w:color w:val="FF0000"/>
+          <w:lang w:eastAsia="pl-PL"/>
+        </w:rPr>
+        <w:tab/>
+      </w:r>
+    </w:p>
+    <w:p>
+      <w:pPr>
+        <w:spacing w:after="0" w:line="240" w:lineRule="auto"/>
+        <w:rPr>
+          <w:rFonts w:ascii="Sitka Banner" w:eastAsia="Times New Roman" w:hAnsi="Sitka Banner" w:cs="Times New Roman"/>
+          <w:color w:val="000000" w:themeColor="text1"/>
+          <w:lang w:eastAsia="pl-PL"/>
+        </w:rPr>
+      </w:pPr>
+      <w:r>
+        <w:rPr>
+          <w:rFonts w:ascii="Sitka Banner" w:eastAsia="Times New Roman" w:hAnsi="Sitka Banner" w:cs="Times New Roman"/>
+          <w:b/>
+          <w:bCs/>
+          <w:color w:val="FF0000"/>
+          <w:lang w:eastAsia="pl-PL"/>
+        </w:rPr>
+        <w:tab/>
+      </w:r>
+      <w:r>
+        <w:rPr>
+          <w:rFonts w:ascii="Sitka Banner" w:eastAsia="Times New Roman" w:hAnsi="Sitka Banner" w:cs="Times New Roman"/>
+          <w:b/>
+          <w:bCs/>
+          <w:color w:val="000000" w:themeColor="text1"/>
+          <w:lang w:eastAsia="pl-PL"/>
+        </w:rPr>
+        <w:t xml:space="preserve">• CATEGORY_ID </w:t>
+      </w:r>
+      <w:r>
+        <w:rPr>
+          <w:rFonts w:ascii="Sitka Banner" w:eastAsia="Times New Roman" w:hAnsi="Sitka Banner" w:cs="Times New Roman"/>
+          <w:color w:val="000000" w:themeColor="text1"/>
+          <w:lang w:eastAsia="pl-PL"/>
+        </w:rPr>
+        <w:t>[</w:t>
+      </w:r>
+      <w:r>
+        <w:rPr>
+          <w:rFonts w:ascii="Sitka Banner" w:eastAsia="Times New Roman" w:hAnsi="Sitka Banner" w:cs="Times New Roman"/>
+          <w:color w:val="000000" w:themeColor="text1"/>
+          <w:lang w:eastAsia="pl-PL"/>
+        </w:rPr>
+        <w:t>1,2,3</w:t>
+      </w:r>
+      <w:r>
+        <w:rPr>
+          <w:rFonts w:ascii="Sitka Banner" w:eastAsia="Times New Roman" w:hAnsi="Sitka Banner" w:cs="Times New Roman"/>
+          <w:color w:val="000000" w:themeColor="text1"/>
+          <w:lang w:eastAsia="pl-PL"/>
+        </w:rPr>
+        <w:t>]:</w:t>
+      </w:r>
+      <w:r>
+        <w:rPr>
+          <w:rFonts w:ascii="Sitka Banner" w:eastAsia="Times New Roman" w:hAnsi="Sitka Banner" w:cs="Times New Roman"/>
+          <w:b/>
+          <w:bCs/>
+          <w:color w:val="000000" w:themeColor="text1"/>
+          <w:lang w:eastAsia="pl-PL"/>
+        </w:rPr>
+        <w:t xml:space="preserve"> </w:t>
+      </w:r>
+      <w:r>
+        <w:rPr>
+          <w:rFonts w:ascii="Sitka Banner" w:eastAsia="Times New Roman" w:hAnsi="Sitka Banner" w:cs="Times New Roman"/>
+          <w:color w:val="000000" w:themeColor="text1"/>
+          <w:lang w:eastAsia="pl-PL"/>
+        </w:rPr>
+        <w:t>Standard</w:t>
+      </w:r>
+      <w:r>
+        <w:rPr>
+          <w:rFonts w:ascii="Sitka Banner" w:eastAsia="Times New Roman" w:hAnsi="Sitka Banner" w:cs="Times New Roman"/>
+          <w:color w:val="000000" w:themeColor="text1"/>
+          <w:lang w:eastAsia="pl-PL"/>
+        </w:rPr>
+        <w:br/>
+        <w:t xml:space="preserve"> </w:t>
+      </w:r>
+      <w:r>
+        <w:rPr>
+          <w:rFonts w:ascii="Sitka Banner" w:eastAsia="Times New Roman" w:hAnsi="Sitka Banner" w:cs="Times New Roman"/>
+          <w:color w:val="000000" w:themeColor="text1"/>
+          <w:lang w:eastAsia="pl-PL"/>
+        </w:rPr>
+        <w:tab/>
+        <w:t xml:space="preserve">• </w:t>
+      </w:r>
+      <w:r>
+        <w:rPr>
+          <w:rFonts w:ascii="Sitka Banner" w:eastAsia="Times New Roman" w:hAnsi="Sitka Banner" w:cs="Times New Roman"/>
+          <w:b/>
+          <w:bCs/>
+          <w:color w:val="000000" w:themeColor="text1"/>
+          <w:lang w:eastAsia="pl-PL"/>
+        </w:rPr>
+        <w:t>MIN, MAX, REQUIRE</w:t>
+      </w:r>
+      <w:r>
+        <w:rPr>
+          <w:rFonts w:ascii="Sitka Banner" w:eastAsia="Times New Roman" w:hAnsi="Sitka Banner" w:cs="Times New Roman"/>
+          <w:color w:val="000000" w:themeColor="text1"/>
+          <w:lang w:eastAsia="pl-PL"/>
+        </w:rPr>
+        <w:t>: Informacje o błędzie</w:t>
+      </w:r>
+    </w:p>
+    <w:p>
+      <w:pPr>
+        <w:spacing w:after="0" w:line="240" w:lineRule="auto"/>
+        <w:rPr>
+          <w:rFonts w:ascii="Sitka Banner" w:eastAsia="Times New Roman" w:hAnsi="Sitka Banner" w:cs="Times New Roman"/>
+          <w:b/>
+          <w:bCs/>
+          <w:color w:val="FF0000"/>
+          <w:lang w:eastAsia="pl-PL"/>
+        </w:rPr>
+      </w:pPr>
+      <w:r>
+        <w:rPr>
+          <w:rFonts w:ascii="Sitka Banner" w:eastAsia="Times New Roman" w:hAnsi="Sitka Banner" w:cs="Times New Roman"/>
+          <w:b/>
+          <w:bCs/>
+          <w:color w:val="70AD47" w:themeColor="accent6"/>
+          <w:lang w:eastAsia="pl-PL"/>
+        </w:rPr>
+        <w:t>STORE</w:t>
+      </w:r>
+      <w:r>
+        <w:rPr>
+          <w:rFonts w:ascii="Sitka Banner" w:eastAsia="Times New Roman" w:hAnsi="Sitka Banner" w:cs="Times New Roman"/>
+          <w:b/>
+          <w:bCs/>
+          <w:color w:val="70AD47" w:themeColor="accent6"/>
+          <w:lang w:eastAsia="pl-PL"/>
+        </w:rPr>
+        <w:t xml:space="preserve">: </w:t>
+      </w:r>
+      <w:r>
+        <w:rPr>
+          <w:rFonts w:ascii="Sitka Banner" w:eastAsia="Times New Roman" w:hAnsi="Sitka Banner" w:cs="Times New Roman"/>
+          <w:b/>
+          <w:bCs/>
+          <w:color w:val="70AD47" w:themeColor="accent6"/>
+          <w:lang w:eastAsia="pl-PL"/>
+        </w:rPr>
+        <w:t>Wysłanie formularza</w:t>
+      </w:r>
+      <w:r>
+        <w:rPr>
+          <w:rFonts w:ascii="Sitka Banner" w:eastAsia="Times New Roman" w:hAnsi="Sitka Banner" w:cs="Times New Roman"/>
+          <w:b/>
+          <w:bCs/>
+          <w:color w:val="FF0000"/>
+          <w:lang w:eastAsia="pl-PL"/>
+        </w:rPr>
+        <w:tab/>
+      </w:r>
+    </w:p>
+    <w:p>
+      <w:pPr>
+        <w:spacing w:after="0" w:line="240" w:lineRule="auto"/>
+        <w:rPr>
+          <w:rFonts w:ascii="Sitka Banner" w:eastAsia="Times New Roman" w:hAnsi="Sitka Banner" w:cs="Times New Roman"/>
+          <w:color w:val="70AD47" w:themeColor="accent6"/>
+          <w:lang w:eastAsia="pl-PL"/>
+        </w:rPr>
+      </w:pPr>
+      <w:r>
+        <w:rPr>
+          <w:rFonts w:ascii="Sitka Banner" w:eastAsia="Times New Roman" w:hAnsi="Sitka Banner" w:cs="Times New Roman"/>
+          <w:b/>
+          <w:bCs/>
+          <w:color w:val="FF0000"/>
+          <w:lang w:eastAsia="pl-PL"/>
+        </w:rPr>
+        <w:tab/>
+      </w:r>
+      <w:r>
+        <w:rPr>
+          <w:rFonts w:ascii="Sitka Banner" w:eastAsia="Times New Roman" w:hAnsi="Sitka Banner" w:cs="Times New Roman"/>
+          <w:b/>
+          <w:bCs/>
+          <w:color w:val="000000" w:themeColor="text1"/>
+          <w:lang w:eastAsia="pl-PL"/>
+        </w:rPr>
+        <w:t xml:space="preserve">• CATEGORY_ID </w:t>
+      </w:r>
+      <w:r>
+        <w:rPr>
+          <w:rFonts w:ascii="Sitka Banner" w:eastAsia="Times New Roman" w:hAnsi="Sitka Banner" w:cs="Times New Roman"/>
+          <w:color w:val="000000" w:themeColor="text1"/>
+          <w:lang w:eastAsia="pl-PL"/>
+        </w:rPr>
+        <w:t>[</w:t>
+      </w:r>
+      <w:r>
+        <w:rPr>
+          <w:rFonts w:ascii="Sitka Banner" w:eastAsia="Times New Roman" w:hAnsi="Sitka Banner" w:cs="Times New Roman"/>
+          <w:color w:val="000000" w:themeColor="text1"/>
+          <w:lang w:eastAsia="pl-PL"/>
+        </w:rPr>
+        <w:t>1,2,3</w:t>
+      </w:r>
+      <w:r>
+        <w:rPr>
+          <w:rFonts w:ascii="Sitka Banner" w:eastAsia="Times New Roman" w:hAnsi="Sitka Banner" w:cs="Times New Roman"/>
+          <w:color w:val="000000" w:themeColor="text1"/>
+          <w:lang w:eastAsia="pl-PL"/>
+        </w:rPr>
+        <w:t>]:</w:t>
+      </w:r>
+      <w:r>
+        <w:rPr>
+          <w:rFonts w:ascii="Sitka Banner" w:eastAsia="Times New Roman" w:hAnsi="Sitka Banner" w:cs="Times New Roman"/>
+          <w:b/>
+          <w:bCs/>
+          <w:color w:val="000000" w:themeColor="text1"/>
+          <w:lang w:eastAsia="pl-PL"/>
+        </w:rPr>
+        <w:t xml:space="preserve"> </w:t>
+      </w:r>
+      <w:r>
+        <w:rPr>
+          <w:rFonts w:ascii="Sitka Banner" w:eastAsia="Times New Roman" w:hAnsi="Sitka Banner" w:cs="Times New Roman"/>
+          <w:color w:val="000000" w:themeColor="text1"/>
+          <w:lang w:eastAsia="pl-PL"/>
+        </w:rPr>
+        <w:t>Standard</w:t>
+      </w:r>
+      <w:r>
+        <w:rPr>
+          <w:rFonts w:ascii="Sitka Banner" w:eastAsia="Times New Roman" w:hAnsi="Sitka Banner" w:cs="Times New Roman"/>
+          <w:color w:val="000000" w:themeColor="text1"/>
+          <w:lang w:eastAsia="pl-PL"/>
+        </w:rPr>
+        <w:br/>
+        <w:t xml:space="preserve"> </w:t>
+      </w:r>
+      <w:r>
+        <w:rPr>
+          <w:rFonts w:ascii="Sitka Banner" w:eastAsia="Times New Roman" w:hAnsi="Sitka Banner" w:cs="Times New Roman"/>
+          <w:color w:val="000000" w:themeColor="text1"/>
+          <w:lang w:eastAsia="pl-PL"/>
+        </w:rPr>
+        <w:tab/>
+      </w:r>
+      <w:r>
+        <w:rPr>
+          <w:rFonts w:ascii="Sitka Banner" w:eastAsia="Times New Roman" w:hAnsi="Sitka Banner" w:cs="Times New Roman"/>
+          <w:color w:val="000000" w:themeColor="text1"/>
+          <w:lang w:eastAsia="pl-PL"/>
+        </w:rPr>
+        <w:t xml:space="preserve">• </w:t>
+      </w:r>
+      <w:r>
+        <w:rPr>
+          <w:rFonts w:ascii="Sitka Banner" w:eastAsia="Times New Roman" w:hAnsi="Sitka Banner" w:cs="Times New Roman"/>
+          <w:b/>
+          <w:bCs/>
+          <w:color w:val="000000" w:themeColor="text1"/>
+          <w:lang w:eastAsia="pl-PL"/>
+        </w:rPr>
+        <w:t>ANY:</w:t>
+      </w:r>
+      <w:r>
+        <w:rPr>
+          <w:rFonts w:ascii="Sitka Banner" w:eastAsia="Times New Roman" w:hAnsi="Sitka Banner" w:cs="Times New Roman"/>
+          <w:color w:val="000000" w:themeColor="text1"/>
+          <w:lang w:eastAsia="pl-PL"/>
+        </w:rPr>
+        <w:t xml:space="preserve"> </w:t>
+      </w:r>
+      <w:r>
+        <w:rPr>
+          <w:rFonts w:ascii="Sitka Banner" w:eastAsia="Times New Roman" w:hAnsi="Sitka Banner" w:cs="Times New Roman"/>
+          <w:b/>
+          <w:bCs/>
+          <w:color w:val="000000" w:themeColor="text1"/>
+          <w:lang w:eastAsia="pl-PL"/>
+        </w:rPr>
+        <w:t>[</w:t>
+      </w:r>
+      <w:r>
+        <w:rPr>
+          <w:rFonts w:ascii="Sitka Banner" w:eastAsia="Times New Roman" w:hAnsi="Sitka Banner" w:cs="Times New Roman"/>
+          <w:b/>
+          <w:bCs/>
+          <w:color w:val="000000" w:themeColor="text1"/>
+          <w:lang w:eastAsia="pl-PL"/>
+        </w:rPr>
+        <w:t>MIN, MAX, REQUIRE</w:t>
+      </w:r>
+      <w:r>
+        <w:rPr>
+          <w:rFonts w:ascii="Sitka Banner" w:eastAsia="Times New Roman" w:hAnsi="Sitka Banner" w:cs="Times New Roman"/>
+          <w:b/>
+          <w:bCs/>
+          <w:color w:val="000000" w:themeColor="text1"/>
+          <w:lang w:eastAsia="pl-PL"/>
+        </w:rPr>
+        <w:t>]</w:t>
+      </w:r>
+      <w:r>
+        <w:rPr>
+          <w:rFonts w:ascii="Sitka Banner" w:eastAsia="Times New Roman" w:hAnsi="Sitka Banner" w:cs="Times New Roman"/>
+          <w:color w:val="000000" w:themeColor="text1"/>
+          <w:lang w:eastAsia="pl-PL"/>
+        </w:rPr>
+        <w:t>: Informacje o błędzie</w:t>
+      </w:r>
+      <w:r>
+        <w:rPr>
+          <w:rFonts w:ascii="Sitka Banner" w:eastAsia="Times New Roman" w:hAnsi="Sitka Banner" w:cs="Times New Roman"/>
+          <w:b/>
+          <w:bCs/>
+          <w:color w:val="70AD47" w:themeColor="accent6"/>
+          <w:lang w:eastAsia="pl-PL"/>
+        </w:rPr>
+        <w:t xml:space="preserve"> </w:t>
+      </w:r>
+      <w:r>
+        <w:rPr>
+          <w:rFonts w:ascii="Sitka Banner" w:eastAsia="Times New Roman" w:hAnsi="Sitka Banner" w:cs="Times New Roman"/>
+          <w:b/>
+          <w:bCs/>
+          <w:color w:val="70AD47" w:themeColor="accent6"/>
+          <w:lang w:eastAsia="pl-PL"/>
+        </w:rPr>
+        <w:br/>
+      </w:r>
+      <w:r>
+        <w:rPr>
+          <w:rFonts w:ascii="Sitka Banner" w:eastAsia="Times New Roman" w:hAnsi="Sitka Banner" w:cs="Times New Roman"/>
+          <w:b/>
+          <w:bCs/>
+          <w:color w:val="70AD47" w:themeColor="accent6"/>
+          <w:lang w:eastAsia="pl-PL"/>
+        </w:rPr>
+        <w:t xml:space="preserve">Widok [ SHOW ] - Wyświetlenie zawartości </w:t>
+      </w:r>
+      <w:r>
+        <w:rPr>
+          <w:rFonts w:ascii="Sitka Banner" w:eastAsia="Times New Roman" w:hAnsi="Sitka Banner" w:cs="Times New Roman"/>
+          <w:b/>
+          <w:bCs/>
+          <w:color w:val="70AD47" w:themeColor="accent6"/>
+          <w:lang w:eastAsia="pl-PL"/>
+        </w:rPr>
+        <w:t>pod</w:t>
+      </w:r>
+      <w:r>
+        <w:rPr>
+          <w:rFonts w:ascii="Sitka Banner" w:eastAsia="Times New Roman" w:hAnsi="Sitka Banner" w:cs="Times New Roman"/>
+          <w:b/>
+          <w:bCs/>
+          <w:color w:val="70AD47" w:themeColor="accent6"/>
+          <w:lang w:eastAsia="pl-PL"/>
+        </w:rPr>
+        <w:t>kategorii</w:t>
+      </w:r>
+      <w:r>
+        <w:rPr>
+          <w:rFonts w:ascii="Sitka Banner" w:eastAsia="Times New Roman" w:hAnsi="Sitka Banner" w:cs="Times New Roman"/>
+          <w:b/>
+          <w:bCs/>
+          <w:color w:val="70AD47" w:themeColor="accent6"/>
+          <w:lang w:eastAsia="pl-PL"/>
+        </w:rPr>
+        <w:t xml:space="preserve"> po </w:t>
+      </w:r>
+      <w:r>
+        <w:rPr>
+          <w:rFonts w:ascii="Sitka Banner" w:eastAsia="Times New Roman" w:hAnsi="Sitka Banner" w:cs="Times New Roman"/>
+          <w:b/>
+          <w:bCs/>
+          <w:color w:val="FF0000"/>
+          <w:lang w:eastAsia="pl-PL"/>
+        </w:rPr>
+        <w:t>category_id</w:t>
+      </w:r>
+    </w:p>
+    <w:p>
+      <w:pPr>
+        <w:spacing w:after="0" w:line="240" w:lineRule="auto"/>
+        <w:rPr>
+          <w:rFonts w:ascii="Sitka Banner" w:eastAsia="Times New Roman" w:hAnsi="Sitka Banner" w:cs="Times New Roman"/>
+          <w:color w:val="000000" w:themeColor="text1"/>
+          <w:lang w:eastAsia="pl-PL"/>
+        </w:rPr>
+      </w:pPr>
+      <w:r>
+        <w:rPr>
+          <w:rFonts w:ascii="Sitka Banner" w:eastAsia="Times New Roman" w:hAnsi="Sitka Banner" w:cs="Times New Roman"/>
+          <w:b/>
+          <w:bCs/>
+          <w:color w:val="000000" w:themeColor="text1"/>
+          <w:lang w:eastAsia="pl-PL"/>
+        </w:rPr>
+        <w:t xml:space="preserve"> </w:t>
+      </w:r>
+      <w:r>
+        <w:rPr>
+          <w:rFonts w:ascii="Sitka Banner" w:eastAsia="Times New Roman" w:hAnsi="Sitka Banner" w:cs="Times New Roman"/>
+          <w:b/>
+          <w:bCs/>
+          <w:color w:val="000000" w:themeColor="text1"/>
+          <w:lang w:eastAsia="pl-PL"/>
+        </w:rPr>
+        <w:tab/>
+      </w:r>
+      <w:r>
+        <w:rPr>
+          <w:rFonts w:ascii="Sitka Banner" w:eastAsia="Times New Roman" w:hAnsi="Sitka Banner" w:cs="Times New Roman"/>
+          <w:color w:val="000000" w:themeColor="text1"/>
+          <w:lang w:eastAsia="pl-PL"/>
+        </w:rPr>
+        <w:t>•</w:t>
+      </w:r>
+      <w:r>
+        <w:rPr>
+          <w:rFonts w:ascii="Sitka Banner" w:eastAsia="Times New Roman" w:hAnsi="Sitka Banner" w:cs="Times New Roman"/>
+          <w:b/>
+          <w:bCs/>
+          <w:color w:val="000000" w:themeColor="text1"/>
+          <w:lang w:eastAsia="pl-PL"/>
+        </w:rPr>
+        <w:t xml:space="preserve"> </w:t>
+      </w:r>
+      <w:r>
+        <w:rPr>
+          <w:rFonts w:ascii="Sitka Banner" w:eastAsia="Times New Roman" w:hAnsi="Sitka Banner" w:cs="Times New Roman"/>
+          <w:b/>
+          <w:bCs/>
+          <w:color w:val="000000" w:themeColor="text1"/>
+          <w:lang w:eastAsia="pl-PL"/>
+        </w:rPr>
+        <w:t>CATEGORY_ID</w:t>
+      </w:r>
+      <w:r>
+        <w:rPr>
+          <w:rFonts w:ascii="Sitka Banner" w:eastAsia="Times New Roman" w:hAnsi="Sitka Banner" w:cs="Times New Roman"/>
+          <w:color w:val="000000" w:themeColor="text1"/>
+          <w:lang w:eastAsia="pl-PL"/>
+        </w:rPr>
+        <w:t xml:space="preserve"> [1</w:t>
+      </w:r>
+      <w:r>
+        <w:rPr>
+          <w:rFonts w:ascii="Sitka Banner" w:eastAsia="Times New Roman" w:hAnsi="Sitka Banner" w:cs="Times New Roman"/>
+          <w:color w:val="000000" w:themeColor="text1"/>
+          <w:lang w:eastAsia="pl-PL"/>
+        </w:rPr>
+        <w:t>,2,3</w:t>
+      </w:r>
+      <w:r>
+        <w:rPr>
+          <w:rFonts w:ascii="Sitka Banner" w:eastAsia="Times New Roman" w:hAnsi="Sitka Banner" w:cs="Times New Roman"/>
+          <w:color w:val="000000" w:themeColor="text1"/>
+          <w:lang w:eastAsia="pl-PL"/>
+        </w:rPr>
+        <w:t xml:space="preserve">]: </w:t>
+      </w:r>
+      <w:r>
+        <w:rPr>
+          <w:rFonts w:ascii="Sitka Banner" w:eastAsia="Times New Roman" w:hAnsi="Sitka Banner" w:cs="Times New Roman"/>
+          <w:color w:val="000000" w:themeColor="text1"/>
+          <w:lang w:eastAsia="pl-PL"/>
+        </w:rPr>
+        <w:t>Standard</w:t>
+      </w:r>
+      <w:r>
+        <w:rPr>
+          <w:rFonts w:ascii="Sitka Banner" w:eastAsia="Times New Roman" w:hAnsi="Sitka Banner" w:cs="Times New Roman"/>
+          <w:color w:val="000000" w:themeColor="text1"/>
+          <w:lang w:eastAsia="pl-PL"/>
+        </w:rPr>
+        <w:br/>
+      </w:r>
+      <w:r>
+        <w:rPr>
+          <w:rFonts w:ascii="Sitka Banner" w:eastAsia="Times New Roman" w:hAnsi="Sitka Banner" w:cs="Times New Roman"/>
+          <w:b/>
+          <w:bCs/>
+          <w:color w:val="70AD47" w:themeColor="accent6"/>
+          <w:lang w:eastAsia="pl-PL"/>
+        </w:rPr>
+        <w:t xml:space="preserve">Edycja [ VIEW ] - Wyświetlenie formularza edycji </w:t>
+      </w:r>
+      <w:r>
+        <w:rPr>
+          <w:rFonts w:ascii="Sitka Banner" w:eastAsia="Times New Roman" w:hAnsi="Sitka Banner" w:cs="Times New Roman"/>
+          <w:b/>
+          <w:bCs/>
+          <w:color w:val="70AD47" w:themeColor="accent6"/>
+          <w:lang w:eastAsia="pl-PL"/>
+        </w:rPr>
+        <w:t>podkategorii</w:t>
+      </w:r>
+      <w:r>
+        <w:rPr>
+          <w:rFonts w:ascii="Sitka Banner" w:eastAsia="Times New Roman" w:hAnsi="Sitka Banner" w:cs="Times New Roman"/>
+          <w:b/>
+          <w:bCs/>
+          <w:color w:val="70AD47" w:themeColor="accent6"/>
+          <w:lang w:eastAsia="pl-PL"/>
+        </w:rPr>
+        <w:t xml:space="preserve"> </w:t>
+      </w:r>
+      <w:r>
+        <w:rPr>
+          <w:rFonts w:ascii="Sitka Banner" w:eastAsia="Times New Roman" w:hAnsi="Sitka Banner" w:cs="Times New Roman"/>
+          <w:b/>
+          <w:bCs/>
+          <w:color w:val="70AD47" w:themeColor="accent6"/>
+          <w:lang w:eastAsia="pl-PL"/>
+        </w:rPr>
+        <w:t xml:space="preserve">po </w:t>
+      </w:r>
+      <w:r>
+        <w:rPr>
+          <w:rFonts w:ascii="Sitka Banner" w:eastAsia="Times New Roman" w:hAnsi="Sitka Banner" w:cs="Times New Roman"/>
+          <w:b/>
+          <w:bCs/>
+          <w:color w:val="FF0000"/>
+          <w:lang w:eastAsia="pl-PL"/>
+        </w:rPr>
+        <w:t>category_id</w:t>
+      </w:r>
+    </w:p>
+    <w:p>
+      <w:pPr>
+        <w:spacing w:after="0" w:line="240" w:lineRule="auto"/>
+        <w:ind w:left="705"/>
+        <w:rPr>
+          <w:rFonts w:ascii="Sitka Banner" w:eastAsia="Times New Roman" w:hAnsi="Sitka Banner" w:cs="Times New Roman"/>
+          <w:color w:val="000000" w:themeColor="text1"/>
+          <w:lang w:eastAsia="pl-PL"/>
+        </w:rPr>
+      </w:pPr>
+      <w:r>
+        <w:rPr>
+          <w:rFonts w:ascii="Sitka Banner" w:eastAsia="Times New Roman" w:hAnsi="Sitka Banner" w:cs="Times New Roman"/>
+          <w:color w:val="000000" w:themeColor="text1"/>
+          <w:lang w:eastAsia="pl-PL"/>
+        </w:rPr>
+        <w:t>•</w:t>
+      </w:r>
+      <w:r>
+        <w:rPr>
+          <w:rFonts w:ascii="Sitka Banner" w:eastAsia="Times New Roman" w:hAnsi="Sitka Banner" w:cs="Times New Roman"/>
+          <w:b/>
+          <w:bCs/>
+          <w:color w:val="000000" w:themeColor="text1"/>
+          <w:lang w:eastAsia="pl-PL"/>
+        </w:rPr>
+        <w:t xml:space="preserve"> </w:t>
+      </w:r>
+      <w:r>
+        <w:rPr>
+          <w:rFonts w:ascii="Sitka Banner" w:eastAsia="Times New Roman" w:hAnsi="Sitka Banner" w:cs="Times New Roman"/>
+          <w:b/>
+          <w:bCs/>
+          <w:color w:val="000000" w:themeColor="text1"/>
+          <w:lang w:eastAsia="pl-PL"/>
+        </w:rPr>
+        <w:t>CATEGORY_ID</w:t>
+      </w:r>
+      <w:r>
+        <w:rPr>
+          <w:rFonts w:ascii="Sitka Banner" w:eastAsia="Times New Roman" w:hAnsi="Sitka Banner" w:cs="Times New Roman"/>
+          <w:color w:val="000000" w:themeColor="text1"/>
+          <w:lang w:eastAsia="pl-PL"/>
+        </w:rPr>
+        <w:t xml:space="preserve"> [1</w:t>
+      </w:r>
+      <w:r>
+        <w:rPr>
+          <w:rFonts w:ascii="Sitka Banner" w:eastAsia="Times New Roman" w:hAnsi="Sitka Banner" w:cs="Times New Roman"/>
+          <w:color w:val="000000" w:themeColor="text1"/>
+          <w:lang w:eastAsia="pl-PL"/>
+        </w:rPr>
+        <w:t>,2,3</w:t>
+      </w:r>
+      <w:r>
+        <w:rPr>
+          <w:rFonts w:ascii="Sitka Banner" w:eastAsia="Times New Roman" w:hAnsi="Sitka Banner" w:cs="Times New Roman"/>
+          <w:color w:val="000000" w:themeColor="text1"/>
+          <w:lang w:eastAsia="pl-PL"/>
+        </w:rPr>
+        <w:t xml:space="preserve">]: </w:t>
+      </w:r>
+      <w:r>
+        <w:rPr>
+          <w:rFonts w:ascii="Sitka Banner" w:eastAsia="Times New Roman" w:hAnsi="Sitka Banner" w:cs="Times New Roman"/>
+          <w:color w:val="000000" w:themeColor="text1"/>
+          <w:lang w:eastAsia="pl-PL"/>
+        </w:rPr>
+        <w:t>Standard</w:t>
+      </w:r>
+    </w:p>
+    <w:p>
+      <w:pPr>
+        <w:spacing w:after="0" w:line="240" w:lineRule="auto"/>
+        <w:rPr>
+          <w:rFonts w:ascii="Sitka Banner" w:eastAsia="Times New Roman" w:hAnsi="Sitka Banner" w:cs="Times New Roman"/>
+          <w:b/>
+          <w:bCs/>
+          <w:color w:val="000000" w:themeColor="text1"/>
+          <w:lang w:eastAsia="pl-PL"/>
+        </w:rPr>
+      </w:pPr>
+      <w:r>
+        <w:rPr>
+          <w:rFonts w:ascii="Sitka Banner" w:eastAsia="Times New Roman" w:hAnsi="Sitka Banner" w:cs="Times New Roman"/>
+          <w:b/>
+          <w:bCs/>
+          <w:color w:val="70AD47" w:themeColor="accent6"/>
+          <w:lang w:eastAsia="pl-PL"/>
+        </w:rPr>
+        <w:t>UPDATE</w:t>
+      </w:r>
+      <w:r>
+        <w:rPr>
+          <w:rFonts w:ascii="Sitka Banner" w:eastAsia="Times New Roman" w:hAnsi="Sitka Banner" w:cs="Times New Roman"/>
+          <w:b/>
+          <w:bCs/>
+          <w:color w:val="70AD47" w:themeColor="accent6"/>
+          <w:lang w:eastAsia="pl-PL"/>
+        </w:rPr>
+        <w:t xml:space="preserve"> - Wykonanie akcji edycji </w:t>
+      </w:r>
+      <w:r>
+        <w:rPr>
+          <w:rFonts w:ascii="Sitka Banner" w:eastAsia="Times New Roman" w:hAnsi="Sitka Banner" w:cs="Times New Roman"/>
+          <w:b/>
+          <w:bCs/>
+          <w:color w:val="70AD47" w:themeColor="accent6"/>
+          <w:lang w:eastAsia="pl-PL"/>
+        </w:rPr>
+        <w:t>podkategorii</w:t>
+      </w:r>
+      <w:r>
+        <w:rPr>
+          <w:rFonts w:ascii="Sitka Banner" w:eastAsia="Times New Roman" w:hAnsi="Sitka Banner" w:cs="Times New Roman"/>
+          <w:b/>
+          <w:bCs/>
+          <w:color w:val="70AD47" w:themeColor="accent6"/>
+          <w:lang w:eastAsia="pl-PL"/>
+        </w:rPr>
+        <w:t>:</w:t>
+      </w:r>
+      <w:r>
+        <w:rPr>
+          <w:rFonts w:ascii="Sitka Banner" w:eastAsia="Times New Roman" w:hAnsi="Sitka Banner" w:cs="Times New Roman"/>
+          <w:b/>
+          <w:bCs/>
+          <w:color w:val="000000" w:themeColor="text1"/>
+          <w:lang w:eastAsia="pl-PL"/>
+        </w:rPr>
+        <w:t xml:space="preserve"> Może inna obsługa błędów zrobić </w:t>
+      </w:r>
+      <w:proofErr w:type="spellStart"/>
+      <w:r>
+        <w:rPr>
+          <w:rFonts w:ascii="Sitka Banner" w:eastAsia="Times New Roman" w:hAnsi="Sitka Banner" w:cs="Times New Roman"/>
+          <w:b/>
+          <w:bCs/>
+          <w:color w:val="000000" w:themeColor="text1"/>
+          <w:lang w:eastAsia="pl-PL"/>
+        </w:rPr>
+        <w:t>url</w:t>
+      </w:r>
+      <w:proofErr w:type="spellEnd"/>
+      <w:r>
+        <w:rPr>
+          <w:rFonts w:ascii="Sitka Banner" w:eastAsia="Times New Roman" w:hAnsi="Sitka Banner" w:cs="Times New Roman"/>
+          <w:b/>
+          <w:bCs/>
+          <w:color w:val="000000" w:themeColor="text1"/>
+          <w:lang w:eastAsia="pl-PL"/>
+        </w:rPr>
+        <w:t>()-&gt;</w:t>
+      </w:r>
+      <w:proofErr w:type="spellStart"/>
+      <w:r>
+        <w:rPr>
+          <w:rFonts w:ascii="Sitka Banner" w:eastAsia="Times New Roman" w:hAnsi="Sitka Banner" w:cs="Times New Roman"/>
+          <w:b/>
+          <w:bCs/>
+          <w:color w:val="000000" w:themeColor="text1"/>
+          <w:lang w:eastAsia="pl-PL"/>
+        </w:rPr>
+        <w:t>previous</w:t>
+      </w:r>
+      <w:proofErr w:type="spellEnd"/>
+      <w:r>
+        <w:rPr>
+          <w:rFonts w:ascii="Sitka Banner" w:eastAsia="Times New Roman" w:hAnsi="Sitka Banner" w:cs="Times New Roman"/>
+          <w:b/>
+          <w:bCs/>
+          <w:color w:val="000000" w:themeColor="text1"/>
+          <w:lang w:eastAsia="pl-PL"/>
+        </w:rPr>
+        <w:t>()?</w:t>
+      </w:r>
+    </w:p>
+    <w:p>
+      <w:pPr>
+        <w:spacing w:after="0" w:line="240" w:lineRule="auto"/>
+        <w:ind w:left="705"/>
+        <w:rPr>
+          <w:rFonts w:ascii="Sitka Banner" w:eastAsia="Times New Roman" w:hAnsi="Sitka Banner" w:cs="Times New Roman"/>
+          <w:color w:val="000000" w:themeColor="text1"/>
+          <w:lang w:val="en-US" w:eastAsia="pl-PL"/>
+        </w:rPr>
+      </w:pPr>
+      <w:r>
+        <w:rPr>
+          <w:rFonts w:ascii="Sitka Banner" w:eastAsia="Times New Roman" w:hAnsi="Sitka Banner" w:cs="Times New Roman"/>
+          <w:color w:val="000000" w:themeColor="text1"/>
+          <w:lang w:val="en-US" w:eastAsia="pl-PL"/>
+        </w:rPr>
+        <w:t>•</w:t>
+      </w:r>
+      <w:r>
+        <w:rPr>
+          <w:rFonts w:ascii="Sitka Banner" w:eastAsia="Times New Roman" w:hAnsi="Sitka Banner" w:cs="Times New Roman"/>
+          <w:b/>
+          <w:bCs/>
+          <w:color w:val="000000" w:themeColor="text1"/>
+          <w:lang w:val="en-US" w:eastAsia="pl-PL"/>
+        </w:rPr>
+        <w:t xml:space="preserve"> </w:t>
+      </w:r>
+      <w:r>
+        <w:rPr>
+          <w:rFonts w:ascii="Sitka Banner" w:eastAsia="Times New Roman" w:hAnsi="Sitka Banner" w:cs="Times New Roman"/>
+          <w:b/>
+          <w:bCs/>
+          <w:color w:val="000000" w:themeColor="text1"/>
+          <w:lang w:val="en-US" w:eastAsia="pl-PL"/>
+        </w:rPr>
+        <w:t>CATEGORY_ID</w:t>
+      </w:r>
+      <w:r>
+        <w:rPr>
+          <w:rFonts w:ascii="Sitka Banner" w:eastAsia="Times New Roman" w:hAnsi="Sitka Banner" w:cs="Times New Roman"/>
+          <w:color w:val="000000" w:themeColor="text1"/>
+          <w:lang w:val="en-US" w:eastAsia="pl-PL"/>
+        </w:rPr>
+        <w:t xml:space="preserve"> [1,2,3]: Standard</w:t>
+      </w:r>
+    </w:p>
+    <w:p>
+      <w:pPr>
+        <w:spacing w:after="0" w:line="240" w:lineRule="auto"/>
+        <w:ind w:firstLine="708"/>
+        <w:rPr>
+          <w:rFonts w:ascii="Sitka Banner" w:eastAsia="Times New Roman" w:hAnsi="Sitka Banner" w:cs="Times New Roman"/>
+          <w:color w:val="000000" w:themeColor="text1"/>
+          <w:lang w:eastAsia="pl-PL"/>
+        </w:rPr>
+      </w:pPr>
+      <w:r>
+        <w:rPr>
+          <w:rFonts w:ascii="Sitka Banner" w:eastAsia="Times New Roman" w:hAnsi="Sitka Banner" w:cs="Times New Roman"/>
+          <w:color w:val="000000" w:themeColor="text1"/>
+          <w:lang w:eastAsia="pl-PL"/>
+        </w:rPr>
+        <w:t xml:space="preserve">• </w:t>
+      </w:r>
+      <w:r>
+        <w:rPr>
+          <w:rFonts w:ascii="Sitka Banner" w:eastAsia="Times New Roman" w:hAnsi="Sitka Banner" w:cs="Times New Roman"/>
+          <w:b/>
+          <w:bCs/>
+          <w:color w:val="000000" w:themeColor="text1"/>
+          <w:lang w:eastAsia="pl-PL"/>
+        </w:rPr>
+        <w:t>ANY:</w:t>
+      </w:r>
+      <w:r>
+        <w:rPr>
+          <w:rFonts w:ascii="Sitka Banner" w:eastAsia="Times New Roman" w:hAnsi="Sitka Banner" w:cs="Times New Roman"/>
+          <w:color w:val="000000" w:themeColor="text1"/>
+          <w:lang w:eastAsia="pl-PL"/>
+        </w:rPr>
+        <w:t xml:space="preserve"> </w:t>
+      </w:r>
+      <w:r>
+        <w:rPr>
+          <w:rFonts w:ascii="Sitka Banner" w:eastAsia="Times New Roman" w:hAnsi="Sitka Banner" w:cs="Times New Roman"/>
+          <w:b/>
+          <w:bCs/>
+          <w:color w:val="000000" w:themeColor="text1"/>
+          <w:lang w:eastAsia="pl-PL"/>
+        </w:rPr>
+        <w:t>[</w:t>
+      </w:r>
+      <w:r>
+        <w:rPr>
+          <w:rFonts w:ascii="Sitka Banner" w:eastAsia="Times New Roman" w:hAnsi="Sitka Banner" w:cs="Times New Roman"/>
+          <w:b/>
+          <w:bCs/>
+          <w:color w:val="000000" w:themeColor="text1"/>
+          <w:lang w:eastAsia="pl-PL"/>
+        </w:rPr>
+        <w:t>MIN, MAX, REQUIRE</w:t>
+      </w:r>
+      <w:r>
+        <w:rPr>
+          <w:rFonts w:ascii="Sitka Banner" w:eastAsia="Times New Roman" w:hAnsi="Sitka Banner" w:cs="Times New Roman"/>
+          <w:b/>
+          <w:bCs/>
+          <w:color w:val="000000" w:themeColor="text1"/>
+          <w:lang w:eastAsia="pl-PL"/>
+        </w:rPr>
+        <w:t>]</w:t>
+      </w:r>
+      <w:r>
+        <w:rPr>
+          <w:rFonts w:ascii="Sitka Banner" w:eastAsia="Times New Roman" w:hAnsi="Sitka Banner" w:cs="Times New Roman"/>
+          <w:color w:val="000000" w:themeColor="text1"/>
+          <w:lang w:eastAsia="pl-PL"/>
+        </w:rPr>
+        <w:t>: Informacje o błędzie</w:t>
+      </w:r>
+      <w:r>
+        <w:rPr>
+          <w:rFonts w:ascii="Sitka Banner" w:eastAsia="Times New Roman" w:hAnsi="Sitka Banner" w:cs="Times New Roman"/>
+          <w:color w:val="000000" w:themeColor="text1"/>
+          <w:lang w:eastAsia="pl-PL"/>
+        </w:rPr>
+        <w:br/>
+      </w:r>
+      <w:r>
+        <w:rPr>
+          <w:rFonts w:ascii="Sitka Banner" w:eastAsia="Times New Roman" w:hAnsi="Sitka Banner" w:cs="Times New Roman"/>
+          <w:b/>
+          <w:bCs/>
+          <w:color w:val="70AD47" w:themeColor="accent6"/>
+          <w:lang w:eastAsia="pl-PL"/>
+        </w:rPr>
+        <w:t xml:space="preserve">[ CHANGE_VISIBILITY ] - Wykonanie akcji edycji widoczności </w:t>
+      </w:r>
+      <w:r>
+        <w:rPr>
+          <w:rFonts w:ascii="Sitka Banner" w:eastAsia="Times New Roman" w:hAnsi="Sitka Banner" w:cs="Times New Roman"/>
+          <w:b/>
+          <w:bCs/>
+          <w:color w:val="70AD47" w:themeColor="accent6"/>
+          <w:lang w:eastAsia="pl-PL"/>
+        </w:rPr>
+        <w:t>podkategorii</w:t>
+      </w:r>
+    </w:p>
+    <w:p>
+      <w:pPr>
+        <w:spacing w:after="0" w:line="240" w:lineRule="auto"/>
+        <w:ind w:left="705"/>
+        <w:rPr>
+          <w:rFonts w:ascii="Sitka Banner" w:eastAsia="Times New Roman" w:hAnsi="Sitka Banner" w:cs="Times New Roman"/>
+          <w:color w:val="000000" w:themeColor="text1"/>
+          <w:lang w:eastAsia="pl-PL"/>
+        </w:rPr>
+      </w:pPr>
+      <w:r>
+        <w:rPr>
+          <w:rFonts w:ascii="Sitka Banner" w:eastAsia="Times New Roman" w:hAnsi="Sitka Banner" w:cs="Times New Roman"/>
+          <w:color w:val="000000" w:themeColor="text1"/>
+          <w:lang w:eastAsia="pl-PL"/>
+        </w:rPr>
+        <w:t>•</w:t>
+      </w:r>
+      <w:r>
+        <w:rPr>
+          <w:rFonts w:ascii="Sitka Banner" w:eastAsia="Times New Roman" w:hAnsi="Sitka Banner" w:cs="Times New Roman"/>
+          <w:b/>
+          <w:bCs/>
+          <w:color w:val="000000" w:themeColor="text1"/>
+          <w:lang w:eastAsia="pl-PL"/>
+        </w:rPr>
+        <w:t xml:space="preserve"> ID</w:t>
+      </w:r>
+      <w:r>
+        <w:rPr>
+          <w:rFonts w:ascii="Sitka Banner" w:eastAsia="Times New Roman" w:hAnsi="Sitka Banner" w:cs="Times New Roman"/>
+          <w:color w:val="000000" w:themeColor="text1"/>
+          <w:lang w:eastAsia="pl-PL"/>
+        </w:rPr>
+        <w:t xml:space="preserve"> [1,2,3]: Standard</w:t>
+      </w:r>
+    </w:p>
+    <w:p>
+      <w:pPr>
+        <w:spacing w:after="0" w:line="240" w:lineRule="auto"/>
+        <w:rPr>
+          <w:rFonts w:ascii="Sitka Banner" w:eastAsia="Times New Roman" w:hAnsi="Sitka Banner" w:cs="Times New Roman"/>
+          <w:color w:val="000000" w:themeColor="text1"/>
+          <w:lang w:eastAsia="pl-PL"/>
+        </w:rPr>
+      </w:pPr>
+      <w:r>
+        <w:rPr>
+          <w:rFonts w:ascii="Sitka Banner" w:eastAsia="Times New Roman" w:hAnsi="Sitka Banner" w:cs="Times New Roman"/>
+          <w:b/>
+          <w:bCs/>
+          <w:color w:val="70AD47" w:themeColor="accent6"/>
+          <w:lang w:eastAsia="pl-PL"/>
+        </w:rPr>
+        <w:t xml:space="preserve">Panel zarządzania [ ACTION ] - Wykonanie akcji edycji </w:t>
+      </w:r>
+      <w:r>
+        <w:rPr>
+          <w:rFonts w:ascii="Sitka Banner" w:eastAsia="Times New Roman" w:hAnsi="Sitka Banner" w:cs="Times New Roman"/>
+          <w:b/>
+          <w:bCs/>
+          <w:color w:val="70AD47" w:themeColor="accent6"/>
+          <w:lang w:eastAsia="pl-PL"/>
+        </w:rPr>
+        <w:t>podkategorii</w:t>
+      </w:r>
+      <w:bookmarkStart w:id="0" w:name="_GoBack"/>
+      <w:bookmarkEnd w:id="0"/>
+      <w:r>
+        <w:rPr>
+          <w:rFonts w:ascii="Sitka Banner" w:eastAsia="Times New Roman" w:hAnsi="Sitka Banner" w:cs="Times New Roman"/>
+          <w:color w:val="000000" w:themeColor="text1"/>
+          <w:lang w:eastAsia="pl-PL"/>
+        </w:rPr>
+        <w:br/>
+      </w:r>
+      <w:r>
+        <w:rPr>
+          <w:rFonts w:ascii="Sitka Banner" w:eastAsia="Times New Roman" w:hAnsi="Sitka Banner" w:cs="Times New Roman"/>
+          <w:color w:val="000000" w:themeColor="text1"/>
+          <w:lang w:eastAsia="pl-PL"/>
+        </w:rPr>
+        <w:tab/>
+        <w:t>•</w:t>
+      </w:r>
+      <w:r>
+        <w:rPr>
+          <w:rFonts w:ascii="Sitka Banner" w:eastAsia="Times New Roman" w:hAnsi="Sitka Banner" w:cs="Times New Roman"/>
+          <w:b/>
+          <w:bCs/>
+          <w:color w:val="000000" w:themeColor="text1"/>
+          <w:lang w:eastAsia="pl-PL"/>
+        </w:rPr>
+        <w:t xml:space="preserve"> ID</w:t>
+      </w:r>
+      <w:r>
+        <w:rPr>
+          <w:rFonts w:ascii="Sitka Banner" w:eastAsia="Times New Roman" w:hAnsi="Sitka Banner" w:cs="Times New Roman"/>
+          <w:color w:val="000000" w:themeColor="text1"/>
+          <w:lang w:eastAsia="pl-PL"/>
+        </w:rPr>
+        <w:t xml:space="preserve"> [1]:  Komunikat błędu na domyślnym tle</w:t>
+      </w:r>
+    </w:p>
+    <w:p>
+      <w:pPr>
+        <w:spacing w:after="0" w:line="240" w:lineRule="auto"/>
+        <w:ind w:firstLine="708"/>
+        <w:rPr>
+          <w:rFonts w:ascii="Sitka Banner" w:eastAsia="Times New Roman" w:hAnsi="Sitka Banner" w:cs="Times New Roman"/>
+          <w:color w:val="000000" w:themeColor="text1"/>
+          <w:lang w:eastAsia="pl-PL"/>
+        </w:rPr>
+      </w:pPr>
+      <w:r>
+        <w:rPr>
+          <w:rFonts w:ascii="Sitka Banner" w:eastAsia="Times New Roman" w:hAnsi="Sitka Banner" w:cs="Times New Roman"/>
+          <w:color w:val="000000" w:themeColor="text1"/>
+          <w:lang w:eastAsia="pl-PL"/>
+        </w:rPr>
+        <w:t xml:space="preserve">• </w:t>
+      </w:r>
+      <w:r>
+        <w:rPr>
+          <w:rFonts w:ascii="Sitka Banner" w:eastAsia="Times New Roman" w:hAnsi="Sitka Banner" w:cs="Times New Roman"/>
+          <w:b/>
+          <w:bCs/>
+          <w:color w:val="000000" w:themeColor="text1"/>
+          <w:lang w:eastAsia="pl-PL"/>
+        </w:rPr>
+        <w:t>ID</w:t>
+      </w:r>
+      <w:r>
+        <w:rPr>
+          <w:rFonts w:ascii="Sitka Banner" w:eastAsia="Times New Roman" w:hAnsi="Sitka Banner" w:cs="Times New Roman"/>
+          <w:color w:val="000000" w:themeColor="text1"/>
+          <w:lang w:eastAsia="pl-PL"/>
+        </w:rPr>
+        <w:t xml:space="preserve"> [2]: Element o niewłaściwym ID nie podlega aktualizacji</w:t>
+      </w:r>
+    </w:p>
+    <w:p>
+      <w:pPr>
+        <w:spacing w:after="0" w:line="240" w:lineRule="auto"/>
+        <w:ind w:firstLine="708"/>
+        <w:rPr>
+          <w:rFonts w:ascii="Sitka Banner" w:eastAsia="Times New Roman" w:hAnsi="Sitka Banner" w:cs="Times New Roman"/>
+          <w:color w:val="000000" w:themeColor="text1"/>
+          <w:lang w:eastAsia="pl-PL"/>
+        </w:rPr>
+      </w:pPr>
+      <w:r>
+        <w:rPr>
+          <w:rFonts w:ascii="Sitka Banner" w:eastAsia="Times New Roman" w:hAnsi="Sitka Banner" w:cs="Times New Roman"/>
+          <w:color w:val="000000" w:themeColor="text1"/>
+          <w:lang w:eastAsia="pl-PL"/>
+        </w:rPr>
+        <w:t xml:space="preserve">• </w:t>
+      </w:r>
+      <w:r>
+        <w:rPr>
+          <w:rFonts w:ascii="Sitka Banner" w:eastAsia="Times New Roman" w:hAnsi="Sitka Banner" w:cs="Times New Roman"/>
+          <w:b/>
+          <w:bCs/>
+          <w:color w:val="000000" w:themeColor="text1"/>
+          <w:lang w:eastAsia="pl-PL"/>
+        </w:rPr>
+        <w:t>ANY</w:t>
+      </w:r>
+      <w:r>
+        <w:rPr>
+          <w:rFonts w:ascii="Sitka Banner" w:eastAsia="Times New Roman" w:hAnsi="Sitka Banner" w:cs="Times New Roman"/>
+          <w:color w:val="000000" w:themeColor="text1"/>
+          <w:lang w:eastAsia="pl-PL"/>
+        </w:rPr>
+        <w:t xml:space="preserve"> [3]: Wyświetlenie komunikatu, że pole jest wymagane</w:t>
+      </w:r>
+    </w:p>
+    <w:p>
+      <w:pPr>
+        <w:spacing w:after="0" w:line="240" w:lineRule="auto"/>
+        <w:rPr>
+          <w:rFonts w:ascii="Sitka Banner" w:eastAsia="Times New Roman" w:hAnsi="Sitka Banner" w:cs="Times New Roman"/>
+          <w:color w:val="70AD47" w:themeColor="accent6"/>
+          <w:lang w:eastAsia="pl-PL"/>
+        </w:rPr>
+      </w:pPr>
+      <w:r>
+        <w:rPr>
+          <w:rFonts w:ascii="Sitka Banner" w:eastAsia="Times New Roman" w:hAnsi="Sitka Banner" w:cs="Times New Roman"/>
+          <w:b/>
+          <w:bCs/>
+          <w:color w:val="70AD47" w:themeColor="accent6"/>
+          <w:lang w:eastAsia="pl-PL"/>
+        </w:rPr>
+        <w:t>[ DELETE ] - Usunięcie kategorii</w:t>
+      </w:r>
+    </w:p>
+    <w:p>
+      <w:pPr>
+        <w:spacing w:after="0" w:line="240" w:lineRule="auto"/>
+        <w:ind w:left="705"/>
+        <w:rPr>
+          <w:rFonts w:ascii="Sitka Banner" w:eastAsia="Times New Roman" w:hAnsi="Sitka Banner" w:cs="Times New Roman"/>
+          <w:color w:val="000000" w:themeColor="text1"/>
+          <w:lang w:eastAsia="pl-PL"/>
+        </w:rPr>
+      </w:pPr>
+      <w:r>
+        <w:rPr>
+          <w:rFonts w:ascii="Sitka Banner" w:eastAsia="Times New Roman" w:hAnsi="Sitka Banner" w:cs="Times New Roman"/>
+          <w:color w:val="000000" w:themeColor="text1"/>
+          <w:lang w:eastAsia="pl-PL"/>
+        </w:rPr>
+        <w:t>•</w:t>
+      </w:r>
+      <w:r>
+        <w:rPr>
+          <w:rFonts w:ascii="Sitka Banner" w:eastAsia="Times New Roman" w:hAnsi="Sitka Banner" w:cs="Times New Roman"/>
+          <w:b/>
+          <w:bCs/>
+          <w:color w:val="000000" w:themeColor="text1"/>
+          <w:lang w:eastAsia="pl-PL"/>
+        </w:rPr>
+        <w:t xml:space="preserve"> ID</w:t>
+      </w:r>
+      <w:r>
+        <w:rPr>
+          <w:rFonts w:ascii="Sitka Banner" w:eastAsia="Times New Roman" w:hAnsi="Sitka Banner" w:cs="Times New Roman"/>
+          <w:color w:val="000000" w:themeColor="text1"/>
+          <w:lang w:eastAsia="pl-PL"/>
+        </w:rPr>
+        <w:t xml:space="preserve"> [1,2,3]: Standard  </w:t>
+      </w:r>
+    </w:p>
+    <w:p>
+      <w:pPr>
+        <w:spacing w:after="0" w:line="240" w:lineRule="auto"/>
+        <w:ind w:left="705"/>
+        <w:rPr>
+          <w:rFonts w:ascii="Sitka Banner" w:eastAsia="Times New Roman" w:hAnsi="Sitka Banner" w:cs="Times New Roman"/>
+          <w:color w:val="000000"/>
+          <w:lang w:eastAsia="pl-PL"/>
+        </w:rPr>
+      </w:pPr>
+    </w:p>
+    <w:p>
+      <w:pPr>
+        <w:spacing w:after="0" w:line="240" w:lineRule="auto"/>
+        <w:rPr>
+          <w:rFonts w:ascii="Sitka Banner" w:eastAsia="Times New Roman" w:hAnsi="Sitka Banner" w:cs="Times New Roman"/>
+          <w:color w:val="000000"/>
+          <w:lang w:eastAsia="pl-PL"/>
+        </w:rPr>
+      </w:pPr>
+      <w:r>
+        <w:rPr>
+          <w:rFonts w:ascii="Sitka Banner" w:eastAsia="Times New Roman" w:hAnsi="Sitka Banner" w:cs="Times New Roman"/>
+          <w:b/>
+          <w:bCs/>
+          <w:color w:val="000000"/>
+          <w:lang w:eastAsia="pl-PL"/>
+        </w:rPr>
+        <w:t>GLOBAL</w:t>
+      </w:r>
+      <w:r>
+        <w:rPr>
+          <w:rFonts w:ascii="Sitka Banner" w:eastAsia="Times New Roman" w:hAnsi="Sitka Banner" w:cs="Times New Roman"/>
+          <w:color w:val="000000"/>
+          <w:lang w:eastAsia="pl-PL"/>
+        </w:rPr>
+        <w:t xml:space="preserve">: Jeżeli </w:t>
+      </w:r>
+      <w:r>
+        <w:rPr>
+          <w:rFonts w:ascii="Sitka Banner" w:eastAsia="Times New Roman" w:hAnsi="Sitka Banner" w:cs="Times New Roman"/>
+          <w:b/>
+          <w:bCs/>
+          <w:color w:val="000000"/>
+          <w:lang w:eastAsia="pl-PL"/>
+        </w:rPr>
+        <w:t>view</w:t>
+      </w:r>
+      <w:r>
+        <w:rPr>
+          <w:rFonts w:ascii="Sitka Banner" w:eastAsia="Times New Roman" w:hAnsi="Sitka Banner" w:cs="Times New Roman"/>
+          <w:color w:val="000000"/>
+          <w:lang w:eastAsia="pl-PL"/>
+        </w:rPr>
+        <w:t xml:space="preserve"> będzie nieprawidłowy to mamy stronę: 404 NOT FOUND</w:t>
+      </w:r>
+      <w:r>
+        <w:rPr>
+          <w:rFonts w:ascii="Sitka Banner" w:eastAsia="Times New Roman" w:hAnsi="Sitka Banner" w:cs="Times New Roman"/>
+          <w:color w:val="000000"/>
+          <w:lang w:eastAsia="pl-PL"/>
+        </w:rPr>
+        <w:br/>
+      </w:r>
+    </w:p>
+    <w:p>
+      <w:pPr>
+        <w:spacing w:after="0" w:line="240" w:lineRule="auto"/>
+        <w:rPr>
+          <w:rFonts w:ascii="Sitka Banner" w:eastAsia="Times New Roman" w:hAnsi="Sitka Banner" w:cs="Times New Roman"/>
+          <w:b/>
+          <w:bCs/>
+          <w:color w:val="FF0000"/>
+          <w:lang w:eastAsia="pl-PL"/>
+        </w:rPr>
+      </w:pPr>
+      <w:r>
+        <w:rPr>
+          <w:rFonts w:ascii="Sitka Banner" w:eastAsia="Times New Roman" w:hAnsi="Sitka Banner" w:cs="Times New Roman"/>
+          <w:color w:val="000000"/>
+          <w:lang w:eastAsia="pl-PL"/>
+        </w:rPr>
+        <w:br/>
+      </w:r>
+      <w:r>
+        <w:rPr>
+          <w:rFonts w:ascii="Sitka Banner" w:eastAsia="Times New Roman" w:hAnsi="Sitka Banner" w:cs="Times New Roman"/>
+          <w:b/>
+          <w:bCs/>
           <w:sz w:val="24"/>
           <w:szCs w:val="24"/>
           <w:lang w:eastAsia="pl-PL"/>
         </w:rPr>
+        <w:t>Wynik</w:t>
+      </w:r>
+      <w:r>
+        <w:rPr>
+          <w:rFonts w:ascii="Sitka Banner" w:eastAsia="Times New Roman" w:hAnsi="Sitka Banner" w:cs="Times New Roman"/>
+          <w:sz w:val="24"/>
+          <w:szCs w:val="24"/>
+          <w:lang w:eastAsia="pl-PL"/>
+        </w:rPr>
+        <w:t xml:space="preserve">: Wszystkie </w:t>
+      </w:r>
+      <w:r>
+        <w:rPr>
+          <w:rFonts w:ascii="Sitka Banner" w:eastAsia="Times New Roman" w:hAnsi="Sitka Banner" w:cs="Times New Roman"/>
+          <w:b/>
+          <w:bCs/>
+          <w:sz w:val="24"/>
+          <w:szCs w:val="24"/>
+          <w:lang w:eastAsia="pl-PL"/>
+        </w:rPr>
         <w:t xml:space="preserve">testy </w:t>
       </w:r>
       <w:r>
@@ -3147,7 +3657,6 @@
           <w:rFonts w:ascii="Sitka Banner" w:eastAsia="Times New Roman" w:hAnsi="Sitka Banner" w:cs="Times New Roman"/>
           <w:b/>
           <w:bCs/>
-          <w:strike/>
           <w:color w:val="000000"/>
           <w:lang w:eastAsia="pl-PL"/>
         </w:rPr>
@@ -3156,7 +3665,6 @@
       <w:r>
         <w:rPr>
           <w:rFonts w:ascii="Sitka Banner" w:eastAsia="Times New Roman" w:hAnsi="Sitka Banner" w:cs="Times New Roman"/>
-          <w:strike/>
           <w:sz w:val="24"/>
           <w:szCs w:val="24"/>
           <w:lang w:eastAsia="pl-PL"/>

</xml_diff>

<commit_message>
testy stron + nie wyświetlanie treści w Manage gdy element główny, nie ma podelementów
</commit_message>
<xml_diff>
--- a/tests/Description/details.docx
+++ b/tests/Description/details.docx
@@ -850,9 +850,7 @@
         <w:spacing w:after="0" w:line="240" w:lineRule="auto"/>
         <w:rPr>
           <w:rFonts w:ascii="Sitka Banner" w:eastAsia="Times New Roman" w:hAnsi="Sitka Banner" w:cs="Times New Roman"/>
-          <w:b/>
-          <w:bCs/>
-          <w:color w:val="000000"/>
+          <w:color w:val="000000" w:themeColor="text1"/>
           <w:lang w:eastAsia="pl-PL"/>
         </w:rPr>
       </w:pPr>
@@ -881,6 +879,26 @@
           <w:lang w:eastAsia="pl-PL"/>
         </w:rPr>
         <w:t xml:space="preserve"> &lt;input type = „checkbox”&gt;</w:t>
+      </w:r>
+    </w:p>
+    <w:p>
+      <w:pPr>
+        <w:spacing w:after="0" w:line="240" w:lineRule="auto"/>
+        <w:rPr>
+          <w:rFonts w:ascii="Sitka Banner" w:eastAsia="Times New Roman" w:hAnsi="Sitka Banner" w:cs="Times New Roman"/>
+          <w:b/>
+          <w:bCs/>
+          <w:color w:val="000000"/>
+          <w:lang w:eastAsia="pl-PL"/>
+        </w:rPr>
+      </w:pPr>
+      <w:r>
+        <w:rPr>
+          <w:rFonts w:ascii="Sitka Banner" w:eastAsia="Times New Roman" w:hAnsi="Sitka Banner" w:cs="Times New Roman"/>
+          <w:color w:val="000000" w:themeColor="text1"/>
+          <w:lang w:eastAsia="pl-PL"/>
+        </w:rPr>
+        <w:t>• PAGES [TYPE = „category” || „subcategory”]</w:t>
       </w:r>
     </w:p>
     <w:p>
@@ -3137,7 +3155,23 @@
           <w:color w:val="000000" w:themeColor="text1"/>
           <w:lang w:eastAsia="pl-PL"/>
         </w:rPr>
-        <w:t xml:space="preserve"> &amp; [3]:[2]</w:t>
+        <w:t xml:space="preserve"> &amp; [</w:t>
+      </w:r>
+      <w:r>
+        <w:rPr>
+          <w:rFonts w:ascii="Sitka Banner" w:eastAsia="Times New Roman" w:hAnsi="Sitka Banner" w:cs="Times New Roman"/>
+          <w:color w:val="000000" w:themeColor="text1"/>
+          <w:lang w:eastAsia="pl-PL"/>
+        </w:rPr>
+        <w:t>1</w:t>
+      </w:r>
+      <w:r>
+        <w:rPr>
+          <w:rFonts w:ascii="Sitka Banner" w:eastAsia="Times New Roman" w:hAnsi="Sitka Banner" w:cs="Times New Roman"/>
+          <w:color w:val="000000" w:themeColor="text1"/>
+          <w:lang w:eastAsia="pl-PL"/>
+        </w:rPr>
+        <w:t>]:[2]</w:t>
       </w:r>
     </w:p>
     <w:p>
@@ -3583,6 +3617,1432 @@
       <w:pPr>
         <w:spacing w:after="0" w:line="240" w:lineRule="auto"/>
         <w:ind w:left="708"/>
+        <w:rPr>
+          <w:rFonts w:ascii="Sitka Banner" w:eastAsia="Times New Roman" w:hAnsi="Sitka Banner" w:cs="Times New Roman"/>
+          <w:color w:val="000000" w:themeColor="text1"/>
+          <w:lang w:eastAsia="pl-PL"/>
+        </w:rPr>
+      </w:pPr>
+      <w:r>
+        <w:rPr>
+          <w:rFonts w:ascii="Sitka Banner" w:eastAsia="Times New Roman" w:hAnsi="Sitka Banner" w:cs="Times New Roman"/>
+          <w:color w:val="000000" w:themeColor="text1"/>
+          <w:lang w:eastAsia="pl-PL"/>
+        </w:rPr>
+        <w:t>• [1</w:t>
+      </w:r>
+      <w:r>
+        <w:rPr>
+          <w:rFonts w:ascii="Sitka Banner" w:eastAsia="Times New Roman" w:hAnsi="Sitka Banner" w:cs="Times New Roman"/>
+          <w:color w:val="000000" w:themeColor="text1"/>
+          <w:lang w:eastAsia="pl-PL"/>
+        </w:rPr>
+        <w:t>,2,3</w:t>
+      </w:r>
+      <w:r>
+        <w:rPr>
+          <w:rFonts w:ascii="Sitka Banner" w:eastAsia="Times New Roman" w:hAnsi="Sitka Banner" w:cs="Times New Roman"/>
+          <w:color w:val="000000" w:themeColor="text1"/>
+          <w:lang w:eastAsia="pl-PL"/>
+        </w:rPr>
+        <w:t>]:</w:t>
+      </w:r>
+      <w:r>
+        <w:rPr>
+          <w:rFonts w:ascii="Sitka Banner" w:eastAsia="Times New Roman" w:hAnsi="Sitka Banner" w:cs="Times New Roman"/>
+          <w:color w:val="000000" w:themeColor="text1"/>
+          <w:lang w:eastAsia="pl-PL"/>
+        </w:rPr>
+        <w:t xml:space="preserve"> Działania podstawowe [Legenda]</w:t>
+      </w:r>
+    </w:p>
+    <w:p>
+      <w:pPr>
+        <w:spacing w:after="0" w:line="240" w:lineRule="auto"/>
+        <w:rPr>
+          <w:rFonts w:ascii="Sitka Banner" w:eastAsia="Times New Roman" w:hAnsi="Sitka Banner" w:cs="Times New Roman"/>
+          <w:color w:val="000000"/>
+          <w:lang w:eastAsia="pl-PL"/>
+        </w:rPr>
+      </w:pPr>
+      <w:r>
+        <w:rPr>
+          <w:rFonts w:ascii="Sitka Banner" w:eastAsia="Times New Roman" w:hAnsi="Sitka Banner" w:cs="Times New Roman"/>
+          <w:color w:val="000000"/>
+          <w:lang w:eastAsia="pl-PL"/>
+        </w:rPr>
+        <w:br/>
+      </w:r>
+      <w:r>
+        <w:rPr>
+          <w:rFonts w:ascii="Sitka Banner" w:eastAsia="Times New Roman" w:hAnsi="Sitka Banner" w:cs="Times New Roman"/>
+          <w:b/>
+          <w:bCs/>
+          <w:sz w:val="24"/>
+          <w:szCs w:val="24"/>
+          <w:lang w:eastAsia="pl-PL"/>
+        </w:rPr>
+        <w:t>Wynik</w:t>
+      </w:r>
+      <w:r>
+        <w:rPr>
+          <w:rFonts w:ascii="Sitka Banner" w:eastAsia="Times New Roman" w:hAnsi="Sitka Banner" w:cs="Times New Roman"/>
+          <w:sz w:val="24"/>
+          <w:szCs w:val="24"/>
+          <w:lang w:eastAsia="pl-PL"/>
+        </w:rPr>
+        <w:t xml:space="preserve">: Wszystkie </w:t>
+      </w:r>
+      <w:r>
+        <w:rPr>
+          <w:rFonts w:ascii="Sitka Banner" w:eastAsia="Times New Roman" w:hAnsi="Sitka Banner" w:cs="Times New Roman"/>
+          <w:b/>
+          <w:bCs/>
+          <w:sz w:val="24"/>
+          <w:szCs w:val="24"/>
+          <w:lang w:eastAsia="pl-PL"/>
+        </w:rPr>
+        <w:t xml:space="preserve">testy </w:t>
+      </w:r>
+      <w:r>
+        <w:rPr>
+          <w:rFonts w:ascii="Sitka Banner" w:eastAsia="Times New Roman" w:hAnsi="Sitka Banner" w:cs="Times New Roman"/>
+          <w:b/>
+          <w:bCs/>
+          <w:color w:val="000000"/>
+          <w:lang w:eastAsia="pl-PL"/>
+        </w:rPr>
+        <w:t xml:space="preserve">zabezpieczeń </w:t>
+      </w:r>
+      <w:r>
+        <w:rPr>
+          <w:rFonts w:ascii="Sitka Banner" w:eastAsia="Times New Roman" w:hAnsi="Sitka Banner" w:cs="Times New Roman"/>
+          <w:sz w:val="24"/>
+          <w:szCs w:val="24"/>
+          <w:lang w:eastAsia="pl-PL"/>
+        </w:rPr>
+        <w:t>zostały zakończone pomyślnie.</w:t>
+      </w:r>
+    </w:p>
+    <w:p>
+      <w:pPr>
+        <w:rPr>
+          <w:rFonts w:ascii="Sitka Banner" w:hAnsi="Sitka Banner" w:cs="Times New Roman"/>
+        </w:rPr>
+      </w:pPr>
+    </w:p>
+    <w:p>
+      <w:pPr>
+        <w:rPr>
+          <w:rFonts w:ascii="Sitka Banner" w:hAnsi="Sitka Banner" w:cs="Times New Roman"/>
+        </w:rPr>
+      </w:pPr>
+    </w:p>
+    <w:p>
+      <w:pPr>
+        <w:rPr>
+          <w:rFonts w:ascii="Sitka Banner" w:hAnsi="Sitka Banner" w:cs="Times New Roman"/>
+        </w:rPr>
+      </w:pPr>
+      <w:r>
+        <w:rPr>
+          <w:rFonts w:ascii="Sitka Banner" w:hAnsi="Sitka Banner" w:cs="Times New Roman"/>
+        </w:rPr>
+        <w:br w:type="page"/>
+      </w:r>
+    </w:p>
+    <w:p>
+      <w:pPr>
+        <w:spacing w:after="0" w:line="240" w:lineRule="auto"/>
+        <w:jc w:val="center"/>
+        <w:rPr>
+          <w:rFonts w:ascii="Sitka Banner" w:eastAsia="Times New Roman" w:hAnsi="Sitka Banner" w:cs="Times New Roman"/>
+          <w:b/>
+          <w:bCs/>
+          <w:color w:val="000000"/>
+          <w:lang w:eastAsia="pl-PL"/>
+        </w:rPr>
+      </w:pPr>
+      <w:r>
+        <w:rPr>
+          <w:rFonts w:ascii="Sitka Banner" w:eastAsia="Times New Roman" w:hAnsi="Sitka Banner" w:cs="Times New Roman"/>
+          <w:b/>
+          <w:bCs/>
+          <w:color w:val="000000"/>
+          <w:lang w:eastAsia="pl-PL"/>
+        </w:rPr>
+        <w:lastRenderedPageBreak/>
+        <w:t>Stron</w:t>
+      </w:r>
+      <w:r>
+        <w:rPr>
+          <w:rFonts w:ascii="Sitka Banner" w:eastAsia="Times New Roman" w:hAnsi="Sitka Banner" w:cs="Times New Roman"/>
+          <w:b/>
+          <w:bCs/>
+          <w:color w:val="000000"/>
+          <w:lang w:eastAsia="pl-PL"/>
+        </w:rPr>
+        <w:t>y</w:t>
+      </w:r>
+    </w:p>
+    <w:p>
+      <w:pPr>
+        <w:spacing w:after="0" w:line="240" w:lineRule="auto"/>
+        <w:rPr>
+          <w:rFonts w:ascii="Sitka Banner" w:eastAsia="Times New Roman" w:hAnsi="Sitka Banner" w:cs="Times New Roman"/>
+          <w:b/>
+          <w:bCs/>
+          <w:color w:val="000000" w:themeColor="text1"/>
+          <w:lang w:eastAsia="pl-PL"/>
+        </w:rPr>
+      </w:pPr>
+      <w:r>
+        <w:rPr>
+          <w:rFonts w:ascii="Sitka Banner" w:eastAsia="Times New Roman" w:hAnsi="Sitka Banner" w:cs="Times New Roman"/>
+          <w:b/>
+          <w:bCs/>
+          <w:color w:val="000000" w:themeColor="text1"/>
+          <w:lang w:eastAsia="pl-PL"/>
+        </w:rPr>
+        <w:t xml:space="preserve">CREATE: </w:t>
+      </w:r>
+      <w:r>
+        <w:rPr>
+          <w:rFonts w:ascii="Sitka Banner" w:eastAsia="Times New Roman" w:hAnsi="Sitka Banner" w:cs="Times New Roman"/>
+          <w:color w:val="000000" w:themeColor="text1"/>
+          <w:lang w:eastAsia="pl-PL"/>
+        </w:rPr>
+        <w:t>Wyświetlenie formularza z określonym</w:t>
+      </w:r>
+      <w:r>
+        <w:rPr>
+          <w:rFonts w:ascii="Sitka Banner" w:eastAsia="Times New Roman" w:hAnsi="Sitka Banner" w:cs="Times New Roman"/>
+          <w:b/>
+          <w:bCs/>
+          <w:color w:val="000000" w:themeColor="text1"/>
+          <w:lang w:eastAsia="pl-PL"/>
+        </w:rPr>
+        <w:t xml:space="preserve"> </w:t>
+      </w:r>
+      <w:r>
+        <w:rPr>
+          <w:rFonts w:ascii="Sitka Banner" w:eastAsia="Times New Roman" w:hAnsi="Sitka Banner" w:cs="Times New Roman"/>
+          <w:b/>
+          <w:bCs/>
+          <w:color w:val="000000" w:themeColor="text1"/>
+          <w:lang w:eastAsia="pl-PL"/>
+        </w:rPr>
+        <w:t>parent_id</w:t>
+      </w:r>
+      <w:r>
+        <w:rPr>
+          <w:rFonts w:ascii="Sitka Banner" w:eastAsia="Times New Roman" w:hAnsi="Sitka Banner" w:cs="Times New Roman"/>
+          <w:b/>
+          <w:bCs/>
+          <w:color w:val="000000" w:themeColor="text1"/>
+          <w:lang w:eastAsia="pl-PL"/>
+        </w:rPr>
+        <w:t xml:space="preserve"> | </w:t>
+      </w:r>
+      <w:r>
+        <w:rPr>
+          <w:rFonts w:ascii="Sitka Banner" w:eastAsia="Times New Roman" w:hAnsi="Sitka Banner" w:cs="Times New Roman"/>
+          <w:color w:val="000000" w:themeColor="text1"/>
+          <w:lang w:eastAsia="pl-PL"/>
+        </w:rPr>
+        <w:t xml:space="preserve">Modyfikowanie </w:t>
+      </w:r>
+      <w:r>
+        <w:rPr>
+          <w:rFonts w:ascii="Sitka Banner" w:eastAsia="Times New Roman" w:hAnsi="Sitka Banner" w:cs="Times New Roman"/>
+          <w:b/>
+          <w:bCs/>
+          <w:color w:val="000000" w:themeColor="text1"/>
+          <w:lang w:eastAsia="pl-PL"/>
+        </w:rPr>
+        <w:t>parent</w:t>
+      </w:r>
+      <w:r>
+        <w:rPr>
+          <w:rFonts w:ascii="Sitka Banner" w:eastAsia="Times New Roman" w:hAnsi="Sitka Banner" w:cs="Times New Roman"/>
+          <w:color w:val="000000" w:themeColor="text1"/>
+          <w:lang w:eastAsia="pl-PL"/>
+        </w:rPr>
+        <w:t xml:space="preserve"> </w:t>
+      </w:r>
+      <w:r>
+        <w:rPr>
+          <w:rFonts w:ascii="Sitka Banner" w:eastAsia="Times New Roman" w:hAnsi="Sitka Banner" w:cs="Times New Roman"/>
+          <w:color w:val="000000" w:themeColor="text1"/>
+          <w:lang w:eastAsia="pl-PL"/>
+        </w:rPr>
+        <w:t>_</w:t>
+      </w:r>
+      <w:r>
+        <w:rPr>
+          <w:rFonts w:ascii="Sitka Banner" w:eastAsia="Times New Roman" w:hAnsi="Sitka Banner" w:cs="Times New Roman"/>
+          <w:b/>
+          <w:bCs/>
+          <w:color w:val="000000" w:themeColor="text1"/>
+          <w:lang w:eastAsia="pl-PL"/>
+        </w:rPr>
+        <w:t>id</w:t>
+      </w:r>
+    </w:p>
+    <w:p>
+      <w:pPr>
+        <w:spacing w:after="0" w:line="240" w:lineRule="auto"/>
+        <w:ind w:left="708"/>
+        <w:rPr>
+          <w:rFonts w:ascii="Sitka Banner" w:eastAsia="Times New Roman" w:hAnsi="Sitka Banner" w:cs="Times New Roman"/>
+          <w:color w:val="000000" w:themeColor="text1"/>
+          <w:lang w:eastAsia="pl-PL"/>
+        </w:rPr>
+      </w:pPr>
+      <w:r>
+        <w:rPr>
+          <w:rFonts w:ascii="Sitka Banner" w:eastAsia="Times New Roman" w:hAnsi="Sitka Banner" w:cs="Times New Roman"/>
+          <w:color w:val="000000" w:themeColor="text1"/>
+          <w:lang w:eastAsia="pl-PL"/>
+        </w:rPr>
+        <w:t>• [1</w:t>
+      </w:r>
+      <w:r>
+        <w:rPr>
+          <w:rFonts w:ascii="Sitka Banner" w:eastAsia="Times New Roman" w:hAnsi="Sitka Banner" w:cs="Times New Roman"/>
+          <w:color w:val="000000" w:themeColor="text1"/>
+          <w:lang w:eastAsia="pl-PL"/>
+        </w:rPr>
+        <w:t>,2,3</w:t>
+      </w:r>
+      <w:r>
+        <w:rPr>
+          <w:rFonts w:ascii="Sitka Banner" w:eastAsia="Times New Roman" w:hAnsi="Sitka Banner" w:cs="Times New Roman"/>
+          <w:color w:val="000000" w:themeColor="text1"/>
+          <w:lang w:eastAsia="pl-PL"/>
+        </w:rPr>
+        <w:t>]:</w:t>
+      </w:r>
+      <w:r>
+        <w:rPr>
+          <w:rFonts w:ascii="Sitka Banner" w:eastAsia="Times New Roman" w:hAnsi="Sitka Banner" w:cs="Times New Roman"/>
+          <w:color w:val="000000" w:themeColor="text1"/>
+          <w:lang w:eastAsia="pl-PL"/>
+        </w:rPr>
+        <w:t xml:space="preserve"> Działania podstawowe [Legenda]</w:t>
+      </w:r>
+    </w:p>
+    <w:p>
+      <w:pPr>
+        <w:spacing w:after="0" w:line="240" w:lineRule="auto"/>
+        <w:rPr>
+          <w:rFonts w:ascii="Sitka Banner" w:eastAsia="Times New Roman" w:hAnsi="Sitka Banner" w:cs="Times New Roman"/>
+          <w:color w:val="000000" w:themeColor="text1"/>
+          <w:lang w:eastAsia="pl-PL"/>
+        </w:rPr>
+      </w:pPr>
+      <w:r>
+        <w:rPr>
+          <w:rFonts w:ascii="Sitka Banner" w:eastAsia="Times New Roman" w:hAnsi="Sitka Banner" w:cs="Times New Roman"/>
+          <w:color w:val="000000" w:themeColor="text1"/>
+          <w:lang w:eastAsia="pl-PL"/>
+        </w:rPr>
+        <w:t>====================================================================</w:t>
+      </w:r>
+    </w:p>
+    <w:p>
+      <w:pPr>
+        <w:spacing w:after="0" w:line="240" w:lineRule="auto"/>
+        <w:rPr>
+          <w:rFonts w:ascii="Sitka Banner" w:eastAsia="Times New Roman" w:hAnsi="Sitka Banner" w:cs="Times New Roman"/>
+          <w:b/>
+          <w:bCs/>
+          <w:color w:val="000000" w:themeColor="text1"/>
+          <w:lang w:eastAsia="pl-PL"/>
+        </w:rPr>
+      </w:pPr>
+      <w:r>
+        <w:rPr>
+          <w:rFonts w:ascii="Sitka Banner" w:eastAsia="Times New Roman" w:hAnsi="Sitka Banner" w:cs="Times New Roman"/>
+          <w:b/>
+          <w:bCs/>
+          <w:color w:val="000000" w:themeColor="text1"/>
+          <w:lang w:eastAsia="pl-PL"/>
+        </w:rPr>
+        <w:t xml:space="preserve">STORE: </w:t>
+      </w:r>
+      <w:r>
+        <w:rPr>
+          <w:rFonts w:ascii="Sitka Banner" w:eastAsia="Times New Roman" w:hAnsi="Sitka Banner" w:cs="Times New Roman"/>
+          <w:color w:val="000000" w:themeColor="text1"/>
+          <w:lang w:eastAsia="pl-PL"/>
+        </w:rPr>
+        <w:t>Wysłanie formularz</w:t>
+      </w:r>
+      <w:r>
+        <w:rPr>
+          <w:rFonts w:ascii="Sitka Banner" w:eastAsia="Times New Roman" w:hAnsi="Sitka Banner" w:cs="Times New Roman"/>
+          <w:color w:val="000000" w:themeColor="text1"/>
+          <w:lang w:eastAsia="pl-PL"/>
+        </w:rPr>
+        <w:t xml:space="preserve">a | </w:t>
+      </w:r>
+      <w:r>
+        <w:rPr>
+          <w:rFonts w:ascii="Sitka Banner" w:eastAsia="Times New Roman" w:hAnsi="Sitka Banner" w:cs="Times New Roman"/>
+          <w:color w:val="000000" w:themeColor="text1"/>
+          <w:lang w:eastAsia="pl-PL"/>
+        </w:rPr>
+        <w:t xml:space="preserve">Modyfikowanie </w:t>
+      </w:r>
+      <w:r>
+        <w:rPr>
+          <w:rFonts w:ascii="Sitka Banner" w:eastAsia="Times New Roman" w:hAnsi="Sitka Banner" w:cs="Times New Roman"/>
+          <w:b/>
+          <w:bCs/>
+          <w:color w:val="000000" w:themeColor="text1"/>
+          <w:lang w:eastAsia="pl-PL"/>
+        </w:rPr>
+        <w:t>parent</w:t>
+      </w:r>
+      <w:r>
+        <w:rPr>
+          <w:rFonts w:ascii="Sitka Banner" w:eastAsia="Times New Roman" w:hAnsi="Sitka Banner" w:cs="Times New Roman"/>
+          <w:color w:val="000000" w:themeColor="text1"/>
+          <w:lang w:eastAsia="pl-PL"/>
+        </w:rPr>
+        <w:t xml:space="preserve"> _</w:t>
+      </w:r>
+      <w:r>
+        <w:rPr>
+          <w:rFonts w:ascii="Sitka Banner" w:eastAsia="Times New Roman" w:hAnsi="Sitka Banner" w:cs="Times New Roman"/>
+          <w:b/>
+          <w:bCs/>
+          <w:color w:val="000000" w:themeColor="text1"/>
+          <w:lang w:eastAsia="pl-PL"/>
+        </w:rPr>
+        <w:t>id</w:t>
+      </w:r>
+    </w:p>
+    <w:p>
+      <w:pPr>
+        <w:spacing w:after="0" w:line="240" w:lineRule="auto"/>
+        <w:ind w:left="708"/>
+        <w:rPr>
+          <w:rFonts w:ascii="Sitka Banner" w:eastAsia="Times New Roman" w:hAnsi="Sitka Banner" w:cs="Times New Roman"/>
+          <w:color w:val="000000" w:themeColor="text1"/>
+          <w:lang w:eastAsia="pl-PL"/>
+        </w:rPr>
+      </w:pPr>
+      <w:r>
+        <w:rPr>
+          <w:rFonts w:ascii="Sitka Banner" w:eastAsia="Times New Roman" w:hAnsi="Sitka Banner" w:cs="Times New Roman"/>
+          <w:color w:val="000000" w:themeColor="text1"/>
+          <w:lang w:eastAsia="pl-PL"/>
+        </w:rPr>
+        <w:t>• [1</w:t>
+      </w:r>
+      <w:r>
+        <w:rPr>
+          <w:rFonts w:ascii="Sitka Banner" w:eastAsia="Times New Roman" w:hAnsi="Sitka Banner" w:cs="Times New Roman"/>
+          <w:color w:val="000000" w:themeColor="text1"/>
+          <w:lang w:eastAsia="pl-PL"/>
+        </w:rPr>
+        <w:t>,2,3</w:t>
+      </w:r>
+      <w:r>
+        <w:rPr>
+          <w:rFonts w:ascii="Sitka Banner" w:eastAsia="Times New Roman" w:hAnsi="Sitka Banner" w:cs="Times New Roman"/>
+          <w:color w:val="000000" w:themeColor="text1"/>
+          <w:lang w:eastAsia="pl-PL"/>
+        </w:rPr>
+        <w:t>]:</w:t>
+      </w:r>
+      <w:r>
+        <w:rPr>
+          <w:rFonts w:ascii="Sitka Banner" w:eastAsia="Times New Roman" w:hAnsi="Sitka Banner" w:cs="Times New Roman"/>
+          <w:color w:val="000000" w:themeColor="text1"/>
+          <w:lang w:eastAsia="pl-PL"/>
+        </w:rPr>
+        <w:t xml:space="preserve"> Działania podstawowe [Legenda]</w:t>
+      </w:r>
+    </w:p>
+    <w:p>
+      <w:pPr>
+        <w:spacing w:after="0" w:line="240" w:lineRule="auto"/>
+        <w:rPr>
+          <w:rFonts w:ascii="Sitka Banner" w:eastAsia="Times New Roman" w:hAnsi="Sitka Banner" w:cs="Times New Roman"/>
+          <w:color w:val="000000" w:themeColor="text1"/>
+          <w:lang w:eastAsia="pl-PL"/>
+        </w:rPr>
+      </w:pPr>
+      <w:r>
+        <w:rPr>
+          <w:rFonts w:ascii="Sitka Banner" w:eastAsia="Times New Roman" w:hAnsi="Sitka Banner" w:cs="Times New Roman"/>
+          <w:color w:val="000000" w:themeColor="text1"/>
+          <w:lang w:eastAsia="pl-PL"/>
+        </w:rPr>
+        <w:t>====================================================================</w:t>
+      </w:r>
+      <w:r>
+        <w:rPr>
+          <w:rFonts w:ascii="Sitka Banner" w:eastAsia="Times New Roman" w:hAnsi="Sitka Banner" w:cs="Times New Roman"/>
+          <w:color w:val="000000" w:themeColor="text1"/>
+          <w:lang w:eastAsia="pl-PL"/>
+        </w:rPr>
+        <w:br/>
+      </w:r>
+      <w:r>
+        <w:rPr>
+          <w:rFonts w:ascii="Sitka Banner" w:eastAsia="Times New Roman" w:hAnsi="Sitka Banner" w:cs="Times New Roman"/>
+          <w:b/>
+          <w:bCs/>
+          <w:color w:val="000000" w:themeColor="text1"/>
+          <w:lang w:eastAsia="pl-PL"/>
+        </w:rPr>
+        <w:t>EDIT:</w:t>
+      </w:r>
+      <w:r>
+        <w:rPr>
+          <w:rFonts w:ascii="Sitka Banner" w:eastAsia="Times New Roman" w:hAnsi="Sitka Banner" w:cs="Times New Roman"/>
+          <w:b/>
+          <w:bCs/>
+          <w:color w:val="000000" w:themeColor="text1"/>
+          <w:lang w:eastAsia="pl-PL"/>
+        </w:rPr>
+        <w:t xml:space="preserve"> </w:t>
+      </w:r>
+      <w:r>
+        <w:rPr>
+          <w:rFonts w:ascii="Sitka Banner" w:eastAsia="Times New Roman" w:hAnsi="Sitka Banner" w:cs="Times New Roman"/>
+          <w:color w:val="000000" w:themeColor="text1"/>
+          <w:lang w:eastAsia="pl-PL"/>
+        </w:rPr>
+        <w:t xml:space="preserve">Wyświetlenie formularza edycji </w:t>
+      </w:r>
+      <w:r>
+        <w:rPr>
+          <w:rFonts w:ascii="Sitka Banner" w:eastAsia="Times New Roman" w:hAnsi="Sitka Banner" w:cs="Times New Roman"/>
+          <w:color w:val="000000" w:themeColor="text1"/>
+          <w:lang w:eastAsia="pl-PL"/>
+        </w:rPr>
+        <w:t>strony</w:t>
+      </w:r>
+      <w:r>
+        <w:rPr>
+          <w:rFonts w:ascii="Sitka Banner" w:eastAsia="Times New Roman" w:hAnsi="Sitka Banner" w:cs="Times New Roman"/>
+          <w:color w:val="000000" w:themeColor="text1"/>
+          <w:lang w:eastAsia="pl-PL"/>
+        </w:rPr>
+        <w:t xml:space="preserve"> | Modyfikowanie </w:t>
+      </w:r>
+      <w:r>
+        <w:rPr>
+          <w:rFonts w:ascii="Sitka Banner" w:eastAsia="Times New Roman" w:hAnsi="Sitka Banner" w:cs="Times New Roman"/>
+          <w:b/>
+          <w:bCs/>
+          <w:color w:val="000000" w:themeColor="text1"/>
+          <w:lang w:eastAsia="pl-PL"/>
+        </w:rPr>
+        <w:t>ID</w:t>
+      </w:r>
+    </w:p>
+    <w:p>
+      <w:pPr>
+        <w:spacing w:after="0" w:line="240" w:lineRule="auto"/>
+        <w:ind w:left="708"/>
+        <w:rPr>
+          <w:rFonts w:ascii="Sitka Banner" w:eastAsia="Times New Roman" w:hAnsi="Sitka Banner" w:cs="Times New Roman"/>
+          <w:color w:val="000000" w:themeColor="text1"/>
+          <w:lang w:eastAsia="pl-PL"/>
+        </w:rPr>
+      </w:pPr>
+      <w:r>
+        <w:rPr>
+          <w:rFonts w:ascii="Sitka Banner" w:eastAsia="Times New Roman" w:hAnsi="Sitka Banner" w:cs="Times New Roman"/>
+          <w:color w:val="000000" w:themeColor="text1"/>
+          <w:lang w:eastAsia="pl-PL"/>
+        </w:rPr>
+        <w:t>• [1</w:t>
+      </w:r>
+      <w:r>
+        <w:rPr>
+          <w:rFonts w:ascii="Sitka Banner" w:eastAsia="Times New Roman" w:hAnsi="Sitka Banner" w:cs="Times New Roman"/>
+          <w:color w:val="000000" w:themeColor="text1"/>
+          <w:lang w:eastAsia="pl-PL"/>
+        </w:rPr>
+        <w:t>,2,3</w:t>
+      </w:r>
+      <w:r>
+        <w:rPr>
+          <w:rFonts w:ascii="Sitka Banner" w:eastAsia="Times New Roman" w:hAnsi="Sitka Banner" w:cs="Times New Roman"/>
+          <w:color w:val="000000" w:themeColor="text1"/>
+          <w:lang w:eastAsia="pl-PL"/>
+        </w:rPr>
+        <w:t>]:</w:t>
+      </w:r>
+      <w:r>
+        <w:rPr>
+          <w:rFonts w:ascii="Sitka Banner" w:eastAsia="Times New Roman" w:hAnsi="Sitka Banner" w:cs="Times New Roman"/>
+          <w:color w:val="000000" w:themeColor="text1"/>
+          <w:lang w:eastAsia="pl-PL"/>
+        </w:rPr>
+        <w:t xml:space="preserve"> Działania podstawowe [Legenda]</w:t>
+      </w:r>
+    </w:p>
+    <w:p>
+      <w:pPr>
+        <w:spacing w:after="0" w:line="240" w:lineRule="auto"/>
+        <w:rPr>
+          <w:rFonts w:ascii="Sitka Banner" w:eastAsia="Times New Roman" w:hAnsi="Sitka Banner" w:cs="Times New Roman"/>
+          <w:color w:val="000000" w:themeColor="text1"/>
+          <w:lang w:eastAsia="pl-PL"/>
+        </w:rPr>
+      </w:pPr>
+      <w:r>
+        <w:rPr>
+          <w:rFonts w:ascii="Sitka Banner" w:eastAsia="Times New Roman" w:hAnsi="Sitka Banner" w:cs="Times New Roman"/>
+          <w:color w:val="000000" w:themeColor="text1"/>
+          <w:lang w:eastAsia="pl-PL"/>
+        </w:rPr>
+        <w:t>====================================================================</w:t>
+      </w:r>
+    </w:p>
+    <w:p>
+      <w:pPr>
+        <w:spacing w:after="0" w:line="240" w:lineRule="auto"/>
+        <w:rPr>
+          <w:rFonts w:ascii="Sitka Banner" w:eastAsia="Times New Roman" w:hAnsi="Sitka Banner" w:cs="Times New Roman"/>
+          <w:b/>
+          <w:bCs/>
+          <w:color w:val="000000" w:themeColor="text1"/>
+          <w:lang w:eastAsia="pl-PL"/>
+        </w:rPr>
+      </w:pPr>
+      <w:r>
+        <w:rPr>
+          <w:rFonts w:ascii="Sitka Banner" w:eastAsia="Times New Roman" w:hAnsi="Sitka Banner" w:cs="Times New Roman"/>
+          <w:b/>
+          <w:bCs/>
+          <w:color w:val="000000" w:themeColor="text1"/>
+          <w:lang w:eastAsia="pl-PL"/>
+        </w:rPr>
+        <w:t>UPDATE</w:t>
+      </w:r>
+      <w:r>
+        <w:rPr>
+          <w:rFonts w:ascii="Sitka Banner" w:eastAsia="Times New Roman" w:hAnsi="Sitka Banner" w:cs="Times New Roman"/>
+          <w:b/>
+          <w:bCs/>
+          <w:color w:val="000000" w:themeColor="text1"/>
+          <w:lang w:eastAsia="pl-PL"/>
+        </w:rPr>
+        <w:t xml:space="preserve">: </w:t>
+      </w:r>
+      <w:r>
+        <w:rPr>
+          <w:rFonts w:ascii="Sitka Banner" w:eastAsia="Times New Roman" w:hAnsi="Sitka Banner" w:cs="Times New Roman"/>
+          <w:color w:val="000000" w:themeColor="text1"/>
+          <w:lang w:eastAsia="pl-PL"/>
+        </w:rPr>
+        <w:t xml:space="preserve">Wykonanie akcji edycji </w:t>
+      </w:r>
+      <w:r>
+        <w:rPr>
+          <w:rFonts w:ascii="Sitka Banner" w:eastAsia="Times New Roman" w:hAnsi="Sitka Banner" w:cs="Times New Roman"/>
+          <w:color w:val="000000" w:themeColor="text1"/>
+          <w:lang w:eastAsia="pl-PL"/>
+        </w:rPr>
+        <w:t>strony</w:t>
+      </w:r>
+      <w:r>
+        <w:rPr>
+          <w:rFonts w:ascii="Sitka Banner" w:eastAsia="Times New Roman" w:hAnsi="Sitka Banner" w:cs="Times New Roman"/>
+          <w:color w:val="000000" w:themeColor="text1"/>
+          <w:lang w:eastAsia="pl-PL"/>
+        </w:rPr>
+        <w:t xml:space="preserve"> | Modyfikowanie </w:t>
+      </w:r>
+      <w:r>
+        <w:rPr>
+          <w:rFonts w:ascii="Sitka Banner" w:eastAsia="Times New Roman" w:hAnsi="Sitka Banner" w:cs="Times New Roman"/>
+          <w:b/>
+          <w:bCs/>
+          <w:color w:val="000000" w:themeColor="text1"/>
+          <w:lang w:eastAsia="pl-PL"/>
+        </w:rPr>
+        <w:t>ID</w:t>
+      </w:r>
+      <w:r>
+        <w:rPr>
+          <w:rFonts w:ascii="Sitka Banner" w:eastAsia="Times New Roman" w:hAnsi="Sitka Banner" w:cs="Times New Roman"/>
+          <w:b/>
+          <w:bCs/>
+          <w:color w:val="000000" w:themeColor="text1"/>
+          <w:lang w:eastAsia="pl-PL"/>
+        </w:rPr>
+        <w:t xml:space="preserve"> | subcategory_id | category_id</w:t>
+      </w:r>
+    </w:p>
+    <w:p>
+      <w:pPr>
+        <w:spacing w:after="0" w:line="240" w:lineRule="auto"/>
+        <w:ind w:left="708"/>
+        <w:rPr>
+          <w:rFonts w:ascii="Sitka Banner" w:eastAsia="Times New Roman" w:hAnsi="Sitka Banner" w:cs="Times New Roman"/>
+          <w:color w:val="000000" w:themeColor="text1"/>
+          <w:lang w:eastAsia="pl-PL"/>
+        </w:rPr>
+      </w:pPr>
+      <w:r>
+        <w:rPr>
+          <w:rFonts w:ascii="Sitka Banner" w:eastAsia="Times New Roman" w:hAnsi="Sitka Banner" w:cs="Times New Roman"/>
+          <w:color w:val="000000" w:themeColor="text1"/>
+          <w:lang w:eastAsia="pl-PL"/>
+        </w:rPr>
+        <w:t>•</w:t>
+      </w:r>
+      <w:r>
+        <w:rPr>
+          <w:rFonts w:ascii="Sitka Banner" w:eastAsia="Times New Roman" w:hAnsi="Sitka Banner" w:cs="Times New Roman"/>
+          <w:color w:val="000000" w:themeColor="text1"/>
+          <w:lang w:eastAsia="pl-PL"/>
+        </w:rPr>
+        <w:t xml:space="preserve"> ID</w:t>
+      </w:r>
+      <w:r>
+        <w:rPr>
+          <w:rFonts w:ascii="Sitka Banner" w:eastAsia="Times New Roman" w:hAnsi="Sitka Banner" w:cs="Times New Roman"/>
+          <w:color w:val="000000" w:themeColor="text1"/>
+          <w:lang w:eastAsia="pl-PL"/>
+        </w:rPr>
+        <w:t xml:space="preserve"> [1</w:t>
+      </w:r>
+      <w:r>
+        <w:rPr>
+          <w:rFonts w:ascii="Sitka Banner" w:eastAsia="Times New Roman" w:hAnsi="Sitka Banner" w:cs="Times New Roman"/>
+          <w:color w:val="000000" w:themeColor="text1"/>
+          <w:lang w:eastAsia="pl-PL"/>
+        </w:rPr>
+        <w:t>,2,3</w:t>
+      </w:r>
+      <w:r>
+        <w:rPr>
+          <w:rFonts w:ascii="Sitka Banner" w:eastAsia="Times New Roman" w:hAnsi="Sitka Banner" w:cs="Times New Roman"/>
+          <w:color w:val="000000" w:themeColor="text1"/>
+          <w:lang w:eastAsia="pl-PL"/>
+        </w:rPr>
+        <w:t>]:</w:t>
+      </w:r>
+      <w:r>
+        <w:rPr>
+          <w:rFonts w:ascii="Sitka Banner" w:eastAsia="Times New Roman" w:hAnsi="Sitka Banner" w:cs="Times New Roman"/>
+          <w:color w:val="000000" w:themeColor="text1"/>
+          <w:lang w:eastAsia="pl-PL"/>
+        </w:rPr>
+        <w:t xml:space="preserve"> Działania podstawowe [Legenda]</w:t>
+      </w:r>
+    </w:p>
+    <w:p>
+      <w:pPr>
+        <w:spacing w:after="0" w:line="240" w:lineRule="auto"/>
+        <w:ind w:left="708"/>
+        <w:rPr>
+          <w:rFonts w:ascii="Sitka Banner" w:eastAsia="Times New Roman" w:hAnsi="Sitka Banner" w:cs="Times New Roman"/>
+          <w:color w:val="000000" w:themeColor="text1"/>
+          <w:lang w:eastAsia="pl-PL"/>
+        </w:rPr>
+      </w:pPr>
+      <w:r>
+        <w:rPr>
+          <w:rFonts w:ascii="Sitka Banner" w:eastAsia="Times New Roman" w:hAnsi="Sitka Banner" w:cs="Times New Roman"/>
+          <w:color w:val="000000" w:themeColor="text1"/>
+          <w:lang w:eastAsia="pl-PL"/>
+        </w:rPr>
+        <w:t xml:space="preserve">• category_id [1,2,3]: </w:t>
+      </w:r>
+    </w:p>
+    <w:p>
+      <w:pPr>
+        <w:spacing w:after="0" w:line="240" w:lineRule="auto"/>
+        <w:ind w:left="708"/>
+        <w:rPr>
+          <w:rFonts w:ascii="Sitka Banner" w:eastAsia="Times New Roman" w:hAnsi="Sitka Banner" w:cs="Times New Roman"/>
+          <w:color w:val="000000" w:themeColor="text1"/>
+          <w:lang w:eastAsia="pl-PL"/>
+        </w:rPr>
+      </w:pPr>
+      <w:r>
+        <w:rPr>
+          <w:rFonts w:ascii="Sitka Banner" w:eastAsia="Times New Roman" w:hAnsi="Sitka Banner" w:cs="Times New Roman"/>
+          <w:color w:val="000000" w:themeColor="text1"/>
+          <w:lang w:eastAsia="pl-PL"/>
+        </w:rPr>
+        <w:t xml:space="preserve">• subcategory_id [1,2,3]: </w:t>
+      </w:r>
+      <w:r>
+        <w:rPr>
+          <w:rFonts w:ascii="Sitka Banner" w:eastAsia="Times New Roman" w:hAnsi="Sitka Banner" w:cs="Times New Roman"/>
+          <w:color w:val="000000" w:themeColor="text1"/>
+          <w:lang w:eastAsia="pl-PL"/>
+        </w:rPr>
+        <w:tab/>
+      </w:r>
+    </w:p>
+    <w:p>
+      <w:pPr>
+        <w:spacing w:after="0" w:line="240" w:lineRule="auto"/>
+        <w:rPr>
+          <w:rFonts w:ascii="Sitka Banner" w:eastAsia="Times New Roman" w:hAnsi="Sitka Banner" w:cs="Times New Roman"/>
+          <w:color w:val="000000" w:themeColor="text1"/>
+          <w:lang w:eastAsia="pl-PL"/>
+        </w:rPr>
+      </w:pPr>
+      <w:r>
+        <w:rPr>
+          <w:rFonts w:ascii="Sitka Banner" w:eastAsia="Times New Roman" w:hAnsi="Sitka Banner" w:cs="Times New Roman"/>
+          <w:color w:val="000000" w:themeColor="text1"/>
+          <w:lang w:eastAsia="pl-PL"/>
+        </w:rPr>
+        <w:t>====================================================================</w:t>
+      </w:r>
+      <w:r>
+        <w:rPr>
+          <w:rFonts w:ascii="Sitka Banner" w:eastAsia="Times New Roman" w:hAnsi="Sitka Banner" w:cs="Times New Roman"/>
+          <w:b/>
+          <w:bCs/>
+          <w:color w:val="000000" w:themeColor="text1"/>
+          <w:lang w:eastAsia="pl-PL"/>
+        </w:rPr>
+        <w:t>CHANGE_VISIBILITY</w:t>
+      </w:r>
+      <w:r>
+        <w:rPr>
+          <w:rFonts w:ascii="Sitka Banner" w:eastAsia="Times New Roman" w:hAnsi="Sitka Banner" w:cs="Times New Roman"/>
+          <w:b/>
+          <w:bCs/>
+          <w:color w:val="000000" w:themeColor="text1"/>
+          <w:lang w:eastAsia="pl-PL"/>
+        </w:rPr>
+        <w:t>:</w:t>
+      </w:r>
+      <w:r>
+        <w:rPr>
+          <w:rFonts w:ascii="Sitka Banner" w:eastAsia="Times New Roman" w:hAnsi="Sitka Banner" w:cs="Times New Roman"/>
+          <w:b/>
+          <w:bCs/>
+          <w:color w:val="000000" w:themeColor="text1"/>
+          <w:lang w:eastAsia="pl-PL"/>
+        </w:rPr>
+        <w:t xml:space="preserve"> </w:t>
+      </w:r>
+      <w:r>
+        <w:rPr>
+          <w:rFonts w:ascii="Sitka Banner" w:eastAsia="Times New Roman" w:hAnsi="Sitka Banner" w:cs="Times New Roman"/>
+          <w:color w:val="000000" w:themeColor="text1"/>
+          <w:lang w:eastAsia="pl-PL"/>
+        </w:rPr>
+        <w:t xml:space="preserve">Wykonanie akcji edycji widoczności </w:t>
+      </w:r>
+      <w:r>
+        <w:rPr>
+          <w:rFonts w:ascii="Sitka Banner" w:eastAsia="Times New Roman" w:hAnsi="Sitka Banner" w:cs="Times New Roman"/>
+          <w:color w:val="000000" w:themeColor="text1"/>
+          <w:lang w:eastAsia="pl-PL"/>
+        </w:rPr>
+        <w:t>strony</w:t>
+      </w:r>
+      <w:r>
+        <w:rPr>
+          <w:rFonts w:ascii="Sitka Banner" w:eastAsia="Times New Roman" w:hAnsi="Sitka Banner" w:cs="Times New Roman"/>
+          <w:color w:val="000000" w:themeColor="text1"/>
+          <w:lang w:eastAsia="pl-PL"/>
+        </w:rPr>
+        <w:t xml:space="preserve"> </w:t>
+      </w:r>
+      <w:r>
+        <w:rPr>
+          <w:rFonts w:ascii="Sitka Banner" w:eastAsia="Times New Roman" w:hAnsi="Sitka Banner" w:cs="Times New Roman"/>
+          <w:color w:val="000000" w:themeColor="text1"/>
+          <w:lang w:eastAsia="pl-PL"/>
+        </w:rPr>
+        <w:t xml:space="preserve">| Modyfikowanie </w:t>
+      </w:r>
+      <w:r>
+        <w:rPr>
+          <w:rFonts w:ascii="Sitka Banner" w:eastAsia="Times New Roman" w:hAnsi="Sitka Banner" w:cs="Times New Roman"/>
+          <w:b/>
+          <w:bCs/>
+          <w:color w:val="000000" w:themeColor="text1"/>
+          <w:lang w:eastAsia="pl-PL"/>
+        </w:rPr>
+        <w:t>ID</w:t>
+      </w:r>
+    </w:p>
+    <w:p>
+      <w:pPr>
+        <w:spacing w:after="0" w:line="240" w:lineRule="auto"/>
+        <w:ind w:firstLine="708"/>
+        <w:rPr>
+          <w:rFonts w:ascii="Sitka Banner" w:eastAsia="Times New Roman" w:hAnsi="Sitka Banner" w:cs="Times New Roman"/>
+          <w:color w:val="000000" w:themeColor="text1"/>
+          <w:lang w:eastAsia="pl-PL"/>
+        </w:rPr>
+      </w:pPr>
+      <w:r>
+        <w:rPr>
+          <w:rFonts w:ascii="Sitka Banner" w:eastAsia="Times New Roman" w:hAnsi="Sitka Banner" w:cs="Times New Roman"/>
+          <w:color w:val="000000" w:themeColor="text1"/>
+          <w:lang w:eastAsia="pl-PL"/>
+        </w:rPr>
+        <w:t>• [1</w:t>
+      </w:r>
+      <w:r>
+        <w:rPr>
+          <w:rFonts w:ascii="Sitka Banner" w:eastAsia="Times New Roman" w:hAnsi="Sitka Banner" w:cs="Times New Roman"/>
+          <w:color w:val="000000" w:themeColor="text1"/>
+          <w:lang w:eastAsia="pl-PL"/>
+        </w:rPr>
+        <w:t>,2,3</w:t>
+      </w:r>
+      <w:r>
+        <w:rPr>
+          <w:rFonts w:ascii="Sitka Banner" w:eastAsia="Times New Roman" w:hAnsi="Sitka Banner" w:cs="Times New Roman"/>
+          <w:color w:val="000000" w:themeColor="text1"/>
+          <w:lang w:eastAsia="pl-PL"/>
+        </w:rPr>
+        <w:t>]:</w:t>
+      </w:r>
+      <w:r>
+        <w:rPr>
+          <w:rFonts w:ascii="Sitka Banner" w:eastAsia="Times New Roman" w:hAnsi="Sitka Banner" w:cs="Times New Roman"/>
+          <w:color w:val="000000" w:themeColor="text1"/>
+          <w:lang w:eastAsia="pl-PL"/>
+        </w:rPr>
+        <w:t xml:space="preserve"> Działania podstawowe [Legenda]</w:t>
+      </w:r>
+      <w:r>
+        <w:rPr>
+          <w:rFonts w:ascii="Sitka Banner" w:eastAsia="Times New Roman" w:hAnsi="Sitka Banner" w:cs="Times New Roman"/>
+          <w:color w:val="000000" w:themeColor="text1"/>
+          <w:lang w:eastAsia="pl-PL"/>
+        </w:rPr>
+        <w:br/>
+      </w:r>
+      <w:r>
+        <w:rPr>
+          <w:rFonts w:ascii="Sitka Banner" w:eastAsia="Times New Roman" w:hAnsi="Sitka Banner" w:cs="Times New Roman"/>
+          <w:color w:val="000000" w:themeColor="text1"/>
+          <w:lang w:eastAsia="pl-PL"/>
+        </w:rPr>
+        <w:t>====================================================================</w:t>
+      </w:r>
+    </w:p>
+    <w:p>
+      <w:pPr>
+        <w:spacing w:after="0" w:line="240" w:lineRule="auto"/>
+        <w:rPr>
+          <w:rFonts w:ascii="Sitka Banner" w:eastAsia="Times New Roman" w:hAnsi="Sitka Banner" w:cs="Times New Roman"/>
+          <w:color w:val="000000" w:themeColor="text1"/>
+          <w:lang w:eastAsia="pl-PL"/>
+        </w:rPr>
+      </w:pPr>
+      <w:r>
+        <w:rPr>
+          <w:rFonts w:ascii="Sitka Banner" w:eastAsia="Times New Roman" w:hAnsi="Sitka Banner" w:cs="Times New Roman"/>
+          <w:b/>
+          <w:bCs/>
+          <w:color w:val="000000" w:themeColor="text1"/>
+          <w:lang w:eastAsia="pl-PL"/>
+        </w:rPr>
+        <w:t>Panel zarządzania</w:t>
+      </w:r>
+      <w:r>
+        <w:rPr>
+          <w:rFonts w:ascii="Sitka Banner" w:eastAsia="Times New Roman" w:hAnsi="Sitka Banner" w:cs="Times New Roman"/>
+          <w:color w:val="000000" w:themeColor="text1"/>
+          <w:lang w:eastAsia="pl-PL"/>
+        </w:rPr>
+        <w:t xml:space="preserve"> [a] [ view=</w:t>
+      </w:r>
+      <w:r>
+        <w:rPr>
+          <w:rFonts w:ascii="Sitka Banner" w:eastAsia="Times New Roman" w:hAnsi="Sitka Banner" w:cs="Times New Roman"/>
+          <w:color w:val="000000" w:themeColor="text1"/>
+          <w:lang w:eastAsia="pl-PL"/>
+        </w:rPr>
+        <w:t>type/pages</w:t>
+      </w:r>
+      <w:r>
+        <w:rPr>
+          <w:rFonts w:ascii="Sitka Banner" w:eastAsia="Times New Roman" w:hAnsi="Sitka Banner" w:cs="Times New Roman"/>
+          <w:color w:val="000000" w:themeColor="text1"/>
+          <w:lang w:eastAsia="pl-PL"/>
+        </w:rPr>
+        <w:t xml:space="preserve"> ]</w:t>
+      </w:r>
+      <w:r>
+        <w:rPr>
+          <w:rFonts w:ascii="Sitka Banner" w:eastAsia="Times New Roman" w:hAnsi="Sitka Banner" w:cs="Times New Roman"/>
+          <w:color w:val="000000" w:themeColor="text1"/>
+          <w:lang w:eastAsia="pl-PL"/>
+        </w:rPr>
+        <w:t xml:space="preserve"> [b] [category/pages] [c] [subcategory/pages]</w:t>
+      </w:r>
+      <w:r>
+        <w:rPr>
+          <w:rFonts w:ascii="Sitka Banner" w:eastAsia="Times New Roman" w:hAnsi="Sitka Banner" w:cs="Times New Roman"/>
+          <w:color w:val="000000" w:themeColor="text1"/>
+          <w:lang w:eastAsia="pl-PL"/>
+        </w:rPr>
+        <w:br/>
+      </w:r>
+      <w:r>
+        <w:rPr>
+          <w:rFonts w:ascii="Sitka Banner" w:eastAsia="Times New Roman" w:hAnsi="Sitka Banner" w:cs="Times New Roman"/>
+          <w:color w:val="000000" w:themeColor="text1"/>
+          <w:lang w:eastAsia="pl-PL"/>
+        </w:rPr>
+        <w:tab/>
+        <w:t>• [a]: Pob</w:t>
+      </w:r>
+      <w:r>
+        <w:rPr>
+          <w:rFonts w:ascii="Sitka Banner" w:eastAsia="Times New Roman" w:hAnsi="Sitka Banner" w:cs="Times New Roman"/>
+          <w:color w:val="000000" w:themeColor="text1"/>
+          <w:lang w:eastAsia="pl-PL"/>
+        </w:rPr>
+        <w:t>ranie danych po user_id</w:t>
+      </w:r>
+    </w:p>
+    <w:p>
+      <w:pPr>
+        <w:spacing w:after="0" w:line="240" w:lineRule="auto"/>
+        <w:ind w:left="708"/>
+        <w:rPr>
+          <w:rFonts w:ascii="Sitka Banner" w:eastAsia="Times New Roman" w:hAnsi="Sitka Banner" w:cs="Times New Roman"/>
+          <w:color w:val="000000" w:themeColor="text1"/>
+          <w:lang w:eastAsia="pl-PL"/>
+        </w:rPr>
+      </w:pPr>
+      <w:r>
+        <w:rPr>
+          <w:rFonts w:ascii="Sitka Banner" w:eastAsia="Times New Roman" w:hAnsi="Sitka Banner" w:cs="Times New Roman"/>
+          <w:color w:val="000000" w:themeColor="text1"/>
+          <w:lang w:eastAsia="pl-PL"/>
+        </w:rPr>
+        <w:t>• [b]</w:t>
+      </w:r>
+      <w:r>
+        <w:rPr>
+          <w:rFonts w:ascii="Sitka Banner" w:eastAsia="Times New Roman" w:hAnsi="Sitka Banner" w:cs="Times New Roman"/>
+          <w:color w:val="000000" w:themeColor="text1"/>
+          <w:lang w:eastAsia="pl-PL"/>
+        </w:rPr>
+        <w:t>[c]</w:t>
+      </w:r>
+      <w:r>
+        <w:rPr>
+          <w:rFonts w:ascii="Sitka Banner" w:eastAsia="Times New Roman" w:hAnsi="Sitka Banner" w:cs="Times New Roman"/>
+          <w:color w:val="000000" w:themeColor="text1"/>
+          <w:lang w:eastAsia="pl-PL"/>
+        </w:rPr>
+        <w:t>:</w:t>
+      </w:r>
+      <w:r>
+        <w:rPr>
+          <w:rFonts w:ascii="Sitka Banner" w:eastAsia="Times New Roman" w:hAnsi="Sitka Banner" w:cs="Times New Roman"/>
+          <w:color w:val="000000" w:themeColor="text1"/>
+          <w:lang w:eastAsia="pl-PL"/>
+        </w:rPr>
+        <w:t xml:space="preserve"> [</w:t>
+      </w:r>
+      <w:r>
+        <w:rPr>
+          <w:rFonts w:ascii="Sitka Banner" w:eastAsia="Times New Roman" w:hAnsi="Sitka Banner" w:cs="Times New Roman"/>
+          <w:color w:val="000000" w:themeColor="text1"/>
+          <w:lang w:eastAsia="pl-PL"/>
+        </w:rPr>
+        <w:t>2,3</w:t>
+      </w:r>
+      <w:r>
+        <w:rPr>
+          <w:rFonts w:ascii="Sitka Banner" w:eastAsia="Times New Roman" w:hAnsi="Sitka Banner" w:cs="Times New Roman"/>
+          <w:color w:val="000000" w:themeColor="text1"/>
+          <w:lang w:eastAsia="pl-PL"/>
+        </w:rPr>
+        <w:t>]:</w:t>
+      </w:r>
+      <w:r>
+        <w:rPr>
+          <w:rFonts w:ascii="Sitka Banner" w:eastAsia="Times New Roman" w:hAnsi="Sitka Banner" w:cs="Times New Roman"/>
+          <w:color w:val="000000" w:themeColor="text1"/>
+          <w:lang w:eastAsia="pl-PL"/>
+        </w:rPr>
+        <w:t xml:space="preserve"> Działania podstawowe [Legenda] &amp; [</w:t>
+      </w:r>
+      <w:r>
+        <w:rPr>
+          <w:rFonts w:ascii="Sitka Banner" w:eastAsia="Times New Roman" w:hAnsi="Sitka Banner" w:cs="Times New Roman"/>
+          <w:color w:val="000000" w:themeColor="text1"/>
+          <w:lang w:eastAsia="pl-PL"/>
+        </w:rPr>
+        <w:t>1</w:t>
+      </w:r>
+      <w:r>
+        <w:rPr>
+          <w:rFonts w:ascii="Sitka Banner" w:eastAsia="Times New Roman" w:hAnsi="Sitka Banner" w:cs="Times New Roman"/>
+          <w:color w:val="000000" w:themeColor="text1"/>
+          <w:lang w:eastAsia="pl-PL"/>
+        </w:rPr>
+        <w:t>]:[2]</w:t>
+      </w:r>
+    </w:p>
+    <w:p>
+      <w:pPr>
+        <w:spacing w:after="0" w:line="240" w:lineRule="auto"/>
+        <w:rPr>
+          <w:rFonts w:ascii="Sitka Banner" w:eastAsia="Times New Roman" w:hAnsi="Sitka Banner" w:cs="Times New Roman"/>
+          <w:color w:val="000000" w:themeColor="text1"/>
+          <w:lang w:eastAsia="pl-PL"/>
+        </w:rPr>
+      </w:pPr>
+      <w:r>
+        <w:rPr>
+          <w:rFonts w:ascii="Sitka Banner" w:eastAsia="Times New Roman" w:hAnsi="Sitka Banner" w:cs="Times New Roman"/>
+          <w:color w:val="000000" w:themeColor="text1"/>
+          <w:lang w:eastAsia="pl-PL"/>
+        </w:rPr>
+        <w:t>====================================================================</w:t>
+      </w:r>
+    </w:p>
+    <w:p>
+      <w:pPr>
+        <w:spacing w:after="0" w:line="240" w:lineRule="auto"/>
+        <w:rPr>
+          <w:rFonts w:ascii="Sitka Banner" w:eastAsia="Times New Roman" w:hAnsi="Sitka Banner" w:cs="Times New Roman"/>
+          <w:b/>
+          <w:bCs/>
+          <w:color w:val="000000" w:themeColor="text1"/>
+          <w:lang w:eastAsia="pl-PL"/>
+        </w:rPr>
+      </w:pPr>
+      <w:r>
+        <w:rPr>
+          <w:rFonts w:ascii="Sitka Banner" w:eastAsia="Times New Roman" w:hAnsi="Sitka Banner" w:cs="Times New Roman"/>
+          <w:b/>
+          <w:bCs/>
+          <w:color w:val="000000" w:themeColor="text1"/>
+          <w:lang w:eastAsia="pl-PL"/>
+        </w:rPr>
+        <w:t>Panel zarządzania</w:t>
+      </w:r>
+      <w:r>
+        <w:rPr>
+          <w:rFonts w:ascii="Sitka Banner" w:eastAsia="Times New Roman" w:hAnsi="Sitka Banner" w:cs="Times New Roman"/>
+          <w:color w:val="000000" w:themeColor="text1"/>
+          <w:lang w:eastAsia="pl-PL"/>
+        </w:rPr>
+        <w:t xml:space="preserve"> </w:t>
+      </w:r>
+      <w:r>
+        <w:rPr>
+          <w:rFonts w:ascii="Sitka Banner" w:eastAsia="Times New Roman" w:hAnsi="Sitka Banner" w:cs="Times New Roman"/>
+          <w:b/>
+          <w:bCs/>
+          <w:color w:val="000000" w:themeColor="text1"/>
+          <w:lang w:eastAsia="pl-PL"/>
+        </w:rPr>
+        <w:t>[ MultiUpdate ]:</w:t>
+      </w:r>
+      <w:r>
+        <w:rPr>
+          <w:rFonts w:ascii="Sitka Banner" w:eastAsia="Times New Roman" w:hAnsi="Sitka Banner" w:cs="Times New Roman"/>
+          <w:color w:val="000000" w:themeColor="text1"/>
+          <w:lang w:eastAsia="pl-PL"/>
+        </w:rPr>
+        <w:t xml:space="preserve"> </w:t>
+      </w:r>
+      <w:r>
+        <w:rPr>
+          <w:rFonts w:ascii="Sitka Banner" w:eastAsia="Times New Roman" w:hAnsi="Sitka Banner" w:cs="Times New Roman"/>
+          <w:color w:val="000000" w:themeColor="text1"/>
+          <w:lang w:eastAsia="pl-PL"/>
+        </w:rPr>
+        <w:t xml:space="preserve">Wykonanie akcji edycji </w:t>
+      </w:r>
+      <w:r>
+        <w:rPr>
+          <w:rFonts w:ascii="Sitka Banner" w:eastAsia="Times New Roman" w:hAnsi="Sitka Banner" w:cs="Times New Roman"/>
+          <w:color w:val="000000" w:themeColor="text1"/>
+          <w:lang w:eastAsia="pl-PL"/>
+        </w:rPr>
+        <w:t>strony</w:t>
+      </w:r>
+      <w:r>
+        <w:rPr>
+          <w:rFonts w:ascii="Sitka Banner" w:eastAsia="Times New Roman" w:hAnsi="Sitka Banner" w:cs="Times New Roman"/>
+          <w:color w:val="000000" w:themeColor="text1"/>
+          <w:lang w:eastAsia="pl-PL"/>
+        </w:rPr>
+        <w:t xml:space="preserve"> [order oraz checkboxy]</w:t>
+      </w:r>
+      <w:r>
+        <w:rPr>
+          <w:rFonts w:ascii="Sitka Banner" w:eastAsia="Times New Roman" w:hAnsi="Sitka Banner" w:cs="Times New Roman"/>
+          <w:color w:val="000000" w:themeColor="text1"/>
+          <w:lang w:eastAsia="pl-PL"/>
+        </w:rPr>
+        <w:br/>
+      </w:r>
+      <w:r>
+        <w:rPr>
+          <w:rFonts w:ascii="Sitka Banner" w:eastAsia="Times New Roman" w:hAnsi="Sitka Banner" w:cs="Times New Roman"/>
+          <w:color w:val="000000" w:themeColor="text1"/>
+          <w:lang w:eastAsia="pl-PL"/>
+        </w:rPr>
+        <w:t xml:space="preserve">Modyfikowanie wartości </w:t>
+      </w:r>
+      <w:r>
+        <w:rPr>
+          <w:rFonts w:ascii="Sitka Banner" w:eastAsia="Times New Roman" w:hAnsi="Sitka Banner" w:cs="Times New Roman"/>
+          <w:b/>
+          <w:bCs/>
+          <w:color w:val="000000" w:themeColor="text1"/>
+          <w:lang w:eastAsia="pl-PL"/>
+        </w:rPr>
+        <w:t>IDS[]</w:t>
+      </w:r>
+      <w:r>
+        <w:rPr>
+          <w:rFonts w:ascii="Sitka Banner" w:eastAsia="Times New Roman" w:hAnsi="Sitka Banner" w:cs="Times New Roman"/>
+          <w:color w:val="000000" w:themeColor="text1"/>
+          <w:lang w:eastAsia="pl-PL"/>
+        </w:rPr>
+        <w:t>, który znajduje się w polach &lt;input&gt;</w:t>
+      </w:r>
+    </w:p>
+    <w:p>
+      <w:pPr>
+        <w:spacing w:after="0" w:line="240" w:lineRule="auto"/>
+        <w:ind w:firstLine="708"/>
+        <w:rPr>
+          <w:rFonts w:ascii="Sitka Banner" w:eastAsia="Times New Roman" w:hAnsi="Sitka Banner" w:cs="Times New Roman"/>
+          <w:color w:val="000000" w:themeColor="text1"/>
+          <w:lang w:eastAsia="pl-PL"/>
+        </w:rPr>
+      </w:pPr>
+      <w:r>
+        <w:rPr>
+          <w:rFonts w:ascii="Sitka Banner" w:eastAsia="Times New Roman" w:hAnsi="Sitka Banner" w:cs="Times New Roman"/>
+          <w:color w:val="000000" w:themeColor="text1"/>
+          <w:lang w:eastAsia="pl-PL"/>
+        </w:rPr>
+        <w:t>•</w:t>
+      </w:r>
+      <w:r>
+        <w:rPr>
+          <w:rFonts w:ascii="Sitka Banner" w:eastAsia="Times New Roman" w:hAnsi="Sitka Banner" w:cs="Times New Roman"/>
+          <w:b/>
+          <w:bCs/>
+          <w:color w:val="000000" w:themeColor="text1"/>
+          <w:lang w:eastAsia="pl-PL"/>
+        </w:rPr>
+        <w:t xml:space="preserve"> </w:t>
+      </w:r>
+      <w:r>
+        <w:rPr>
+          <w:rFonts w:ascii="Sitka Banner" w:eastAsia="Times New Roman" w:hAnsi="Sitka Banner" w:cs="Times New Roman"/>
+          <w:color w:val="000000" w:themeColor="text1"/>
+          <w:lang w:eastAsia="pl-PL"/>
+        </w:rPr>
+        <w:t>[1</w:t>
+      </w:r>
+      <w:r>
+        <w:rPr>
+          <w:rFonts w:ascii="Sitka Banner" w:eastAsia="Times New Roman" w:hAnsi="Sitka Banner" w:cs="Times New Roman"/>
+          <w:color w:val="000000" w:themeColor="text1"/>
+          <w:lang w:eastAsia="pl-PL"/>
+        </w:rPr>
+        <w:t>,2,3</w:t>
+      </w:r>
+      <w:r>
+        <w:rPr>
+          <w:rFonts w:ascii="Sitka Banner" w:eastAsia="Times New Roman" w:hAnsi="Sitka Banner" w:cs="Times New Roman"/>
+          <w:color w:val="000000" w:themeColor="text1"/>
+          <w:lang w:eastAsia="pl-PL"/>
+        </w:rPr>
+        <w:t xml:space="preserve">]:  </w:t>
+      </w:r>
+      <w:r>
+        <w:rPr>
+          <w:rFonts w:ascii="Sitka Banner" w:eastAsia="Times New Roman" w:hAnsi="Sitka Banner" w:cs="Times New Roman"/>
+          <w:color w:val="000000" w:themeColor="text1"/>
+          <w:lang w:eastAsia="pl-PL"/>
+        </w:rPr>
+        <w:t>Działanie podstawowe, ale</w:t>
+      </w:r>
+    </w:p>
+    <w:p>
+      <w:pPr>
+        <w:spacing w:after="0" w:line="240" w:lineRule="auto"/>
+        <w:ind w:left="708" w:firstLine="708"/>
+        <w:rPr>
+          <w:rFonts w:ascii="Sitka Banner" w:eastAsia="Times New Roman" w:hAnsi="Sitka Banner" w:cs="Times New Roman"/>
+          <w:color w:val="000000" w:themeColor="text1"/>
+          <w:lang w:eastAsia="pl-PL"/>
+        </w:rPr>
+      </w:pPr>
+      <w:r>
+        <w:rPr>
+          <w:rFonts w:ascii="Sitka Banner" w:eastAsia="Times New Roman" w:hAnsi="Sitka Banner" w:cs="Times New Roman"/>
+          <w:color w:val="000000" w:themeColor="text1"/>
+          <w:lang w:eastAsia="pl-PL"/>
+        </w:rPr>
+        <w:t>•</w:t>
+      </w:r>
+      <w:r>
+        <w:rPr>
+          <w:rFonts w:ascii="Sitka Banner" w:eastAsia="Times New Roman" w:hAnsi="Sitka Banner" w:cs="Times New Roman"/>
+          <w:color w:val="000000" w:themeColor="text1"/>
+          <w:lang w:eastAsia="pl-PL"/>
+        </w:rPr>
+        <w:t xml:space="preserve"> gdy wszystkie elementy mają nieistniejący IDS: Działanie podstawowe</w:t>
+      </w:r>
+    </w:p>
+    <w:p>
+      <w:pPr>
+        <w:spacing w:after="0" w:line="240" w:lineRule="auto"/>
+        <w:ind w:left="708" w:firstLine="708"/>
+        <w:rPr>
+          <w:rFonts w:ascii="Sitka Banner" w:eastAsia="Times New Roman" w:hAnsi="Sitka Banner" w:cs="Times New Roman"/>
+          <w:color w:val="000000" w:themeColor="text1"/>
+          <w:lang w:eastAsia="pl-PL"/>
+        </w:rPr>
+      </w:pPr>
+      <w:r>
+        <w:rPr>
+          <w:rFonts w:ascii="Sitka Banner" w:eastAsia="Times New Roman" w:hAnsi="Sitka Banner" w:cs="Times New Roman"/>
+          <w:color w:val="000000" w:themeColor="text1"/>
+          <w:lang w:eastAsia="pl-PL"/>
+        </w:rPr>
+        <w:t>•</w:t>
+      </w:r>
+      <w:r>
+        <w:rPr>
+          <w:rFonts w:ascii="Sitka Banner" w:eastAsia="Times New Roman" w:hAnsi="Sitka Banner" w:cs="Times New Roman"/>
+          <w:color w:val="000000" w:themeColor="text1"/>
+          <w:lang w:eastAsia="pl-PL"/>
+        </w:rPr>
+        <w:t xml:space="preserve"> gdy min. jeden IDS jest prawidłowy: e</w:t>
+      </w:r>
+      <w:r>
+        <w:rPr>
+          <w:rFonts w:ascii="Sitka Banner" w:eastAsia="Times New Roman" w:hAnsi="Sitka Banner" w:cs="Times New Roman"/>
+          <w:color w:val="000000" w:themeColor="text1"/>
+          <w:lang w:eastAsia="pl-PL"/>
+        </w:rPr>
+        <w:t>lement o niewłaściwym ID nie podlega aktualizacji</w:t>
+      </w:r>
+    </w:p>
+    <w:p>
+      <w:pPr>
+        <w:spacing w:after="0" w:line="240" w:lineRule="auto"/>
+        <w:rPr>
+          <w:rFonts w:ascii="Sitka Banner" w:eastAsia="Times New Roman" w:hAnsi="Sitka Banner" w:cs="Times New Roman"/>
+          <w:color w:val="000000" w:themeColor="text1"/>
+          <w:lang w:eastAsia="pl-PL"/>
+        </w:rPr>
+      </w:pPr>
+      <w:r>
+        <w:rPr>
+          <w:rFonts w:ascii="Sitka Banner" w:eastAsia="Times New Roman" w:hAnsi="Sitka Banner" w:cs="Times New Roman"/>
+          <w:color w:val="000000" w:themeColor="text1"/>
+          <w:lang w:eastAsia="pl-PL"/>
+        </w:rPr>
+        <w:t>===================================================================</w:t>
+      </w:r>
+    </w:p>
+    <w:p>
+      <w:pPr>
+        <w:spacing w:after="0" w:line="240" w:lineRule="auto"/>
+        <w:rPr>
+          <w:rFonts w:ascii="Sitka Banner" w:eastAsia="Times New Roman" w:hAnsi="Sitka Banner" w:cs="Times New Roman"/>
+          <w:b/>
+          <w:bCs/>
+          <w:color w:val="000000" w:themeColor="text1"/>
+          <w:lang w:eastAsia="pl-PL"/>
+        </w:rPr>
+      </w:pPr>
+      <w:r>
+        <w:rPr>
+          <w:rFonts w:ascii="Sitka Banner" w:eastAsia="Times New Roman" w:hAnsi="Sitka Banner" w:cs="Times New Roman"/>
+          <w:b/>
+          <w:bCs/>
+          <w:color w:val="000000" w:themeColor="text1"/>
+          <w:lang w:eastAsia="pl-PL"/>
+        </w:rPr>
+        <w:t>DELETE</w:t>
+      </w:r>
+      <w:r>
+        <w:rPr>
+          <w:rFonts w:ascii="Sitka Banner" w:eastAsia="Times New Roman" w:hAnsi="Sitka Banner" w:cs="Times New Roman"/>
+          <w:b/>
+          <w:bCs/>
+          <w:color w:val="000000" w:themeColor="text1"/>
+          <w:lang w:eastAsia="pl-PL"/>
+        </w:rPr>
+        <w:t xml:space="preserve">: </w:t>
+      </w:r>
+      <w:r>
+        <w:rPr>
+          <w:rFonts w:ascii="Sitka Banner" w:eastAsia="Times New Roman" w:hAnsi="Sitka Banner" w:cs="Times New Roman"/>
+          <w:color w:val="000000" w:themeColor="text1"/>
+          <w:lang w:eastAsia="pl-PL"/>
+        </w:rPr>
+        <w:t xml:space="preserve">Usunięcie </w:t>
+      </w:r>
+      <w:r>
+        <w:rPr>
+          <w:rFonts w:ascii="Sitka Banner" w:eastAsia="Times New Roman" w:hAnsi="Sitka Banner" w:cs="Times New Roman"/>
+          <w:color w:val="000000" w:themeColor="text1"/>
+          <w:lang w:eastAsia="pl-PL"/>
+        </w:rPr>
+        <w:t>strony</w:t>
+      </w:r>
+      <w:r>
+        <w:rPr>
+          <w:rFonts w:ascii="Sitka Banner" w:eastAsia="Times New Roman" w:hAnsi="Sitka Banner" w:cs="Times New Roman"/>
+          <w:b/>
+          <w:bCs/>
+          <w:color w:val="000000" w:themeColor="text1"/>
+          <w:lang w:eastAsia="pl-PL"/>
+        </w:rPr>
+        <w:t xml:space="preserve"> </w:t>
+      </w:r>
+      <w:r>
+        <w:rPr>
+          <w:rFonts w:ascii="Sitka Banner" w:eastAsia="Times New Roman" w:hAnsi="Sitka Banner" w:cs="Times New Roman"/>
+          <w:color w:val="000000" w:themeColor="text1"/>
+          <w:lang w:eastAsia="pl-PL"/>
+        </w:rPr>
+        <w:t xml:space="preserve">| Modyfikowanie </w:t>
+      </w:r>
+      <w:r>
+        <w:rPr>
+          <w:rFonts w:ascii="Sitka Banner" w:eastAsia="Times New Roman" w:hAnsi="Sitka Banner" w:cs="Times New Roman"/>
+          <w:b/>
+          <w:bCs/>
+          <w:color w:val="000000" w:themeColor="text1"/>
+          <w:lang w:eastAsia="pl-PL"/>
+        </w:rPr>
+        <w:t>ID</w:t>
+      </w:r>
+    </w:p>
+    <w:p>
+      <w:pPr>
+        <w:spacing w:after="0" w:line="240" w:lineRule="auto"/>
+        <w:ind w:left="705"/>
         <w:rPr>
           <w:rFonts w:ascii="Sitka Banner" w:eastAsia="Times New Roman" w:hAnsi="Sitka Banner" w:cs="Times New Roman"/>
           <w:color w:val="000000" w:themeColor="text1"/>
@@ -3636,966 +5096,7 @@
       <w:r>
         <w:rPr>
           <w:rFonts w:ascii="Sitka Banner" w:eastAsia="Times New Roman" w:hAnsi="Sitka Banner" w:cs="Times New Roman"/>
-          <w:color w:val="000000"/>
-          <w:lang w:eastAsia="pl-PL"/>
-        </w:rPr>
-        <w:br/>
-      </w:r>
-      <w:r>
-        <w:rPr>
-          <w:rFonts w:ascii="Sitka Banner" w:eastAsia="Times New Roman" w:hAnsi="Sitka Banner" w:cs="Times New Roman"/>
-          <w:b/>
-          <w:bCs/>
-          <w:sz w:val="24"/>
-          <w:szCs w:val="24"/>
-          <w:lang w:eastAsia="pl-PL"/>
-        </w:rPr>
-        <w:t>Wynik</w:t>
-      </w:r>
-      <w:r>
-        <w:rPr>
-          <w:rFonts w:ascii="Sitka Banner" w:eastAsia="Times New Roman" w:hAnsi="Sitka Banner" w:cs="Times New Roman"/>
-          <w:sz w:val="24"/>
-          <w:szCs w:val="24"/>
-          <w:lang w:eastAsia="pl-PL"/>
-        </w:rPr>
-        <w:t xml:space="preserve">: Wszystkie </w:t>
-      </w:r>
-      <w:r>
-        <w:rPr>
-          <w:rFonts w:ascii="Sitka Banner" w:eastAsia="Times New Roman" w:hAnsi="Sitka Banner" w:cs="Times New Roman"/>
-          <w:b/>
-          <w:bCs/>
-          <w:sz w:val="24"/>
-          <w:szCs w:val="24"/>
-          <w:lang w:eastAsia="pl-PL"/>
-        </w:rPr>
-        <w:t xml:space="preserve">testy </w:t>
-      </w:r>
-      <w:r>
-        <w:rPr>
-          <w:rFonts w:ascii="Sitka Banner" w:eastAsia="Times New Roman" w:hAnsi="Sitka Banner" w:cs="Times New Roman"/>
-          <w:b/>
-          <w:bCs/>
-          <w:color w:val="000000"/>
-          <w:lang w:eastAsia="pl-PL"/>
-        </w:rPr>
-        <w:t xml:space="preserve">zabezpieczeń </w:t>
-      </w:r>
-      <w:r>
-        <w:rPr>
-          <w:rFonts w:ascii="Sitka Banner" w:eastAsia="Times New Roman" w:hAnsi="Sitka Banner" w:cs="Times New Roman"/>
-          <w:sz w:val="24"/>
-          <w:szCs w:val="24"/>
-          <w:lang w:eastAsia="pl-PL"/>
-        </w:rPr>
-        <w:t>zostały zakończone pomyślnie.</w:t>
-      </w:r>
-    </w:p>
-    <w:p>
-      <w:pPr>
-        <w:rPr>
-          <w:rFonts w:ascii="Sitka Banner" w:hAnsi="Sitka Banner" w:cs="Times New Roman"/>
-        </w:rPr>
-      </w:pPr>
-    </w:p>
-    <w:p>
-      <w:pPr>
-        <w:rPr>
-          <w:rFonts w:ascii="Sitka Banner" w:hAnsi="Sitka Banner" w:cs="Times New Roman"/>
-        </w:rPr>
-      </w:pPr>
-    </w:p>
-    <w:p>
-      <w:pPr>
-        <w:rPr>
-          <w:rFonts w:ascii="Sitka Banner" w:hAnsi="Sitka Banner" w:cs="Times New Roman"/>
-        </w:rPr>
-      </w:pPr>
-      <w:r>
-        <w:rPr>
-          <w:rFonts w:ascii="Sitka Banner" w:hAnsi="Sitka Banner" w:cs="Times New Roman"/>
-        </w:rPr>
-        <w:br w:type="page"/>
-      </w:r>
-    </w:p>
-    <w:p>
-      <w:pPr>
-        <w:spacing w:after="0" w:line="240" w:lineRule="auto"/>
-        <w:jc w:val="center"/>
-        <w:rPr>
-          <w:rFonts w:ascii="Sitka Banner" w:eastAsia="Times New Roman" w:hAnsi="Sitka Banner" w:cs="Times New Roman"/>
-          <w:sz w:val="24"/>
-          <w:szCs w:val="24"/>
-          <w:lang w:eastAsia="pl-PL"/>
-        </w:rPr>
-      </w:pPr>
-      <w:r>
-        <w:rPr>
-          <w:rFonts w:ascii="Sitka Banner" w:eastAsia="Times New Roman" w:hAnsi="Sitka Banner" w:cs="Times New Roman"/>
-          <w:b/>
-          <w:bCs/>
-          <w:color w:val="000000"/>
-          <w:lang w:eastAsia="pl-PL"/>
-        </w:rPr>
-        <w:lastRenderedPageBreak/>
-        <w:t>Strony</w:t>
-      </w:r>
-    </w:p>
-    <w:p>
-      <w:pPr>
-        <w:spacing w:after="0" w:line="240" w:lineRule="auto"/>
-        <w:rPr>
-          <w:rFonts w:ascii="Sitka Banner" w:eastAsia="Times New Roman" w:hAnsi="Sitka Banner" w:cs="Times New Roman"/>
-          <w:b/>
-          <w:bCs/>
-          <w:color w:val="000000" w:themeColor="text1"/>
-          <w:lang w:eastAsia="pl-PL"/>
-        </w:rPr>
-      </w:pPr>
-      <w:r>
-        <w:rPr>
-          <w:rFonts w:ascii="Sitka Banner" w:eastAsia="Times New Roman" w:hAnsi="Sitka Banner" w:cs="Times New Roman"/>
-          <w:b/>
-          <w:bCs/>
-          <w:color w:val="000000"/>
-          <w:lang w:eastAsia="pl-PL"/>
-        </w:rPr>
-        <w:t>Testy zabezpieczeń [ Działanie na zawartości innego użytkownika i inne ]</w:t>
-      </w:r>
-      <w:r>
-        <w:rPr>
-          <w:rFonts w:ascii="Sitka Banner" w:eastAsia="Times New Roman" w:hAnsi="Sitka Banner" w:cs="Times New Roman"/>
-          <w:b/>
-          <w:bCs/>
-          <w:color w:val="000000"/>
-          <w:lang w:eastAsia="pl-PL"/>
-        </w:rPr>
-        <w:br/>
-      </w:r>
-      <w:r>
-        <w:rPr>
-          <w:rFonts w:ascii="Sitka Banner" w:eastAsia="Times New Roman" w:hAnsi="Sitka Banner" w:cs="Times New Roman"/>
-          <w:b/>
-          <w:bCs/>
-          <w:color w:val="70AD47" w:themeColor="accent6"/>
-          <w:lang w:eastAsia="pl-PL"/>
-        </w:rPr>
-        <w:t xml:space="preserve">CREATE: Wyświetlenie formularza z określonym </w:t>
-      </w:r>
-      <w:r>
-        <w:rPr>
-          <w:rFonts w:ascii="Sitka Banner" w:eastAsia="Times New Roman" w:hAnsi="Sitka Banner" w:cs="Times New Roman"/>
-          <w:b/>
-          <w:bCs/>
-          <w:color w:val="FF0000"/>
-          <w:lang w:eastAsia="pl-PL"/>
-        </w:rPr>
-        <w:t>parent_id</w:t>
-      </w:r>
-      <w:r>
-        <w:rPr>
-          <w:rFonts w:ascii="Sitka Banner" w:eastAsia="Times New Roman" w:hAnsi="Sitka Banner" w:cs="Times New Roman"/>
-          <w:b/>
-          <w:bCs/>
-          <w:color w:val="70AD47" w:themeColor="accent6"/>
-          <w:lang w:eastAsia="pl-PL"/>
-        </w:rPr>
-        <w:tab/>
-      </w:r>
-    </w:p>
-    <w:p>
-      <w:pPr>
-        <w:spacing w:after="0" w:line="240" w:lineRule="auto"/>
-        <w:rPr>
-          <w:rFonts w:ascii="Sitka Banner" w:eastAsia="Times New Roman" w:hAnsi="Sitka Banner" w:cs="Times New Roman"/>
-          <w:color w:val="000000" w:themeColor="text1"/>
-          <w:lang w:eastAsia="pl-PL"/>
-        </w:rPr>
-      </w:pPr>
-      <w:r>
-        <w:rPr>
-          <w:rFonts w:ascii="Sitka Banner" w:eastAsia="Times New Roman" w:hAnsi="Sitka Banner" w:cs="Times New Roman"/>
-          <w:b/>
-          <w:bCs/>
-          <w:color w:val="000000" w:themeColor="text1"/>
-          <w:lang w:eastAsia="pl-PL"/>
-        </w:rPr>
-        <w:tab/>
-      </w:r>
-      <w:r>
-        <w:rPr>
-          <w:rFonts w:ascii="Sitka Banner" w:eastAsia="Times New Roman" w:hAnsi="Sitka Banner" w:cs="Times New Roman"/>
-          <w:b/>
-          <w:bCs/>
-          <w:color w:val="000000" w:themeColor="text1"/>
-          <w:lang w:eastAsia="pl-PL"/>
-        </w:rPr>
-        <w:t xml:space="preserve">• PARENT_ID </w:t>
-      </w:r>
-      <w:r>
-        <w:rPr>
-          <w:rFonts w:ascii="Sitka Banner" w:eastAsia="Times New Roman" w:hAnsi="Sitka Banner" w:cs="Times New Roman"/>
-          <w:color w:val="000000" w:themeColor="text1"/>
-          <w:lang w:eastAsia="pl-PL"/>
-        </w:rPr>
-        <w:t>[1,2,3]:</w:t>
-      </w:r>
-      <w:r>
-        <w:rPr>
-          <w:rFonts w:ascii="Sitka Banner" w:eastAsia="Times New Roman" w:hAnsi="Sitka Banner" w:cs="Times New Roman"/>
-          <w:b/>
-          <w:bCs/>
-          <w:color w:val="000000" w:themeColor="text1"/>
-          <w:lang w:eastAsia="pl-PL"/>
-        </w:rPr>
-        <w:t xml:space="preserve"> </w:t>
-      </w:r>
-      <w:r>
-        <w:rPr>
-          <w:rFonts w:ascii="Sitka Banner" w:eastAsia="Times New Roman" w:hAnsi="Sitka Banner" w:cs="Times New Roman"/>
-          <w:color w:val="000000" w:themeColor="text1"/>
-          <w:lang w:eastAsia="pl-PL"/>
-        </w:rPr>
-        <w:t>Standard</w:t>
-      </w:r>
-    </w:p>
-    <w:p>
-      <w:pPr>
-        <w:spacing w:after="0" w:line="240" w:lineRule="auto"/>
-        <w:rPr>
-          <w:rFonts w:ascii="Sitka Banner" w:eastAsia="Times New Roman" w:hAnsi="Sitka Banner" w:cs="Times New Roman"/>
-          <w:b/>
-          <w:bCs/>
-          <w:color w:val="70AD47" w:themeColor="accent6"/>
-          <w:lang w:eastAsia="pl-PL"/>
-        </w:rPr>
-      </w:pPr>
-      <w:r>
-        <w:rPr>
-          <w:rFonts w:ascii="Sitka Banner" w:eastAsia="Times New Roman" w:hAnsi="Sitka Banner" w:cs="Times New Roman"/>
-          <w:b/>
-          <w:bCs/>
-          <w:color w:val="70AD47" w:themeColor="accent6"/>
-          <w:lang w:eastAsia="pl-PL"/>
-        </w:rPr>
-        <w:t>STORE: Wysłanie formularza</w:t>
-      </w:r>
-    </w:p>
-    <w:p>
-      <w:pPr>
-        <w:spacing w:after="0" w:line="240" w:lineRule="auto"/>
-        <w:rPr>
-          <w:rFonts w:ascii="Sitka Banner" w:eastAsia="Times New Roman" w:hAnsi="Sitka Banner" w:cs="Times New Roman"/>
-          <w:color w:val="000000" w:themeColor="text1"/>
-          <w:lang w:eastAsia="pl-PL"/>
-        </w:rPr>
-      </w:pPr>
-      <w:r>
-        <w:rPr>
-          <w:rFonts w:ascii="Sitka Banner" w:eastAsia="Times New Roman" w:hAnsi="Sitka Banner" w:cs="Times New Roman"/>
-          <w:b/>
-          <w:bCs/>
-          <w:color w:val="000000" w:themeColor="text1"/>
-          <w:lang w:eastAsia="pl-PL"/>
-        </w:rPr>
-        <w:tab/>
-      </w:r>
-      <w:r>
-        <w:rPr>
-          <w:rFonts w:ascii="Sitka Banner" w:eastAsia="Times New Roman" w:hAnsi="Sitka Banner" w:cs="Times New Roman"/>
-          <w:b/>
-          <w:bCs/>
-          <w:color w:val="000000" w:themeColor="text1"/>
-          <w:lang w:eastAsia="pl-PL"/>
-        </w:rPr>
-        <w:t xml:space="preserve">• PARENT_ID </w:t>
-      </w:r>
-      <w:r>
-        <w:rPr>
-          <w:rFonts w:ascii="Sitka Banner" w:eastAsia="Times New Roman" w:hAnsi="Sitka Banner" w:cs="Times New Roman"/>
-          <w:color w:val="000000" w:themeColor="text1"/>
-          <w:lang w:eastAsia="pl-PL"/>
-        </w:rPr>
-        <w:t>[1,2,3]:</w:t>
-      </w:r>
-      <w:r>
-        <w:rPr>
-          <w:rFonts w:ascii="Sitka Banner" w:eastAsia="Times New Roman" w:hAnsi="Sitka Banner" w:cs="Times New Roman"/>
-          <w:b/>
-          <w:bCs/>
-          <w:color w:val="000000" w:themeColor="text1"/>
-          <w:lang w:eastAsia="pl-PL"/>
-        </w:rPr>
-        <w:t xml:space="preserve"> </w:t>
-      </w:r>
-      <w:r>
-        <w:rPr>
-          <w:rFonts w:ascii="Sitka Banner" w:eastAsia="Times New Roman" w:hAnsi="Sitka Banner" w:cs="Times New Roman"/>
-          <w:color w:val="000000" w:themeColor="text1"/>
-          <w:lang w:eastAsia="pl-PL"/>
-        </w:rPr>
-        <w:t>Standard</w:t>
-      </w:r>
-      <w:r>
-        <w:rPr>
-          <w:rFonts w:ascii="Sitka Banner" w:eastAsia="Times New Roman" w:hAnsi="Sitka Banner" w:cs="Times New Roman"/>
-          <w:color w:val="000000" w:themeColor="text1"/>
-          <w:lang w:eastAsia="pl-PL"/>
-        </w:rPr>
-        <w:br/>
-        <w:t xml:space="preserve"> </w:t>
-      </w:r>
-      <w:r>
-        <w:rPr>
-          <w:rFonts w:ascii="Sitka Banner" w:eastAsia="Times New Roman" w:hAnsi="Sitka Banner" w:cs="Times New Roman"/>
-          <w:color w:val="000000" w:themeColor="text1"/>
-          <w:lang w:eastAsia="pl-PL"/>
-        </w:rPr>
-        <w:tab/>
-        <w:t xml:space="preserve">• </w:t>
-      </w:r>
-      <w:r>
-        <w:rPr>
-          <w:rFonts w:ascii="Sitka Banner" w:eastAsia="Times New Roman" w:hAnsi="Sitka Banner" w:cs="Times New Roman"/>
-          <w:b/>
-          <w:bCs/>
-          <w:color w:val="000000" w:themeColor="text1"/>
-          <w:lang w:eastAsia="pl-PL"/>
-        </w:rPr>
-        <w:t>TYPE</w:t>
-      </w:r>
-      <w:r>
-        <w:rPr>
-          <w:rFonts w:ascii="Sitka Banner" w:eastAsia="Times New Roman" w:hAnsi="Sitka Banner" w:cs="Times New Roman"/>
-          <w:color w:val="000000" w:themeColor="text1"/>
-          <w:lang w:eastAsia="pl-PL"/>
-        </w:rPr>
-        <w:t xml:space="preserve"> [2]: Informacje o</w:t>
-      </w:r>
-      <w:r>
-        <w:rPr>
-          <w:rFonts w:ascii="Sitka Banner" w:eastAsia="Times New Roman" w:hAnsi="Sitka Banner" w:cs="Times New Roman"/>
-          <w:color w:val="000000" w:themeColor="text1"/>
-          <w:lang w:eastAsia="pl-PL"/>
-        </w:rPr>
-        <w:t xml:space="preserve"> błędzie</w:t>
-      </w:r>
-      <w:r>
-        <w:rPr>
-          <w:rFonts w:ascii="Sitka Banner" w:eastAsia="Times New Roman" w:hAnsi="Sitka Banner" w:cs="Times New Roman"/>
-          <w:color w:val="000000" w:themeColor="text1"/>
-          <w:lang w:eastAsia="pl-PL"/>
-        </w:rPr>
-        <w:br/>
-        <w:t xml:space="preserve"> </w:t>
-      </w:r>
-      <w:r>
-        <w:rPr>
-          <w:rFonts w:ascii="Sitka Banner" w:eastAsia="Times New Roman" w:hAnsi="Sitka Banner" w:cs="Times New Roman"/>
-          <w:color w:val="000000" w:themeColor="text1"/>
-          <w:lang w:eastAsia="pl-PL"/>
-        </w:rPr>
-        <w:tab/>
-        <w:t xml:space="preserve">• </w:t>
-      </w:r>
-      <w:r>
-        <w:rPr>
-          <w:rFonts w:ascii="Sitka Banner" w:eastAsia="Times New Roman" w:hAnsi="Sitka Banner" w:cs="Times New Roman"/>
-          <w:b/>
-          <w:bCs/>
-          <w:color w:val="000000" w:themeColor="text1"/>
-          <w:lang w:eastAsia="pl-PL"/>
-        </w:rPr>
-        <w:t>ANY:</w:t>
-      </w:r>
-      <w:r>
-        <w:rPr>
-          <w:rFonts w:ascii="Sitka Banner" w:eastAsia="Times New Roman" w:hAnsi="Sitka Banner" w:cs="Times New Roman"/>
-          <w:color w:val="000000" w:themeColor="text1"/>
-          <w:lang w:eastAsia="pl-PL"/>
-        </w:rPr>
-        <w:t xml:space="preserve"> </w:t>
-      </w:r>
-      <w:r>
-        <w:rPr>
-          <w:rFonts w:ascii="Sitka Banner" w:eastAsia="Times New Roman" w:hAnsi="Sitka Banner" w:cs="Times New Roman"/>
-          <w:b/>
-          <w:bCs/>
-          <w:color w:val="000000" w:themeColor="text1"/>
-          <w:lang w:eastAsia="pl-PL"/>
-        </w:rPr>
-        <w:t>[MIN, MAX, REQUIRE]</w:t>
-      </w:r>
-      <w:r>
-        <w:rPr>
-          <w:rFonts w:ascii="Sitka Banner" w:eastAsia="Times New Roman" w:hAnsi="Sitka Banner" w:cs="Times New Roman"/>
-          <w:color w:val="000000" w:themeColor="text1"/>
-          <w:lang w:eastAsia="pl-PL"/>
-        </w:rPr>
-        <w:t>: Informacje o błędzie</w:t>
-      </w:r>
-      <w:r>
-        <w:rPr>
-          <w:rFonts w:ascii="Sitka Banner" w:eastAsia="Times New Roman" w:hAnsi="Sitka Banner" w:cs="Times New Roman"/>
-          <w:b/>
-          <w:bCs/>
-          <w:color w:val="000000" w:themeColor="text1"/>
-          <w:lang w:eastAsia="pl-PL"/>
-        </w:rPr>
-        <w:t xml:space="preserve"> </w:t>
-      </w:r>
-      <w:r>
-        <w:rPr>
-          <w:rFonts w:ascii="Sitka Banner" w:eastAsia="Times New Roman" w:hAnsi="Sitka Banner" w:cs="Times New Roman"/>
-          <w:color w:val="000000" w:themeColor="text1"/>
-          <w:lang w:eastAsia="pl-PL"/>
-        </w:rPr>
-        <w:br/>
-      </w:r>
-      <w:r>
-        <w:rPr>
-          <w:rFonts w:ascii="Sitka Banner" w:eastAsia="Times New Roman" w:hAnsi="Sitka Banner" w:cs="Times New Roman"/>
-          <w:b/>
-          <w:bCs/>
-          <w:color w:val="70AD47" w:themeColor="accent6"/>
-          <w:lang w:eastAsia="pl-PL"/>
-        </w:rPr>
-        <w:t xml:space="preserve">Edycja [ VIEW ] - Wyświetlenie formularza edycji </w:t>
-      </w:r>
-      <w:r>
-        <w:rPr>
-          <w:rFonts w:ascii="Sitka Banner" w:eastAsia="Times New Roman" w:hAnsi="Sitka Banner" w:cs="Times New Roman"/>
-          <w:b/>
-          <w:bCs/>
-          <w:color w:val="70AD47" w:themeColor="accent6"/>
-          <w:lang w:eastAsia="pl-PL"/>
-        </w:rPr>
-        <w:t>strony</w:t>
-      </w:r>
-    </w:p>
-    <w:p>
-      <w:pPr>
-        <w:spacing w:after="0" w:line="240" w:lineRule="auto"/>
-        <w:ind w:left="705"/>
-        <w:rPr>
-          <w:rFonts w:ascii="Sitka Banner" w:eastAsia="Times New Roman" w:hAnsi="Sitka Banner" w:cs="Times New Roman"/>
-          <w:color w:val="000000" w:themeColor="text1"/>
-          <w:lang w:eastAsia="pl-PL"/>
-        </w:rPr>
-      </w:pPr>
-      <w:r>
-        <w:rPr>
-          <w:rFonts w:ascii="Sitka Banner" w:eastAsia="Times New Roman" w:hAnsi="Sitka Banner" w:cs="Times New Roman"/>
-          <w:color w:val="000000" w:themeColor="text1"/>
-          <w:lang w:eastAsia="pl-PL"/>
-        </w:rPr>
-        <w:t>•</w:t>
-      </w:r>
-      <w:r>
-        <w:rPr>
-          <w:rFonts w:ascii="Sitka Banner" w:eastAsia="Times New Roman" w:hAnsi="Sitka Banner" w:cs="Times New Roman"/>
-          <w:b/>
-          <w:bCs/>
-          <w:color w:val="000000" w:themeColor="text1"/>
-          <w:lang w:eastAsia="pl-PL"/>
-        </w:rPr>
-        <w:t xml:space="preserve"> ID</w:t>
-      </w:r>
-      <w:r>
-        <w:rPr>
-          <w:rFonts w:ascii="Sitka Banner" w:eastAsia="Times New Roman" w:hAnsi="Sitka Banner" w:cs="Times New Roman"/>
-          <w:color w:val="000000" w:themeColor="text1"/>
-          <w:lang w:eastAsia="pl-PL"/>
-        </w:rPr>
-        <w:t xml:space="preserve"> [1,2,3]: Standard</w:t>
-      </w:r>
-    </w:p>
-    <w:p>
-      <w:pPr>
-        <w:spacing w:after="0" w:line="240" w:lineRule="auto"/>
-        <w:rPr>
-          <w:rFonts w:ascii="Sitka Banner" w:eastAsia="Times New Roman" w:hAnsi="Sitka Banner" w:cs="Times New Roman"/>
-          <w:b/>
-          <w:bCs/>
-          <w:color w:val="000000" w:themeColor="text1"/>
-          <w:lang w:eastAsia="pl-PL"/>
-        </w:rPr>
-      </w:pPr>
-      <w:r>
-        <w:rPr>
-          <w:rFonts w:ascii="Sitka Banner" w:eastAsia="Times New Roman" w:hAnsi="Sitka Banner" w:cs="Times New Roman"/>
-          <w:b/>
-          <w:bCs/>
-          <w:color w:val="000000" w:themeColor="text1"/>
-          <w:lang w:eastAsia="pl-PL"/>
-        </w:rPr>
-        <w:t>UPDATE - Wykonanie akcji edycji podkategorii</w:t>
-      </w:r>
-    </w:p>
-    <w:p>
-      <w:pPr>
-        <w:spacing w:after="0" w:line="240" w:lineRule="auto"/>
-        <w:ind w:left="705"/>
-        <w:rPr>
-          <w:rFonts w:ascii="Sitka Banner" w:eastAsia="Times New Roman" w:hAnsi="Sitka Banner" w:cs="Times New Roman"/>
-          <w:color w:val="000000" w:themeColor="text1"/>
-          <w:lang w:eastAsia="pl-PL"/>
-        </w:rPr>
-      </w:pPr>
-      <w:r>
-        <w:rPr>
-          <w:rFonts w:ascii="Sitka Banner" w:eastAsia="Times New Roman" w:hAnsi="Sitka Banner" w:cs="Times New Roman"/>
-          <w:color w:val="000000" w:themeColor="text1"/>
-          <w:lang w:eastAsia="pl-PL"/>
-        </w:rPr>
-        <w:t>•</w:t>
-      </w:r>
-      <w:r>
-        <w:rPr>
-          <w:rFonts w:ascii="Sitka Banner" w:eastAsia="Times New Roman" w:hAnsi="Sitka Banner" w:cs="Times New Roman"/>
-          <w:b/>
-          <w:bCs/>
-          <w:color w:val="000000" w:themeColor="text1"/>
-          <w:lang w:eastAsia="pl-PL"/>
-        </w:rPr>
-        <w:t xml:space="preserve"> ID</w:t>
-      </w:r>
-      <w:r>
-        <w:rPr>
-          <w:rFonts w:ascii="Sitka Banner" w:eastAsia="Times New Roman" w:hAnsi="Sitka Banner" w:cs="Times New Roman"/>
-          <w:color w:val="000000" w:themeColor="text1"/>
-          <w:lang w:eastAsia="pl-PL"/>
-        </w:rPr>
-        <w:t xml:space="preserve"> [1,2,3]: Standard</w:t>
-      </w:r>
-    </w:p>
-    <w:p>
-      <w:pPr>
-        <w:spacing w:after="0" w:line="240" w:lineRule="auto"/>
-        <w:ind w:firstLine="708"/>
-        <w:rPr>
-          <w:rFonts w:ascii="Sitka Banner" w:eastAsia="Times New Roman" w:hAnsi="Sitka Banner" w:cs="Times New Roman"/>
-          <w:color w:val="000000" w:themeColor="text1"/>
-          <w:lang w:eastAsia="pl-PL"/>
-        </w:rPr>
-      </w:pPr>
-      <w:r>
-        <w:rPr>
-          <w:rFonts w:ascii="Sitka Banner" w:eastAsia="Times New Roman" w:hAnsi="Sitka Banner" w:cs="Times New Roman"/>
-          <w:color w:val="000000" w:themeColor="text1"/>
-          <w:lang w:eastAsia="pl-PL"/>
-        </w:rPr>
-        <w:t xml:space="preserve">• </w:t>
-      </w:r>
-      <w:r>
-        <w:rPr>
-          <w:rFonts w:ascii="Sitka Banner" w:eastAsia="Times New Roman" w:hAnsi="Sitka Banner" w:cs="Times New Roman"/>
-          <w:b/>
-          <w:bCs/>
-          <w:color w:val="000000" w:themeColor="text1"/>
-          <w:lang w:eastAsia="pl-PL"/>
-        </w:rPr>
-        <w:t>ANY:</w:t>
-      </w:r>
-      <w:r>
-        <w:rPr>
-          <w:rFonts w:ascii="Sitka Banner" w:eastAsia="Times New Roman" w:hAnsi="Sitka Banner" w:cs="Times New Roman"/>
-          <w:color w:val="000000" w:themeColor="text1"/>
-          <w:lang w:eastAsia="pl-PL"/>
-        </w:rPr>
-        <w:t xml:space="preserve"> </w:t>
-      </w:r>
-      <w:r>
-        <w:rPr>
-          <w:rFonts w:ascii="Sitka Banner" w:eastAsia="Times New Roman" w:hAnsi="Sitka Banner" w:cs="Times New Roman"/>
-          <w:b/>
-          <w:bCs/>
-          <w:color w:val="000000" w:themeColor="text1"/>
-          <w:lang w:eastAsia="pl-PL"/>
-        </w:rPr>
-        <w:t>[MIN, MAX, REQUIRE]</w:t>
-      </w:r>
-      <w:r>
-        <w:rPr>
-          <w:rFonts w:ascii="Sitka Banner" w:eastAsia="Times New Roman" w:hAnsi="Sitka Banner" w:cs="Times New Roman"/>
-          <w:color w:val="000000" w:themeColor="text1"/>
-          <w:lang w:eastAsia="pl-PL"/>
-        </w:rPr>
-        <w:t>: Informacje o błędzie</w:t>
-      </w:r>
-      <w:r>
-        <w:rPr>
-          <w:rFonts w:ascii="Sitka Banner" w:eastAsia="Times New Roman" w:hAnsi="Sitka Banner" w:cs="Times New Roman"/>
-          <w:color w:val="000000" w:themeColor="text1"/>
-          <w:lang w:eastAsia="pl-PL"/>
-        </w:rPr>
-        <w:br/>
-      </w:r>
-      <w:r>
-        <w:rPr>
-          <w:rFonts w:ascii="Sitka Banner" w:eastAsia="Times New Roman" w:hAnsi="Sitka Banner" w:cs="Times New Roman"/>
-          <w:b/>
-          <w:bCs/>
-          <w:color w:val="70AD47" w:themeColor="accent6"/>
-          <w:lang w:eastAsia="pl-PL"/>
-        </w:rPr>
-        <w:t xml:space="preserve">[ CHANGE_VISIBILITY ] - Wykonanie akcji edycji widoczności </w:t>
-      </w:r>
-      <w:r>
-        <w:rPr>
-          <w:rFonts w:ascii="Sitka Banner" w:eastAsia="Times New Roman" w:hAnsi="Sitka Banner" w:cs="Times New Roman"/>
-          <w:b/>
-          <w:bCs/>
-          <w:color w:val="70AD47" w:themeColor="accent6"/>
-          <w:lang w:eastAsia="pl-PL"/>
-        </w:rPr>
-        <w:t>strony</w:t>
-      </w:r>
-    </w:p>
-    <w:p>
-      <w:pPr>
-        <w:spacing w:after="0" w:line="240" w:lineRule="auto"/>
-        <w:ind w:left="705"/>
-        <w:rPr>
-          <w:rFonts w:ascii="Sitka Banner" w:eastAsia="Times New Roman" w:hAnsi="Sitka Banner" w:cs="Times New Roman"/>
-          <w:color w:val="000000" w:themeColor="text1"/>
-          <w:lang w:eastAsia="pl-PL"/>
-        </w:rPr>
-      </w:pPr>
-      <w:r>
-        <w:rPr>
-          <w:rFonts w:ascii="Sitka Banner" w:eastAsia="Times New Roman" w:hAnsi="Sitka Banner" w:cs="Times New Roman"/>
-          <w:color w:val="000000" w:themeColor="text1"/>
-          <w:lang w:eastAsia="pl-PL"/>
-        </w:rPr>
-        <w:t>•</w:t>
-      </w:r>
-      <w:r>
-        <w:rPr>
-          <w:rFonts w:ascii="Sitka Banner" w:eastAsia="Times New Roman" w:hAnsi="Sitka Banner" w:cs="Times New Roman"/>
-          <w:b/>
-          <w:bCs/>
-          <w:color w:val="000000" w:themeColor="text1"/>
-          <w:lang w:eastAsia="pl-PL"/>
-        </w:rPr>
-        <w:t xml:space="preserve"> ID</w:t>
-      </w:r>
-      <w:r>
-        <w:rPr>
-          <w:rFonts w:ascii="Sitka Banner" w:eastAsia="Times New Roman" w:hAnsi="Sitka Banner" w:cs="Times New Roman"/>
-          <w:color w:val="000000" w:themeColor="text1"/>
-          <w:lang w:eastAsia="pl-PL"/>
-        </w:rPr>
-        <w:t xml:space="preserve"> [1,2,3]: Standard</w:t>
-      </w:r>
-    </w:p>
-    <w:p>
-      <w:pPr>
-        <w:spacing w:after="0" w:line="240" w:lineRule="auto"/>
-        <w:rPr>
-          <w:rFonts w:ascii="Sitka Banner" w:eastAsia="Times New Roman" w:hAnsi="Sitka Banner" w:cs="Times New Roman"/>
-          <w:color w:val="000000" w:themeColor="text1"/>
-          <w:lang w:eastAsia="pl-PL"/>
-        </w:rPr>
-      </w:pPr>
-      <w:r>
-        <w:rPr>
-          <w:rFonts w:ascii="Sitka Banner" w:eastAsia="Times New Roman" w:hAnsi="Sitka Banner" w:cs="Times New Roman"/>
-          <w:b/>
-          <w:bCs/>
-          <w:color w:val="70AD47" w:themeColor="accent6"/>
-          <w:lang w:eastAsia="pl-PL"/>
-        </w:rPr>
-        <w:t xml:space="preserve">Panel zarządzania [ ACTION ] - Wykonanie akcji edycji </w:t>
-      </w:r>
-      <w:r>
-        <w:rPr>
-          <w:rFonts w:ascii="Sitka Banner" w:eastAsia="Times New Roman" w:hAnsi="Sitka Banner" w:cs="Times New Roman"/>
-          <w:b/>
-          <w:bCs/>
-          <w:color w:val="70AD47" w:themeColor="accent6"/>
-          <w:lang w:eastAsia="pl-PL"/>
-        </w:rPr>
-        <w:t>strony</w:t>
-      </w:r>
-      <w:r>
-        <w:rPr>
-          <w:rFonts w:ascii="Sitka Banner" w:eastAsia="Times New Roman" w:hAnsi="Sitka Banner" w:cs="Times New Roman"/>
-          <w:color w:val="000000" w:themeColor="text1"/>
-          <w:lang w:eastAsia="pl-PL"/>
-        </w:rPr>
-        <w:br/>
-      </w:r>
-      <w:r>
-        <w:rPr>
-          <w:rFonts w:ascii="Sitka Banner" w:eastAsia="Times New Roman" w:hAnsi="Sitka Banner" w:cs="Times New Roman"/>
-          <w:color w:val="000000" w:themeColor="text1"/>
-          <w:lang w:eastAsia="pl-PL"/>
-        </w:rPr>
-        <w:tab/>
-        <w:t>•</w:t>
-      </w:r>
-      <w:r>
-        <w:rPr>
-          <w:rFonts w:ascii="Sitka Banner" w:eastAsia="Times New Roman" w:hAnsi="Sitka Banner" w:cs="Times New Roman"/>
-          <w:b/>
-          <w:bCs/>
-          <w:color w:val="000000" w:themeColor="text1"/>
-          <w:lang w:eastAsia="pl-PL"/>
-        </w:rPr>
-        <w:t xml:space="preserve"> ID</w:t>
-      </w:r>
-      <w:r>
-        <w:rPr>
-          <w:rFonts w:ascii="Sitka Banner" w:eastAsia="Times New Roman" w:hAnsi="Sitka Banner" w:cs="Times New Roman"/>
-          <w:color w:val="000000" w:themeColor="text1"/>
-          <w:lang w:eastAsia="pl-PL"/>
-        </w:rPr>
-        <w:t xml:space="preserve"> [1]:  Komunikat błędu na domyślnym tle</w:t>
-      </w:r>
-    </w:p>
-    <w:p>
-      <w:pPr>
-        <w:spacing w:after="0" w:line="240" w:lineRule="auto"/>
-        <w:ind w:firstLine="708"/>
-        <w:rPr>
-          <w:rFonts w:ascii="Sitka Banner" w:eastAsia="Times New Roman" w:hAnsi="Sitka Banner" w:cs="Times New Roman"/>
-          <w:color w:val="000000" w:themeColor="text1"/>
-          <w:lang w:eastAsia="pl-PL"/>
-        </w:rPr>
-      </w:pPr>
-      <w:r>
-        <w:rPr>
-          <w:rFonts w:ascii="Sitka Banner" w:eastAsia="Times New Roman" w:hAnsi="Sitka Banner" w:cs="Times New Roman"/>
-          <w:color w:val="000000" w:themeColor="text1"/>
-          <w:lang w:eastAsia="pl-PL"/>
-        </w:rPr>
-        <w:t xml:space="preserve">• </w:t>
-      </w:r>
-      <w:r>
-        <w:rPr>
-          <w:rFonts w:ascii="Sitka Banner" w:eastAsia="Times New Roman" w:hAnsi="Sitka Banner" w:cs="Times New Roman"/>
-          <w:b/>
-          <w:bCs/>
-          <w:color w:val="000000" w:themeColor="text1"/>
-          <w:lang w:eastAsia="pl-PL"/>
-        </w:rPr>
-        <w:t>ID</w:t>
-      </w:r>
-      <w:r>
-        <w:rPr>
-          <w:rFonts w:ascii="Sitka Banner" w:eastAsia="Times New Roman" w:hAnsi="Sitka Banner" w:cs="Times New Roman"/>
-          <w:color w:val="000000" w:themeColor="text1"/>
-          <w:lang w:eastAsia="pl-PL"/>
-        </w:rPr>
-        <w:t xml:space="preserve"> [2]: Element o niewłaściwym ID nie podlega aktualizacji</w:t>
-      </w:r>
-      <w:r>
-        <w:rPr>
-          <w:rFonts w:ascii="Sitka Banner" w:eastAsia="Times New Roman" w:hAnsi="Sitka Banner" w:cs="Times New Roman"/>
-          <w:color w:val="000000" w:themeColor="text1"/>
-          <w:lang w:eastAsia="pl-PL"/>
-        </w:rPr>
-        <w:t xml:space="preserve"> || Gdy jest jeden element </w:t>
-      </w:r>
-      <w:r>
-        <w:rPr>
-          <w:rFonts w:ascii="Sitka Banner" w:eastAsia="Times New Roman" w:hAnsi="Sitka Banner" w:cs="Times New Roman"/>
-          <w:color w:val="000000" w:themeColor="text1"/>
-          <w:lang w:eastAsia="pl-PL"/>
-        </w:rPr>
-        <w:t>– [</w:t>
-      </w:r>
-      <w:r>
-        <w:rPr>
-          <w:rFonts w:ascii="Sitka Banner" w:eastAsia="Times New Roman" w:hAnsi="Sitka Banner" w:cs="Times New Roman"/>
-          <w:color w:val="000000" w:themeColor="text1"/>
-          <w:lang w:eastAsia="pl-PL"/>
-        </w:rPr>
-        <w:t>2</w:t>
-      </w:r>
-      <w:r>
-        <w:rPr>
-          <w:rFonts w:ascii="Sitka Banner" w:eastAsia="Times New Roman" w:hAnsi="Sitka Banner" w:cs="Times New Roman"/>
-          <w:color w:val="000000" w:themeColor="text1"/>
-          <w:lang w:eastAsia="pl-PL"/>
-        </w:rPr>
-        <w:t>]</w:t>
-      </w:r>
-    </w:p>
-    <w:p>
-      <w:pPr>
-        <w:spacing w:after="0" w:line="240" w:lineRule="auto"/>
-        <w:ind w:firstLine="708"/>
-        <w:rPr>
-          <w:rFonts w:ascii="Sitka Banner" w:eastAsia="Times New Roman" w:hAnsi="Sitka Banner" w:cs="Times New Roman"/>
-          <w:color w:val="000000" w:themeColor="text1"/>
-          <w:lang w:eastAsia="pl-PL"/>
-        </w:rPr>
-      </w:pPr>
-      <w:r>
-        <w:rPr>
-          <w:rFonts w:ascii="Sitka Banner" w:eastAsia="Times New Roman" w:hAnsi="Sitka Banner" w:cs="Times New Roman"/>
-          <w:color w:val="000000" w:themeColor="text1"/>
-          <w:lang w:eastAsia="pl-PL"/>
-        </w:rPr>
-        <w:t xml:space="preserve">• </w:t>
-      </w:r>
-      <w:r>
-        <w:rPr>
-          <w:rFonts w:ascii="Sitka Banner" w:eastAsia="Times New Roman" w:hAnsi="Sitka Banner" w:cs="Times New Roman"/>
-          <w:b/>
-          <w:bCs/>
-          <w:color w:val="000000" w:themeColor="text1"/>
-          <w:lang w:eastAsia="pl-PL"/>
-        </w:rPr>
-        <w:t>ANY</w:t>
-      </w:r>
-      <w:r>
-        <w:rPr>
-          <w:rFonts w:ascii="Sitka Banner" w:eastAsia="Times New Roman" w:hAnsi="Sitka Banner" w:cs="Times New Roman"/>
-          <w:color w:val="000000" w:themeColor="text1"/>
-          <w:lang w:eastAsia="pl-PL"/>
-        </w:rPr>
-        <w:t xml:space="preserve"> [3]: Wyświetlenie komunikatu, że pole jest wymagane</w:t>
-      </w:r>
-    </w:p>
-    <w:p>
-      <w:pPr>
-        <w:spacing w:after="0" w:line="240" w:lineRule="auto"/>
-        <w:rPr>
-          <w:rFonts w:ascii="Sitka Banner" w:eastAsia="Times New Roman" w:hAnsi="Sitka Banner" w:cs="Times New Roman"/>
-          <w:color w:val="70AD47" w:themeColor="accent6"/>
-          <w:lang w:eastAsia="pl-PL"/>
-        </w:rPr>
-      </w:pPr>
-      <w:r>
-        <w:rPr>
-          <w:rFonts w:ascii="Sitka Banner" w:eastAsia="Times New Roman" w:hAnsi="Sitka Banner" w:cs="Times New Roman"/>
-          <w:b/>
-          <w:bCs/>
-          <w:color w:val="70AD47" w:themeColor="accent6"/>
-          <w:lang w:eastAsia="pl-PL"/>
-        </w:rPr>
-        <w:t xml:space="preserve">[ DELETE ] - Usunięcie </w:t>
-      </w:r>
-      <w:r>
-        <w:rPr>
-          <w:rFonts w:ascii="Sitka Banner" w:eastAsia="Times New Roman" w:hAnsi="Sitka Banner" w:cs="Times New Roman"/>
-          <w:b/>
-          <w:bCs/>
-          <w:color w:val="70AD47" w:themeColor="accent6"/>
-          <w:lang w:eastAsia="pl-PL"/>
-        </w:rPr>
-        <w:t>strony</w:t>
-      </w:r>
-    </w:p>
-    <w:p>
-      <w:pPr>
-        <w:spacing w:after="0" w:line="240" w:lineRule="auto"/>
-        <w:ind w:left="705"/>
-        <w:rPr>
-          <w:rFonts w:ascii="Sitka Banner" w:eastAsia="Times New Roman" w:hAnsi="Sitka Banner" w:cs="Times New Roman"/>
-          <w:color w:val="000000" w:themeColor="text1"/>
-          <w:lang w:eastAsia="pl-PL"/>
-        </w:rPr>
-      </w:pPr>
-      <w:r>
-        <w:rPr>
-          <w:rFonts w:ascii="Sitka Banner" w:eastAsia="Times New Roman" w:hAnsi="Sitka Banner" w:cs="Times New Roman"/>
-          <w:color w:val="000000" w:themeColor="text1"/>
-          <w:lang w:eastAsia="pl-PL"/>
-        </w:rPr>
-        <w:t>•</w:t>
-      </w:r>
-      <w:r>
-        <w:rPr>
-          <w:rFonts w:ascii="Sitka Banner" w:eastAsia="Times New Roman" w:hAnsi="Sitka Banner" w:cs="Times New Roman"/>
-          <w:b/>
-          <w:bCs/>
-          <w:color w:val="000000" w:themeColor="text1"/>
-          <w:lang w:eastAsia="pl-PL"/>
-        </w:rPr>
-        <w:t xml:space="preserve"> ID</w:t>
-      </w:r>
-      <w:r>
-        <w:rPr>
-          <w:rFonts w:ascii="Sitka Banner" w:eastAsia="Times New Roman" w:hAnsi="Sitka Banner" w:cs="Times New Roman"/>
-          <w:color w:val="000000" w:themeColor="text1"/>
-          <w:lang w:eastAsia="pl-PL"/>
-        </w:rPr>
-        <w:t xml:space="preserve"> [1,2,3]: Standard </w:t>
-      </w:r>
-    </w:p>
-    <w:p>
-      <w:pPr>
-        <w:spacing w:after="0" w:line="240" w:lineRule="auto"/>
-        <w:ind w:left="705"/>
-        <w:rPr>
-          <w:rFonts w:ascii="Sitka Banner" w:eastAsia="Times New Roman" w:hAnsi="Sitka Banner" w:cs="Times New Roman"/>
-          <w:color w:val="000000"/>
-          <w:lang w:eastAsia="pl-PL"/>
-        </w:rPr>
-      </w:pPr>
-    </w:p>
-    <w:p>
-      <w:pPr>
-        <w:spacing w:after="0" w:line="240" w:lineRule="auto"/>
-        <w:rPr>
-          <w:rFonts w:ascii="Sitka Banner" w:eastAsia="Times New Roman" w:hAnsi="Sitka Banner" w:cs="Times New Roman"/>
-          <w:color w:val="000000"/>
-          <w:lang w:eastAsia="pl-PL"/>
-        </w:rPr>
-      </w:pPr>
-      <w:r>
-        <w:rPr>
-          <w:rFonts w:ascii="Sitka Banner" w:eastAsia="Times New Roman" w:hAnsi="Sitka Banner" w:cs="Times New Roman"/>
-          <w:b/>
-          <w:bCs/>
-          <w:color w:val="000000"/>
-          <w:lang w:eastAsia="pl-PL"/>
-        </w:rPr>
-        <w:t>GLOBAL</w:t>
-      </w:r>
-      <w:r>
-        <w:rPr>
-          <w:rFonts w:ascii="Sitka Banner" w:eastAsia="Times New Roman" w:hAnsi="Sitka Banner" w:cs="Times New Roman"/>
-          <w:color w:val="000000"/>
-          <w:lang w:eastAsia="pl-PL"/>
-        </w:rPr>
-        <w:t xml:space="preserve">: Jeżeli </w:t>
-      </w:r>
-      <w:r>
-        <w:rPr>
-          <w:rFonts w:ascii="Sitka Banner" w:eastAsia="Times New Roman" w:hAnsi="Sitka Banner" w:cs="Times New Roman"/>
-          <w:b/>
-          <w:bCs/>
-          <w:color w:val="000000"/>
-          <w:lang w:eastAsia="pl-PL"/>
-        </w:rPr>
-        <w:t>view</w:t>
-      </w:r>
-      <w:r>
-        <w:rPr>
-          <w:rFonts w:ascii="Sitka Banner" w:eastAsia="Times New Roman" w:hAnsi="Sitka Banner" w:cs="Times New Roman"/>
-          <w:color w:val="000000"/>
-          <w:lang w:eastAsia="pl-PL"/>
-        </w:rPr>
-        <w:t xml:space="preserve"> będzie nieprawidłowy to mamy stronę: 404 NOT FOUND</w:t>
-      </w:r>
-      <w:r>
-        <w:rPr>
-          <w:rFonts w:ascii="Sitka Banner" w:eastAsia="Times New Roman" w:hAnsi="Sitka Banner" w:cs="Times New Roman"/>
-          <w:color w:val="000000"/>
-          <w:lang w:eastAsia="pl-PL"/>
-        </w:rPr>
-        <w:br/>
-      </w:r>
-      <w:r>
-        <w:rPr>
-          <w:rFonts w:ascii="Sitka Banner" w:eastAsia="Times New Roman" w:hAnsi="Sitka Banner" w:cs="Times New Roman"/>
-          <w:color w:val="000000"/>
+          <w:color w:val="000000" w:themeColor="text1"/>
           <w:lang w:eastAsia="pl-PL"/>
         </w:rPr>
         <w:br/>

</xml_diff>